<commit_message>
Trabajo escrito: Agrego informacion a la parte del desarrollo del trabajo, subtemas. Tabien agregue el agradecimiento y dedicatoria
</commit_message>
<xml_diff>
--- a/Trabajo Escrito/PresentacionTareadeCurso.docx
+++ b/Trabajo Escrito/PresentacionTareadeCurso.docx
@@ -43,13 +43,7 @@
         <w:rPr>
           <w:b/>
         </w:rPr>
-        <w:t>R</w:t>
-      </w:r>
-      <w:r>
-        <w:rPr>
-          <w:b/>
-        </w:rPr>
-        <w:t>ECINTO UNIVERSITARIO PEDRO ARAUZ PALACIOS</w:t>
+        <w:t>RECINTO UNIVERSITARIO PEDRO ARAUZ PALACIOS</w:t>
       </w:r>
     </w:p>
     <w:p>
@@ -183,57 +177,27 @@
         <w:ind w:firstLine="0"/>
         <w:rPr>
           <w:bCs/>
-          <w:lang w:val="en-US"/>
         </w:rPr>
       </w:pPr>
     </w:p>
     <w:p>
       <w:pPr>
         <w:ind w:firstLine="0"/>
-        <w:jc w:val="center"/>
         <w:rPr>
           <w:bCs/>
-          <w:lang w:val="en-US"/>
-        </w:rPr>
-      </w:pPr>
-      <w:proofErr w:type="spellStart"/>
+        </w:rPr>
+      </w:pPr>
       <w:r>
         <w:rPr>
           <w:bCs/>
-          <w:lang w:val="en-US"/>
-        </w:rPr>
-        <w:t>Docente</w:t>
-      </w:r>
-      <w:proofErr w:type="spellEnd"/>
-      <w:r>
-        <w:rPr>
-          <w:bCs/>
-          <w:lang w:val="en-US"/>
-        </w:rPr>
-        <w:t xml:space="preserve">: </w:t>
-      </w:r>
-      <w:proofErr w:type="spellStart"/>
-      <w:r>
-        <w:rPr>
-          <w:bCs/>
-          <w:lang w:val="en-US"/>
-        </w:rPr>
-        <w:t>Lic</w:t>
-      </w:r>
-      <w:proofErr w:type="spellEnd"/>
-      <w:r>
-        <w:rPr>
-          <w:bCs/>
-          <w:lang w:val="en-US"/>
-        </w:rPr>
-        <w:t>. Henry Vega</w:t>
+        </w:rPr>
+        <w:t>Docente: Lic. Henry Vega</w:t>
       </w:r>
     </w:p>
     <w:p>
       <w:pPr>
         <w:spacing w:line="276" w:lineRule="auto"/>
         <w:ind w:firstLine="0"/>
-        <w:jc w:val="center"/>
       </w:pPr>
       <w:r>
         <w:t>Realizado por:</w:t>
@@ -243,7 +207,6 @@
       <w:pPr>
         <w:spacing w:line="276" w:lineRule="auto"/>
         <w:ind w:firstLine="0"/>
-        <w:jc w:val="center"/>
       </w:pPr>
       <w:r>
         <w:t>Uziel José Duarte Guillen</w:t>
@@ -253,7 +216,6 @@
       <w:pPr>
         <w:spacing w:line="276" w:lineRule="auto"/>
         <w:ind w:firstLine="0"/>
-        <w:jc w:val="center"/>
       </w:pPr>
       <w:proofErr w:type="spellStart"/>
       <w:r>
@@ -276,7 +238,6 @@
       <w:pPr>
         <w:spacing w:line="276" w:lineRule="auto"/>
         <w:ind w:firstLine="0"/>
-        <w:jc w:val="center"/>
       </w:pPr>
       <w:r>
         <w:t>Harvey Caleb Vílchez Tapia</w:t>
@@ -360,6 +321,45 @@
       </w:r>
     </w:p>
     <w:p>
+      <w:r>
+        <w:t xml:space="preserve">Agradecemos principalmente a Dios; Por habernos dado la sabiduría para desarrollar esta tarea de curso. </w:t>
+      </w:r>
+    </w:p>
+    <w:p>
+      <w:pPr>
+        <w:ind w:firstLine="0"/>
+      </w:pPr>
+      <w:r>
+        <w:t>"Por qué Jehová da la sabiduría, y de su boca viene el conocimiento y la inteligencia".</w:t>
+      </w:r>
+    </w:p>
+    <w:p>
+      <w:pPr>
+        <w:ind w:firstLine="0"/>
+      </w:pPr>
+      <w:r>
+        <w:t xml:space="preserve">(Reina Valera, 1960, </w:t>
+      </w:r>
+      <w:proofErr w:type="spellStart"/>
+      <w:r>
+        <w:t>Prov</w:t>
+      </w:r>
+      <w:proofErr w:type="spellEnd"/>
+      <w:r>
+        <w:t xml:space="preserve"> 2:6)</w:t>
+      </w:r>
+    </w:p>
+    <w:p>
+      <w:r>
+        <w:t>Agradecidos también a nuestros padres por su apoyo incondicional y por ser los principales promotores de nuestros sueños.</w:t>
+      </w:r>
+    </w:p>
+    <w:p>
+      <w:r>
+        <w:t>Por último, gracias al profesor Henry Vega por su valioso asesoramiento en cada etapa del desarrollar de esta tarea.</w:t>
+      </w:r>
+    </w:p>
+    <w:p>
       <w:pPr>
         <w:spacing w:line="276" w:lineRule="auto"/>
         <w:jc w:val="center"/>
@@ -384,6 +384,36 @@
           <w:bCs/>
         </w:rPr>
         <w:br w:type="page"/>
+      </w:r>
+    </w:p>
+    <w:p>
+      <w:pPr>
+        <w:spacing w:line="276" w:lineRule="auto"/>
+        <w:jc w:val="center"/>
+        <w:rPr>
+          <w:rFonts w:ascii="Times New Roman" w:hAnsi="Times New Roman" w:cs="Times New Roman"/>
+          <w:b/>
+          <w:bCs/>
+        </w:rPr>
+      </w:pPr>
+      <w:r>
+        <w:rPr>
+          <w:rFonts w:ascii="Times New Roman" w:hAnsi="Times New Roman" w:cs="Times New Roman"/>
+          <w:b/>
+          <w:bCs/>
+        </w:rPr>
+        <w:lastRenderedPageBreak/>
+        <w:t>DEDICATORIA</w:t>
+      </w:r>
+    </w:p>
+    <w:p>
+      <w:r>
+        <w:t>Dedicamos esta tarea de curso a nuestras madres por su amor, compresión, sacrificio y por ser nuestro mayor apoyo en todo momento.</w:t>
+      </w:r>
+    </w:p>
+    <w:p>
+      <w:r>
+        <w:t>Dedicamos también esta tarea de curso a nuestro querido maestro Lic. Henry Vega por su orientación, paciencia y dedicación. Todo el apoyo que nos brindo fue esencial para la realización de esta tarea. ¡Este trabajo también es tuyo!</w:t>
       </w:r>
     </w:p>
     <w:p>
@@ -398,125 +428,6 @@
       </w:pPr>
       <w:r>
         <w:rPr>
-          <w:b/>
-          <w:bCs/>
-          <w:noProof/>
-        </w:rPr>
-        <w:lastRenderedPageBreak/>
-        <mc:AlternateContent>
-          <mc:Choice Requires="wps">
-            <w:drawing>
-              <wp:anchor distT="45720" distB="45720" distL="114300" distR="114300" simplePos="0" relativeHeight="251659264" behindDoc="0" locked="0" layoutInCell="1" allowOverlap="1" wp14:anchorId="21F82BE2" wp14:editId="493D631C">
-                <wp:simplePos x="0" y="0"/>
-                <wp:positionH relativeFrom="margin">
-                  <wp:align>right</wp:align>
-                </wp:positionH>
-                <wp:positionV relativeFrom="paragraph">
-                  <wp:posOffset>3063240</wp:posOffset>
-                </wp:positionV>
-                <wp:extent cx="2360930" cy="1404620"/>
-                <wp:effectExtent l="0" t="0" r="3810" b="0"/>
-                <wp:wrapSquare wrapText="bothSides"/>
-                <wp:docPr id="217" name="Cuadro de texto 2"/>
-                <wp:cNvGraphicFramePr>
-                  <a:graphicFrameLocks xmlns:a="http://schemas.openxmlformats.org/drawingml/2006/main"/>
-                </wp:cNvGraphicFramePr>
-                <a:graphic xmlns:a="http://schemas.openxmlformats.org/drawingml/2006/main">
-                  <a:graphicData uri="http://schemas.microsoft.com/office/word/2010/wordprocessingShape">
-                    <wps:wsp>
-                      <wps:cNvSpPr txBox="1">
-                        <a:spLocks noChangeArrowheads="1"/>
-                      </wps:cNvSpPr>
-                      <wps:spPr bwMode="auto">
-                        <a:xfrm>
-                          <a:off x="0" y="0"/>
-                          <a:ext cx="2360930" cy="1404620"/>
-                        </a:xfrm>
-                        <a:prstGeom prst="rect">
-                          <a:avLst/>
-                        </a:prstGeom>
-                        <a:solidFill>
-                          <a:srgbClr val="FFFFFF"/>
-                        </a:solidFill>
-                        <a:ln w="9525">
-                          <a:noFill/>
-                          <a:miter lim="800000"/>
-                          <a:headEnd/>
-                          <a:tailEnd/>
-                        </a:ln>
-                      </wps:spPr>
-                      <wps:txbx>
-                        <w:txbxContent>
-                          <w:p>
-                            <w:pPr>
-                              <w:rPr>
-                                <w:rFonts w:cs="Arial"/>
-                                <w:sz w:val="24"/>
-                                <w:szCs w:val="24"/>
-                              </w:rPr>
-                            </w:pPr>
-                            <w:r>
-                              <w:rPr>
-                                <w:rFonts w:cs="Arial"/>
-                                <w:sz w:val="24"/>
-                                <w:szCs w:val="24"/>
-                              </w:rPr>
-                              <w:t>A nuestros padres</w:t>
-                            </w:r>
-                          </w:p>
-                        </w:txbxContent>
-                      </wps:txbx>
-                      <wps:bodyPr rot="0" vert="horz" wrap="square" lIns="91440" tIns="45720" rIns="91440" bIns="45720" anchor="t" anchorCtr="0">
-                        <a:spAutoFit/>
-                      </wps:bodyPr>
-                    </wps:wsp>
-                  </a:graphicData>
-                </a:graphic>
-                <wp14:sizeRelH relativeFrom="margin">
-                  <wp14:pctWidth>40000</wp14:pctWidth>
-                </wp14:sizeRelH>
-                <wp14:sizeRelV relativeFrom="margin">
-                  <wp14:pctHeight>20000</wp14:pctHeight>
-                </wp14:sizeRelV>
-              </wp:anchor>
-            </w:drawing>
-          </mc:Choice>
-          <mc:Fallback>
-            <w:pict>
-              <v:shapetype w14:anchorId="21F82BE2" id="_x0000_t202" coordsize="21600,21600" o:spt="202" path="m,l,21600r21600,l21600,xe">
-                <v:stroke joinstyle="miter"/>
-                <v:path gradientshapeok="t" o:connecttype="rect"/>
-              </v:shapetype>
-              <v:shape id="Cuadro de texto 2" o:spid="_x0000_s1026" type="#_x0000_t202" style="position:absolute;margin-left:134.7pt;margin-top:241.2pt;width:185.9pt;height:110.6pt;z-index:251659264;visibility:visible;mso-wrap-style:square;mso-width-percent:400;mso-height-percent:200;mso-wrap-distance-left:9pt;mso-wrap-distance-top:3.6pt;mso-wrap-distance-right:9pt;mso-wrap-distance-bottom:3.6pt;mso-position-horizontal:right;mso-position-horizontal-relative:margin;mso-position-vertical:absolute;mso-position-vertical-relative:text;mso-width-percent:400;mso-height-percent:200;mso-width-relative:margin;mso-height-relative:margin;v-text-anchor:top" o:gfxdata="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" stroked="f">
-                <v:textbox style="mso-fit-shape-to-text:t">
-                  <w:txbxContent>
-                    <w:p>
-                      <w:pPr>
-                        <w:rPr>
-                          <w:rFonts w:cs="Arial"/>
-                          <w:sz w:val="24"/>
-                          <w:szCs w:val="24"/>
-                        </w:rPr>
-                      </w:pPr>
-                      <w:r>
-                        <w:rPr>
-                          <w:rFonts w:cs="Arial"/>
-                          <w:sz w:val="24"/>
-                          <w:szCs w:val="24"/>
-                        </w:rPr>
-                        <w:t>A nuestros padres</w:t>
-                      </w:r>
-                    </w:p>
-                  </w:txbxContent>
-                </v:textbox>
-                <w10:wrap type="square" anchorx="margin"/>
-              </v:shape>
-            </w:pict>
-          </mc:Fallback>
-        </mc:AlternateContent>
-      </w:r>
-      <w:r>
-        <w:rPr>
           <w:rFonts w:cs="Arial"/>
           <w:sz w:val="24"/>
           <w:szCs w:val="24"/>
@@ -561,7 +472,11 @@
     <w:sdt>
       <w:sdtPr>
         <w:rPr>
-          <w:lang w:val="es-ES"/>
+          <w:rFonts w:ascii="Arial" w:eastAsiaTheme="minorEastAsia" w:hAnsi="Arial" w:cstheme="minorBidi"/>
+          <w:color w:val="auto"/>
+          <w:sz w:val="22"/>
+          <w:szCs w:val="22"/>
+          <w:lang w:val="es-ES" w:eastAsia="zh-TW"/>
         </w:rPr>
         <w:id w:val="46039224"/>
         <w:docPartObj>
@@ -571,13 +486,8 @@
       </w:sdtPr>
       <w:sdtEndPr>
         <w:rPr>
-          <w:rFonts w:ascii="Arial" w:eastAsiaTheme="minorEastAsia" w:hAnsi="Arial" w:cstheme="minorBidi"/>
           <w:b/>
           <w:bCs/>
-          <w:color w:val="auto"/>
-          <w:sz w:val="22"/>
-          <w:szCs w:val="22"/>
-          <w:lang w:eastAsia="zh-TW"/>
         </w:rPr>
       </w:sdtEndPr>
       <w:sdtContent>
@@ -619,7 +529,7 @@
           <w:r>
             <w:fldChar w:fldCharType="separate"/>
           </w:r>
-          <w:hyperlink w:anchor="_Toc81261870" w:history="1">
+          <w:hyperlink w:anchor="_Toc82978799" w:history="1">
             <w:r>
               <w:rPr>
                 <w:rStyle w:val="Hipervnculo"/>
@@ -661,7 +571,7 @@
                 <w:noProof/>
                 <w:webHidden/>
               </w:rPr>
-              <w:instrText xml:space="preserve"> PAGEREF _Toc81261870 \h </w:instrText>
+              <w:instrText xml:space="preserve"> PAGEREF _Toc82978799 \h </w:instrText>
             </w:r>
             <w:r>
               <w:rPr>
@@ -705,7 +615,7 @@
               <w:lang w:val="en-US" w:eastAsia="en-US"/>
             </w:rPr>
           </w:pPr>
-          <w:hyperlink w:anchor="_Toc81261871" w:history="1">
+          <w:hyperlink w:anchor="_Toc82978800" w:history="1">
             <w:r>
               <w:rPr>
                 <w:rStyle w:val="Hipervnculo"/>
@@ -747,7 +657,7 @@
                 <w:noProof/>
                 <w:webHidden/>
               </w:rPr>
-              <w:instrText xml:space="preserve"> PAGEREF _Toc81261871 \h </w:instrText>
+              <w:instrText xml:space="preserve"> PAGEREF _Toc82978800 \h </w:instrText>
             </w:r>
             <w:r>
               <w:rPr>
@@ -791,7 +701,7 @@
               <w:lang w:val="en-US" w:eastAsia="en-US"/>
             </w:rPr>
           </w:pPr>
-          <w:hyperlink w:anchor="_Toc81261872" w:history="1">
+          <w:hyperlink w:anchor="_Toc82978801" w:history="1">
             <w:r>
               <w:rPr>
                 <w:rStyle w:val="Hipervnculo"/>
@@ -833,7 +743,7 @@
                 <w:noProof/>
                 <w:webHidden/>
               </w:rPr>
-              <w:instrText xml:space="preserve"> PAGEREF _Toc81261872 \h </w:instrText>
+              <w:instrText xml:space="preserve"> PAGEREF _Toc82978801 \h </w:instrText>
             </w:r>
             <w:r>
               <w:rPr>
@@ -877,7 +787,7 @@
               <w:lang w:val="en-US" w:eastAsia="en-US"/>
             </w:rPr>
           </w:pPr>
-          <w:hyperlink w:anchor="_Toc81261873" w:history="1">
+          <w:hyperlink w:anchor="_Toc82978802" w:history="1">
             <w:r>
               <w:rPr>
                 <w:rStyle w:val="Hipervnculo"/>
@@ -919,7 +829,7 @@
                 <w:noProof/>
                 <w:webHidden/>
               </w:rPr>
-              <w:instrText xml:space="preserve"> PAGEREF _Toc81261873 \h </w:instrText>
+              <w:instrText xml:space="preserve"> PAGEREF _Toc82978802 \h </w:instrText>
             </w:r>
             <w:r>
               <w:rPr>
@@ -963,7 +873,7 @@
               <w:lang w:val="en-US" w:eastAsia="en-US"/>
             </w:rPr>
           </w:pPr>
-          <w:hyperlink w:anchor="_Toc81261874" w:history="1">
+          <w:hyperlink w:anchor="_Toc82978803" w:history="1">
             <w:r>
               <w:rPr>
                 <w:rStyle w:val="Hipervnculo"/>
@@ -1005,7 +915,7 @@
                 <w:noProof/>
                 <w:webHidden/>
               </w:rPr>
-              <w:instrText xml:space="preserve"> PAGEREF _Toc81261874 \h </w:instrText>
+              <w:instrText xml:space="preserve"> PAGEREF _Toc82978803 \h </w:instrText>
             </w:r>
             <w:r>
               <w:rPr>
@@ -1026,6 +936,608 @@
                 <w:webHidden/>
               </w:rPr>
               <w:t>4</w:t>
+            </w:r>
+            <w:r>
+              <w:rPr>
+                <w:noProof/>
+                <w:webHidden/>
+              </w:rPr>
+              <w:fldChar w:fldCharType="end"/>
+            </w:r>
+          </w:hyperlink>
+        </w:p>
+        <w:p>
+          <w:pPr>
+            <w:pStyle w:val="TDC2"/>
+            <w:tabs>
+              <w:tab w:val="left" w:pos="1540"/>
+              <w:tab w:val="right" w:leader="dot" w:pos="9350"/>
+            </w:tabs>
+            <w:rPr>
+              <w:rFonts w:asciiTheme="minorHAnsi" w:hAnsiTheme="minorHAnsi"/>
+              <w:noProof/>
+              <w:lang w:val="en-US" w:eastAsia="en-US"/>
+            </w:rPr>
+          </w:pPr>
+          <w:hyperlink w:anchor="_Toc82978804" w:history="1">
+            <w:r>
+              <w:rPr>
+                <w:rStyle w:val="Hipervnculo"/>
+                <w:noProof/>
+              </w:rPr>
+              <w:t>5.1</w:t>
+            </w:r>
+            <w:r>
+              <w:rPr>
+                <w:rFonts w:asciiTheme="minorHAnsi" w:hAnsiTheme="minorHAnsi"/>
+                <w:noProof/>
+                <w:lang w:val="en-US" w:eastAsia="en-US"/>
+              </w:rPr>
+              <w:tab/>
+            </w:r>
+            <w:r>
+              <w:rPr>
+                <w:rStyle w:val="Hipervnculo"/>
+                <w:noProof/>
+              </w:rPr>
+              <w:t>Información utilizada para el desarrollo del software</w:t>
+            </w:r>
+            <w:r>
+              <w:rPr>
+                <w:noProof/>
+                <w:webHidden/>
+              </w:rPr>
+              <w:tab/>
+            </w:r>
+            <w:r>
+              <w:rPr>
+                <w:noProof/>
+                <w:webHidden/>
+              </w:rPr>
+              <w:fldChar w:fldCharType="begin"/>
+            </w:r>
+            <w:r>
+              <w:rPr>
+                <w:noProof/>
+                <w:webHidden/>
+              </w:rPr>
+              <w:instrText xml:space="preserve"> PAGEREF _Toc82978804 \h </w:instrText>
+            </w:r>
+            <w:r>
+              <w:rPr>
+                <w:noProof/>
+                <w:webHidden/>
+              </w:rPr>
+            </w:r>
+            <w:r>
+              <w:rPr>
+                <w:noProof/>
+                <w:webHidden/>
+              </w:rPr>
+              <w:fldChar w:fldCharType="separate"/>
+            </w:r>
+            <w:r>
+              <w:rPr>
+                <w:noProof/>
+                <w:webHidden/>
+              </w:rPr>
+              <w:t>4</w:t>
+            </w:r>
+            <w:r>
+              <w:rPr>
+                <w:noProof/>
+                <w:webHidden/>
+              </w:rPr>
+              <w:fldChar w:fldCharType="end"/>
+            </w:r>
+          </w:hyperlink>
+        </w:p>
+        <w:p>
+          <w:pPr>
+            <w:pStyle w:val="TDC3"/>
+            <w:tabs>
+              <w:tab w:val="left" w:pos="1869"/>
+              <w:tab w:val="right" w:leader="dot" w:pos="9350"/>
+            </w:tabs>
+            <w:rPr>
+              <w:rFonts w:asciiTheme="minorHAnsi" w:hAnsiTheme="minorHAnsi"/>
+              <w:noProof/>
+              <w:lang w:val="en-US" w:eastAsia="en-US"/>
+            </w:rPr>
+          </w:pPr>
+          <w:hyperlink w:anchor="_Toc82978805" w:history="1">
+            <w:r>
+              <w:rPr>
+                <w:rStyle w:val="Hipervnculo"/>
+                <w:noProof/>
+              </w:rPr>
+              <w:t>5.1.1</w:t>
+            </w:r>
+            <w:r>
+              <w:rPr>
+                <w:rFonts w:asciiTheme="minorHAnsi" w:hAnsiTheme="minorHAnsi"/>
+                <w:noProof/>
+                <w:lang w:val="en-US" w:eastAsia="en-US"/>
+              </w:rPr>
+              <w:tab/>
+            </w:r>
+            <w:r>
+              <w:rPr>
+                <w:rStyle w:val="Hipervnculo"/>
+                <w:noProof/>
+              </w:rPr>
+              <w:t>Catálogo de cuentas</w:t>
+            </w:r>
+            <w:r>
+              <w:rPr>
+                <w:noProof/>
+                <w:webHidden/>
+              </w:rPr>
+              <w:tab/>
+            </w:r>
+            <w:r>
+              <w:rPr>
+                <w:noProof/>
+                <w:webHidden/>
+              </w:rPr>
+              <w:fldChar w:fldCharType="begin"/>
+            </w:r>
+            <w:r>
+              <w:rPr>
+                <w:noProof/>
+                <w:webHidden/>
+              </w:rPr>
+              <w:instrText xml:space="preserve"> PAGEREF _Toc82978805 \h </w:instrText>
+            </w:r>
+            <w:r>
+              <w:rPr>
+                <w:noProof/>
+                <w:webHidden/>
+              </w:rPr>
+            </w:r>
+            <w:r>
+              <w:rPr>
+                <w:noProof/>
+                <w:webHidden/>
+              </w:rPr>
+              <w:fldChar w:fldCharType="separate"/>
+            </w:r>
+            <w:r>
+              <w:rPr>
+                <w:noProof/>
+                <w:webHidden/>
+              </w:rPr>
+              <w:t>4</w:t>
+            </w:r>
+            <w:r>
+              <w:rPr>
+                <w:noProof/>
+                <w:webHidden/>
+              </w:rPr>
+              <w:fldChar w:fldCharType="end"/>
+            </w:r>
+          </w:hyperlink>
+        </w:p>
+        <w:p>
+          <w:pPr>
+            <w:pStyle w:val="TDC3"/>
+            <w:tabs>
+              <w:tab w:val="left" w:pos="1869"/>
+              <w:tab w:val="right" w:leader="dot" w:pos="9350"/>
+            </w:tabs>
+            <w:rPr>
+              <w:rFonts w:asciiTheme="minorHAnsi" w:hAnsiTheme="minorHAnsi"/>
+              <w:noProof/>
+              <w:lang w:val="en-US" w:eastAsia="en-US"/>
+            </w:rPr>
+          </w:pPr>
+          <w:hyperlink w:anchor="_Toc82978806" w:history="1">
+            <w:r>
+              <w:rPr>
+                <w:rStyle w:val="Hipervnculo"/>
+                <w:noProof/>
+              </w:rPr>
+              <w:t>5.1.2</w:t>
+            </w:r>
+            <w:r>
+              <w:rPr>
+                <w:rFonts w:asciiTheme="minorHAnsi" w:hAnsiTheme="minorHAnsi"/>
+                <w:noProof/>
+                <w:lang w:val="en-US" w:eastAsia="en-US"/>
+              </w:rPr>
+              <w:tab/>
+            </w:r>
+            <w:r>
+              <w:rPr>
+                <w:rStyle w:val="Hipervnculo"/>
+                <w:noProof/>
+              </w:rPr>
+              <w:t>Fórmulas de las razones financieras</w:t>
+            </w:r>
+            <w:r>
+              <w:rPr>
+                <w:noProof/>
+                <w:webHidden/>
+              </w:rPr>
+              <w:tab/>
+            </w:r>
+            <w:r>
+              <w:rPr>
+                <w:noProof/>
+                <w:webHidden/>
+              </w:rPr>
+              <w:fldChar w:fldCharType="begin"/>
+            </w:r>
+            <w:r>
+              <w:rPr>
+                <w:noProof/>
+                <w:webHidden/>
+              </w:rPr>
+              <w:instrText xml:space="preserve"> PAGEREF _Toc82978806 \h </w:instrText>
+            </w:r>
+            <w:r>
+              <w:rPr>
+                <w:noProof/>
+                <w:webHidden/>
+              </w:rPr>
+            </w:r>
+            <w:r>
+              <w:rPr>
+                <w:noProof/>
+                <w:webHidden/>
+              </w:rPr>
+              <w:fldChar w:fldCharType="separate"/>
+            </w:r>
+            <w:r>
+              <w:rPr>
+                <w:noProof/>
+                <w:webHidden/>
+              </w:rPr>
+              <w:t>4</w:t>
+            </w:r>
+            <w:r>
+              <w:rPr>
+                <w:noProof/>
+                <w:webHidden/>
+              </w:rPr>
+              <w:fldChar w:fldCharType="end"/>
+            </w:r>
+          </w:hyperlink>
+        </w:p>
+        <w:p>
+          <w:pPr>
+            <w:pStyle w:val="TDC2"/>
+            <w:tabs>
+              <w:tab w:val="left" w:pos="1540"/>
+              <w:tab w:val="right" w:leader="dot" w:pos="9350"/>
+            </w:tabs>
+            <w:rPr>
+              <w:rFonts w:asciiTheme="minorHAnsi" w:hAnsiTheme="minorHAnsi"/>
+              <w:noProof/>
+              <w:lang w:val="en-US" w:eastAsia="en-US"/>
+            </w:rPr>
+          </w:pPr>
+          <w:hyperlink w:anchor="_Toc82978807" w:history="1">
+            <w:r>
+              <w:rPr>
+                <w:rStyle w:val="Hipervnculo"/>
+                <w:noProof/>
+              </w:rPr>
+              <w:t>5.2</w:t>
+            </w:r>
+            <w:r>
+              <w:rPr>
+                <w:rFonts w:asciiTheme="minorHAnsi" w:hAnsiTheme="minorHAnsi"/>
+                <w:noProof/>
+                <w:lang w:val="en-US" w:eastAsia="en-US"/>
+              </w:rPr>
+              <w:tab/>
+            </w:r>
+            <w:r>
+              <w:rPr>
+                <w:rStyle w:val="Hipervnculo"/>
+                <w:noProof/>
+              </w:rPr>
+              <w:t>Resultado obtenido</w:t>
+            </w:r>
+            <w:r>
+              <w:rPr>
+                <w:noProof/>
+                <w:webHidden/>
+              </w:rPr>
+              <w:tab/>
+            </w:r>
+            <w:r>
+              <w:rPr>
+                <w:noProof/>
+                <w:webHidden/>
+              </w:rPr>
+              <w:fldChar w:fldCharType="begin"/>
+            </w:r>
+            <w:r>
+              <w:rPr>
+                <w:noProof/>
+                <w:webHidden/>
+              </w:rPr>
+              <w:instrText xml:space="preserve"> PAGEREF _Toc82978807 \h </w:instrText>
+            </w:r>
+            <w:r>
+              <w:rPr>
+                <w:noProof/>
+                <w:webHidden/>
+              </w:rPr>
+            </w:r>
+            <w:r>
+              <w:rPr>
+                <w:noProof/>
+                <w:webHidden/>
+              </w:rPr>
+              <w:fldChar w:fldCharType="separate"/>
+            </w:r>
+            <w:r>
+              <w:rPr>
+                <w:noProof/>
+                <w:webHidden/>
+              </w:rPr>
+              <w:t>5</w:t>
+            </w:r>
+            <w:r>
+              <w:rPr>
+                <w:noProof/>
+                <w:webHidden/>
+              </w:rPr>
+              <w:fldChar w:fldCharType="end"/>
+            </w:r>
+          </w:hyperlink>
+        </w:p>
+        <w:p>
+          <w:pPr>
+            <w:pStyle w:val="TDC3"/>
+            <w:tabs>
+              <w:tab w:val="left" w:pos="1869"/>
+              <w:tab w:val="right" w:leader="dot" w:pos="9350"/>
+            </w:tabs>
+            <w:rPr>
+              <w:rFonts w:asciiTheme="minorHAnsi" w:hAnsiTheme="minorHAnsi"/>
+              <w:noProof/>
+              <w:lang w:val="en-US" w:eastAsia="en-US"/>
+            </w:rPr>
+          </w:pPr>
+          <w:hyperlink w:anchor="_Toc82978808" w:history="1">
+            <w:r>
+              <w:rPr>
+                <w:rStyle w:val="Hipervnculo"/>
+                <w:noProof/>
+              </w:rPr>
+              <w:t>5.2.1</w:t>
+            </w:r>
+            <w:r>
+              <w:rPr>
+                <w:rFonts w:asciiTheme="minorHAnsi" w:hAnsiTheme="minorHAnsi"/>
+                <w:noProof/>
+                <w:lang w:val="en-US" w:eastAsia="en-US"/>
+              </w:rPr>
+              <w:tab/>
+            </w:r>
+            <w:r>
+              <w:rPr>
+                <w:rStyle w:val="Hipervnculo"/>
+                <w:noProof/>
+              </w:rPr>
+              <w:t>Balance General</w:t>
+            </w:r>
+            <w:r>
+              <w:rPr>
+                <w:noProof/>
+                <w:webHidden/>
+              </w:rPr>
+              <w:tab/>
+            </w:r>
+            <w:r>
+              <w:rPr>
+                <w:noProof/>
+                <w:webHidden/>
+              </w:rPr>
+              <w:fldChar w:fldCharType="begin"/>
+            </w:r>
+            <w:r>
+              <w:rPr>
+                <w:noProof/>
+                <w:webHidden/>
+              </w:rPr>
+              <w:instrText xml:space="preserve"> PAGEREF _Toc82978808 \h </w:instrText>
+            </w:r>
+            <w:r>
+              <w:rPr>
+                <w:noProof/>
+                <w:webHidden/>
+              </w:rPr>
+            </w:r>
+            <w:r>
+              <w:rPr>
+                <w:noProof/>
+                <w:webHidden/>
+              </w:rPr>
+              <w:fldChar w:fldCharType="separate"/>
+            </w:r>
+            <w:r>
+              <w:rPr>
+                <w:noProof/>
+                <w:webHidden/>
+              </w:rPr>
+              <w:t>5</w:t>
+            </w:r>
+            <w:r>
+              <w:rPr>
+                <w:noProof/>
+                <w:webHidden/>
+              </w:rPr>
+              <w:fldChar w:fldCharType="end"/>
+            </w:r>
+          </w:hyperlink>
+        </w:p>
+        <w:p>
+          <w:pPr>
+            <w:pStyle w:val="TDC3"/>
+            <w:tabs>
+              <w:tab w:val="left" w:pos="1869"/>
+              <w:tab w:val="right" w:leader="dot" w:pos="9350"/>
+            </w:tabs>
+            <w:rPr>
+              <w:rFonts w:asciiTheme="minorHAnsi" w:hAnsiTheme="minorHAnsi"/>
+              <w:noProof/>
+              <w:lang w:val="en-US" w:eastAsia="en-US"/>
+            </w:rPr>
+          </w:pPr>
+          <w:hyperlink w:anchor="_Toc82978809" w:history="1">
+            <w:r>
+              <w:rPr>
+                <w:rStyle w:val="Hipervnculo"/>
+                <w:noProof/>
+              </w:rPr>
+              <w:t>5.2.2</w:t>
+            </w:r>
+            <w:r>
+              <w:rPr>
+                <w:rFonts w:asciiTheme="minorHAnsi" w:hAnsiTheme="minorHAnsi"/>
+                <w:noProof/>
+                <w:lang w:val="en-US" w:eastAsia="en-US"/>
+              </w:rPr>
+              <w:tab/>
+            </w:r>
+            <w:r>
+              <w:rPr>
+                <w:rStyle w:val="Hipervnculo"/>
+                <w:noProof/>
+              </w:rPr>
+              <w:t>Estado de Resultado</w:t>
+            </w:r>
+            <w:r>
+              <w:rPr>
+                <w:noProof/>
+                <w:webHidden/>
+              </w:rPr>
+              <w:tab/>
+            </w:r>
+            <w:r>
+              <w:rPr>
+                <w:noProof/>
+                <w:webHidden/>
+              </w:rPr>
+              <w:fldChar w:fldCharType="begin"/>
+            </w:r>
+            <w:r>
+              <w:rPr>
+                <w:noProof/>
+                <w:webHidden/>
+              </w:rPr>
+              <w:instrText xml:space="preserve"> PAGEREF _Toc82978809 \h </w:instrText>
+            </w:r>
+            <w:r>
+              <w:rPr>
+                <w:noProof/>
+                <w:webHidden/>
+              </w:rPr>
+            </w:r>
+            <w:r>
+              <w:rPr>
+                <w:noProof/>
+                <w:webHidden/>
+              </w:rPr>
+              <w:fldChar w:fldCharType="separate"/>
+            </w:r>
+            <w:r>
+              <w:rPr>
+                <w:noProof/>
+                <w:webHidden/>
+              </w:rPr>
+              <w:t>5</w:t>
+            </w:r>
+            <w:r>
+              <w:rPr>
+                <w:noProof/>
+                <w:webHidden/>
+              </w:rPr>
+              <w:fldChar w:fldCharType="end"/>
+            </w:r>
+          </w:hyperlink>
+        </w:p>
+        <w:p>
+          <w:pPr>
+            <w:pStyle w:val="TDC2"/>
+            <w:tabs>
+              <w:tab w:val="left" w:pos="1540"/>
+              <w:tab w:val="right" w:leader="dot" w:pos="9350"/>
+            </w:tabs>
+            <w:rPr>
+              <w:rFonts w:asciiTheme="minorHAnsi" w:hAnsiTheme="minorHAnsi"/>
+              <w:noProof/>
+              <w:lang w:val="en-US" w:eastAsia="en-US"/>
+            </w:rPr>
+          </w:pPr>
+          <w:hyperlink w:anchor="_Toc82978810" w:history="1">
+            <w:r>
+              <w:rPr>
+                <w:rStyle w:val="Hipervnculo"/>
+                <w:noProof/>
+              </w:rPr>
+              <w:t>5.3</w:t>
+            </w:r>
+            <w:r>
+              <w:rPr>
+                <w:rFonts w:asciiTheme="minorHAnsi" w:hAnsiTheme="minorHAnsi"/>
+                <w:noProof/>
+                <w:lang w:val="en-US" w:eastAsia="en-US"/>
+              </w:rPr>
+              <w:tab/>
+            </w:r>
+            <w:r>
+              <w:rPr>
+                <w:rStyle w:val="Hipervnculo"/>
+                <w:noProof/>
+              </w:rPr>
+              <w:t>Calculo de las razones financieras y su análisis</w:t>
+            </w:r>
+            <w:r>
+              <w:rPr>
+                <w:noProof/>
+                <w:webHidden/>
+              </w:rPr>
+              <w:tab/>
+            </w:r>
+            <w:r>
+              <w:rPr>
+                <w:noProof/>
+                <w:webHidden/>
+              </w:rPr>
+              <w:fldChar w:fldCharType="begin"/>
+            </w:r>
+            <w:r>
+              <w:rPr>
+                <w:noProof/>
+                <w:webHidden/>
+              </w:rPr>
+              <w:instrText xml:space="preserve"> PAGEREF _Toc82978810 \h </w:instrText>
+            </w:r>
+            <w:r>
+              <w:rPr>
+                <w:noProof/>
+                <w:webHidden/>
+              </w:rPr>
+            </w:r>
+            <w:r>
+              <w:rPr>
+                <w:noProof/>
+                <w:webHidden/>
+              </w:rPr>
+              <w:fldChar w:fldCharType="separate"/>
+            </w:r>
+            <w:r>
+              <w:rPr>
+                <w:noProof/>
+                <w:webHidden/>
+              </w:rPr>
+              <w:t>5</w:t>
             </w:r>
             <w:r>
               <w:rPr>
@@ -1049,7 +1561,7 @@
               <w:lang w:val="en-US" w:eastAsia="en-US"/>
             </w:rPr>
           </w:pPr>
-          <w:hyperlink w:anchor="_Toc81261875" w:history="1">
+          <w:hyperlink w:anchor="_Toc82978811" w:history="1">
             <w:r>
               <w:rPr>
                 <w:rStyle w:val="Hipervnculo"/>
@@ -1091,7 +1603,7 @@
                 <w:noProof/>
                 <w:webHidden/>
               </w:rPr>
-              <w:instrText xml:space="preserve"> PAGEREF _Toc81261875 \h </w:instrText>
+              <w:instrText xml:space="preserve"> PAGEREF _Toc82978811 \h </w:instrText>
             </w:r>
             <w:r>
               <w:rPr>
@@ -1111,7 +1623,7 @@
                 <w:noProof/>
                 <w:webHidden/>
               </w:rPr>
-              <w:t>5</w:t>
+              <w:t>6</w:t>
             </w:r>
             <w:r>
               <w:rPr>
@@ -1135,7 +1647,7 @@
               <w:lang w:val="en-US" w:eastAsia="en-US"/>
             </w:rPr>
           </w:pPr>
-          <w:hyperlink w:anchor="_Toc81261876" w:history="1">
+          <w:hyperlink w:anchor="_Toc82978812" w:history="1">
             <w:r>
               <w:rPr>
                 <w:rStyle w:val="Hipervnculo"/>
@@ -1177,7 +1689,7 @@
                 <w:noProof/>
                 <w:webHidden/>
               </w:rPr>
-              <w:instrText xml:space="preserve"> PAGEREF _Toc81261876 \h </w:instrText>
+              <w:instrText xml:space="preserve"> PAGEREF _Toc82978812 \h </w:instrText>
             </w:r>
             <w:r>
               <w:rPr>
@@ -1197,7 +1709,7 @@
                 <w:noProof/>
                 <w:webHidden/>
               </w:rPr>
-              <w:t>6</w:t>
+              <w:t>7</w:t>
             </w:r>
             <w:r>
               <w:rPr>
@@ -1221,7 +1733,7 @@
               <w:lang w:val="en-US" w:eastAsia="en-US"/>
             </w:rPr>
           </w:pPr>
-          <w:hyperlink w:anchor="_Toc81261877" w:history="1">
+          <w:hyperlink w:anchor="_Toc82978813" w:history="1">
             <w:r>
               <w:rPr>
                 <w:rStyle w:val="Hipervnculo"/>
@@ -1263,7 +1775,7 @@
                 <w:noProof/>
                 <w:webHidden/>
               </w:rPr>
-              <w:instrText xml:space="preserve"> PAGEREF _Toc81261877 \h </w:instrText>
+              <w:instrText xml:space="preserve"> PAGEREF _Toc82978813 \h </w:instrText>
             </w:r>
             <w:r>
               <w:rPr>
@@ -1283,7 +1795,7 @@
                 <w:noProof/>
                 <w:webHidden/>
               </w:rPr>
-              <w:t>7</w:t>
+              <w:t>8</w:t>
             </w:r>
             <w:r>
               <w:rPr>
@@ -1307,7 +1819,7 @@
               <w:lang w:val="en-US" w:eastAsia="en-US"/>
             </w:rPr>
           </w:pPr>
-          <w:hyperlink w:anchor="_Toc81261878" w:history="1">
+          <w:hyperlink w:anchor="_Toc82978814" w:history="1">
             <w:r>
               <w:rPr>
                 <w:rStyle w:val="Hipervnculo"/>
@@ -1349,7 +1861,7 @@
                 <w:noProof/>
                 <w:webHidden/>
               </w:rPr>
-              <w:instrText xml:space="preserve"> PAGEREF _Toc81261878 \h </w:instrText>
+              <w:instrText xml:space="preserve"> PAGEREF _Toc82978814 \h </w:instrText>
             </w:r>
             <w:r>
               <w:rPr>
@@ -1369,7 +1881,7 @@
                 <w:noProof/>
                 <w:webHidden/>
               </w:rPr>
-              <w:t>8</w:t>
+              <w:t>9</w:t>
             </w:r>
             <w:r>
               <w:rPr>
@@ -1424,7 +1936,7 @@
       <w:pPr>
         <w:pStyle w:val="Ttulo1"/>
       </w:pPr>
-      <w:bookmarkStart w:id="0" w:name="_Toc81261870"/>
+      <w:bookmarkStart w:id="0" w:name="_Toc82978799"/>
       <w:r>
         <w:t>INTRODUCCION</w:t>
       </w:r>
@@ -1451,7 +1963,7 @@
       <w:pPr>
         <w:pStyle w:val="Ttulo1"/>
       </w:pPr>
-      <w:bookmarkStart w:id="1" w:name="_Toc81261871"/>
+      <w:bookmarkStart w:id="1" w:name="_Toc82978800"/>
       <w:r>
         <w:lastRenderedPageBreak/>
         <w:t>OBJETIVO GENERAL</w:t>
@@ -1460,13 +1972,117 @@
     </w:p>
     <w:p>
       <w:pPr>
+        <w:pStyle w:val="Prrafodelista"/>
+        <w:numPr>
+          <w:ilvl w:val="0"/>
+          <w:numId w:val="2"/>
+        </w:numPr>
+        <w:spacing w:line="240" w:lineRule="auto"/>
+        <w:rPr>
+          <w:sz w:val="24"/>
+          <w:szCs w:val="24"/>
+        </w:rPr>
+      </w:pPr>
+      <w:r>
+        <w:rPr>
+          <w:sz w:val="24"/>
+          <w:szCs w:val="24"/>
+        </w:rPr>
+        <w:t>Realizar el análisis financiero de un caso de estudio, a partir de los resultados de las razones financieras obtenidos del sistema de información desarrollado.</w:t>
+      </w:r>
+    </w:p>
+    <w:p>
+      <w:pPr>
         <w:pStyle w:val="Ttulo1"/>
       </w:pPr>
-      <w:bookmarkStart w:id="2" w:name="_Toc81261872"/>
+      <w:bookmarkStart w:id="2" w:name="_Toc82978801"/>
       <w:r>
         <w:t>OBJETIVOS ESPECIFICOS</w:t>
       </w:r>
       <w:bookmarkEnd w:id="2"/>
+    </w:p>
+    <w:p>
+      <w:pPr>
+        <w:pStyle w:val="Prrafodelista"/>
+        <w:numPr>
+          <w:ilvl w:val="0"/>
+          <w:numId w:val="2"/>
+        </w:numPr>
+        <w:spacing w:line="240" w:lineRule="auto"/>
+      </w:pPr>
+      <w:r>
+        <w:rPr>
+          <w:sz w:val="24"/>
+          <w:szCs w:val="24"/>
+        </w:rPr>
+        <w:t xml:space="preserve">Aplicar nuestros conocimientos de </w:t>
+      </w:r>
+      <w:r>
+        <w:rPr>
+          <w:sz w:val="24"/>
+          <w:szCs w:val="24"/>
+        </w:rPr>
+        <w:t>contabilidad financiera y finanzas I para el desarrollo de un sistema de información contable.</w:t>
+      </w:r>
+    </w:p>
+    <w:p>
+      <w:pPr>
+        <w:pStyle w:val="Prrafodelista"/>
+        <w:numPr>
+          <w:ilvl w:val="0"/>
+          <w:numId w:val="2"/>
+        </w:numPr>
+        <w:spacing w:line="240" w:lineRule="auto"/>
+      </w:pPr>
+      <w:r>
+        <w:rPr>
+          <w:sz w:val="24"/>
+          <w:szCs w:val="24"/>
+        </w:rPr>
+        <w:t>Automatizar el procesamiento de datos almacenados en el catalogo de cuentas para el c</w:t>
+      </w:r>
+      <w:r>
+        <w:rPr>
+          <w:sz w:val="24"/>
+          <w:szCs w:val="24"/>
+        </w:rPr>
+        <w:t>á</w:t>
+      </w:r>
+      <w:r>
+        <w:rPr>
+          <w:sz w:val="24"/>
+          <w:szCs w:val="24"/>
+        </w:rPr>
+        <w:t>lculo de las razones financieras y la elaboración de estados financieros como el análisis de estos.</w:t>
+      </w:r>
+    </w:p>
+    <w:p>
+      <w:pPr>
+        <w:pStyle w:val="Prrafodelista"/>
+        <w:numPr>
+          <w:ilvl w:val="0"/>
+          <w:numId w:val="2"/>
+        </w:numPr>
+        <w:spacing w:line="259" w:lineRule="auto"/>
+      </w:pPr>
+      <w:r>
+        <w:rPr>
+          <w:b/>
+          <w:bCs/>
+        </w:rPr>
+        <w:br w:type="page"/>
+      </w:r>
+    </w:p>
+    <w:p>
+      <w:pPr>
+        <w:pStyle w:val="Ttulo1"/>
+      </w:pPr>
+      <w:bookmarkStart w:id="3" w:name="_Toc82978802"/>
+      <w:r>
+        <w:lastRenderedPageBreak/>
+        <w:t>MARCO TEORICO</w:t>
+      </w:r>
+      <w:bookmarkEnd w:id="3"/>
     </w:p>
     <w:p>
       <w:pPr>
@@ -1489,12 +2105,1246 @@
       <w:pPr>
         <w:pStyle w:val="Ttulo1"/>
       </w:pPr>
-      <w:bookmarkStart w:id="3" w:name="_Toc81261873"/>
+      <w:bookmarkStart w:id="4" w:name="_Toc82978803"/>
       <w:r>
         <w:lastRenderedPageBreak/>
-        <w:t>MARCO TEORICO</w:t>
-      </w:r>
-      <w:bookmarkEnd w:id="3"/>
+        <w:t>DESARROLLO DEL TRABAJO DE CURSO</w:t>
+      </w:r>
+      <w:bookmarkEnd w:id="4"/>
+    </w:p>
+    <w:p>
+      <w:pPr>
+        <w:pStyle w:val="Ttulo2"/>
+      </w:pPr>
+      <w:bookmarkStart w:id="5" w:name="_Toc82978804"/>
+      <w:r>
+        <w:t>Información utilizada para el desarrollo del software</w:t>
+      </w:r>
+      <w:bookmarkEnd w:id="5"/>
+    </w:p>
+    <w:p>
+      <w:pPr>
+        <w:pStyle w:val="Ttulo3"/>
+      </w:pPr>
+      <w:bookmarkStart w:id="6" w:name="_Toc82978805"/>
+      <w:r>
+        <w:t>Catálogo de cuentas</w:t>
+      </w:r>
+      <w:bookmarkEnd w:id="6"/>
+    </w:p>
+    <w:p>
+      <w:pPr>
+        <w:pStyle w:val="Ttulo3"/>
+      </w:pPr>
+      <w:bookmarkStart w:id="7" w:name="_Toc82978806"/>
+      <w:r>
+        <w:t>Fórmulas de las razones financieras</w:t>
+      </w:r>
+      <w:bookmarkEnd w:id="7"/>
+    </w:p>
+    <w:tbl>
+      <w:tblPr>
+        <w:tblStyle w:val="Tablaconcuadrcula"/>
+        <w:tblW w:w="0" w:type="auto"/>
+        <w:shd w:val="clear" w:color="auto" w:fill="D5DCE4" w:themeFill="text2" w:themeFillTint="33"/>
+        <w:tblLook w:val="04A0" w:firstRow="1" w:lastRow="0" w:firstColumn="1" w:lastColumn="0" w:noHBand="0" w:noVBand="1"/>
+      </w:tblPr>
+      <w:tblGrid>
+        <w:gridCol w:w="3256"/>
+        <w:gridCol w:w="5942"/>
+      </w:tblGrid>
+      <w:tr>
+        <w:trPr>
+          <w:trHeight w:val="505"/>
+        </w:trPr>
+        <w:tc>
+          <w:tcPr>
+            <w:tcW w:w="9198" w:type="dxa"/>
+            <w:gridSpan w:val="2"/>
+            <w:shd w:val="clear" w:color="auto" w:fill="8EAADB" w:themeFill="accent1" w:themeFillTint="99"/>
+          </w:tcPr>
+          <w:p>
+            <w:pPr>
+              <w:ind w:firstLine="0"/>
+              <w:jc w:val="center"/>
+              <w:rPr>
+                <w:b/>
+                <w:bCs/>
+              </w:rPr>
+            </w:pPr>
+            <w:bookmarkStart w:id="8" w:name="_Hlk82976859"/>
+            <w:r>
+              <w:rPr>
+                <w:b/>
+                <w:bCs/>
+                <w:color w:val="1F3864" w:themeColor="accent1" w:themeShade="80"/>
+              </w:rPr>
+              <w:t>Razones Financieras</w:t>
+            </w:r>
+          </w:p>
+        </w:tc>
+      </w:tr>
+      <w:tr>
+        <w:trPr>
+          <w:trHeight w:val="523"/>
+        </w:trPr>
+        <w:tc>
+          <w:tcPr>
+            <w:tcW w:w="3256" w:type="dxa"/>
+            <w:shd w:val="clear" w:color="auto" w:fill="D5DCE4" w:themeFill="text2" w:themeFillTint="33"/>
+          </w:tcPr>
+          <w:p>
+            <w:pPr>
+              <w:ind w:firstLine="0"/>
+            </w:pPr>
+            <w:r>
+              <w:t>Razón</w:t>
+            </w:r>
+          </w:p>
+        </w:tc>
+        <w:tc>
+          <w:tcPr>
+            <w:tcW w:w="5942" w:type="dxa"/>
+            <w:shd w:val="clear" w:color="auto" w:fill="D5DCE4" w:themeFill="text2" w:themeFillTint="33"/>
+          </w:tcPr>
+          <w:p>
+            <w:pPr>
+              <w:ind w:firstLine="0"/>
+            </w:pPr>
+            <w:r>
+              <w:t>Fórmula</w:t>
+            </w:r>
+          </w:p>
+        </w:tc>
+      </w:tr>
+      <w:tr>
+        <w:trPr>
+          <w:trHeight w:val="523"/>
+        </w:trPr>
+        <w:tc>
+          <w:tcPr>
+            <w:tcW w:w="9198" w:type="dxa"/>
+            <w:gridSpan w:val="2"/>
+            <w:shd w:val="clear" w:color="auto" w:fill="D5DCE4" w:themeFill="text2" w:themeFillTint="33"/>
+          </w:tcPr>
+          <w:p>
+            <w:pPr>
+              <w:ind w:firstLine="0"/>
+              <w:rPr>
+                <w:b/>
+                <w:bCs/>
+              </w:rPr>
+            </w:pPr>
+            <w:r>
+              <w:rPr>
+                <w:b/>
+                <w:bCs/>
+              </w:rPr>
+              <w:t>Liquidez</w:t>
+            </w:r>
+          </w:p>
+        </w:tc>
+      </w:tr>
+      <w:tr>
+        <w:trPr>
+          <w:trHeight w:val="535"/>
+        </w:trPr>
+        <w:tc>
+          <w:tcPr>
+            <w:tcW w:w="3256" w:type="dxa"/>
+            <w:shd w:val="clear" w:color="auto" w:fill="D5DCE4" w:themeFill="text2" w:themeFillTint="33"/>
+          </w:tcPr>
+          <w:p>
+            <w:pPr>
+              <w:ind w:firstLine="0"/>
+            </w:pPr>
+            <w:r>
+              <w:t>Capital de trabajo</w:t>
+            </w:r>
+          </w:p>
+        </w:tc>
+        <w:tc>
+          <w:tcPr>
+            <w:tcW w:w="5942" w:type="dxa"/>
+            <w:shd w:val="clear" w:color="auto" w:fill="D5DCE4" w:themeFill="text2" w:themeFillTint="33"/>
+          </w:tcPr>
+          <w:p>
+            <w:pPr>
+              <w:ind w:firstLine="0"/>
+              <w:jc w:val="center"/>
+              <w:rPr>
+                <w:rFonts w:ascii="Cambria Math" w:hAnsi="Cambria Math"/>
+                <w:i/>
+                <w:iCs/>
+              </w:rPr>
+            </w:pPr>
+            <w:r>
+              <w:rPr>
+                <w:rFonts w:ascii="Cambria Math" w:hAnsi="Cambria Math"/>
+                <w:i/>
+                <w:iCs/>
+              </w:rPr>
+              <w:t>Activo</w:t>
+            </w:r>
+            <w:r>
+              <w:rPr>
+                <w:rFonts w:ascii="Cambria Math" w:hAnsi="Cambria Math"/>
+                <w:i/>
+                <w:iCs/>
+              </w:rPr>
+              <w:t>s corrientes</w:t>
+            </w:r>
+            <w:r>
+              <w:rPr>
+                <w:rFonts w:ascii="Cambria Math" w:hAnsi="Cambria Math"/>
+                <w:i/>
+                <w:iCs/>
+              </w:rPr>
+              <w:t>. – Pasivo</w:t>
+            </w:r>
+            <w:r>
+              <w:rPr>
+                <w:rFonts w:ascii="Cambria Math" w:hAnsi="Cambria Math"/>
+                <w:i/>
+                <w:iCs/>
+              </w:rPr>
+              <w:t>s</w:t>
+            </w:r>
+            <w:r>
+              <w:rPr>
+                <w:rFonts w:ascii="Cambria Math" w:hAnsi="Cambria Math"/>
+                <w:i/>
+                <w:iCs/>
+              </w:rPr>
+              <w:t xml:space="preserve"> </w:t>
+            </w:r>
+            <w:r>
+              <w:rPr>
+                <w:rFonts w:ascii="Cambria Math" w:hAnsi="Cambria Math"/>
+                <w:i/>
+                <w:iCs/>
+              </w:rPr>
+              <w:t>corrientes</w:t>
+            </w:r>
+          </w:p>
+        </w:tc>
+      </w:tr>
+      <w:tr>
+        <w:trPr>
+          <w:trHeight w:val="1046"/>
+        </w:trPr>
+        <w:tc>
+          <w:tcPr>
+            <w:tcW w:w="3256" w:type="dxa"/>
+            <w:shd w:val="clear" w:color="auto" w:fill="D5DCE4" w:themeFill="text2" w:themeFillTint="33"/>
+          </w:tcPr>
+          <w:p>
+            <w:pPr>
+              <w:ind w:firstLine="0"/>
+            </w:pPr>
+            <w:r>
+              <w:t>Índice de solvencia</w:t>
+            </w:r>
+          </w:p>
+        </w:tc>
+        <w:tc>
+          <w:tcPr>
+            <w:tcW w:w="5942" w:type="dxa"/>
+            <w:shd w:val="clear" w:color="auto" w:fill="D5DCE4" w:themeFill="text2" w:themeFillTint="33"/>
+          </w:tcPr>
+          <w:p>
+            <w:pPr>
+              <w:ind w:firstLine="0"/>
+            </w:pPr>
+            <m:oMathPara>
+              <m:oMath>
+                <m:f>
+                  <m:fPr>
+                    <m:ctrlPr>
+                      <w:rPr>
+                        <w:rFonts w:ascii="Cambria Math" w:hAnsi="Cambria Math"/>
+                        <w:i/>
+                      </w:rPr>
+                    </m:ctrlPr>
+                  </m:fPr>
+                  <m:num>
+                    <m:r>
+                      <w:rPr>
+                        <w:rFonts w:ascii="Cambria Math" w:hAnsi="Cambria Math"/>
+                      </w:rPr>
+                      <m:t>Activos corrientes</m:t>
+                    </m:r>
+                  </m:num>
+                  <m:den>
+                    <m:r>
+                      <w:rPr>
+                        <w:rFonts w:ascii="Cambria Math" w:hAnsi="Cambria Math"/>
+                      </w:rPr>
+                      <m:t>Pasivo corrientes</m:t>
+                    </m:r>
+                  </m:den>
+                </m:f>
+              </m:oMath>
+            </m:oMathPara>
+          </w:p>
+        </w:tc>
+      </w:tr>
+      <w:tr>
+        <w:trPr>
+          <w:trHeight w:val="784"/>
+        </w:trPr>
+        <w:tc>
+          <w:tcPr>
+            <w:tcW w:w="3256" w:type="dxa"/>
+            <w:shd w:val="clear" w:color="auto" w:fill="D5DCE4" w:themeFill="text2" w:themeFillTint="33"/>
+          </w:tcPr>
+          <w:p>
+            <w:pPr>
+              <w:ind w:firstLine="0"/>
+            </w:pPr>
+            <w:r>
+              <w:t>Prueba ácida</w:t>
+            </w:r>
+          </w:p>
+        </w:tc>
+        <w:tc>
+          <w:tcPr>
+            <w:tcW w:w="5942" w:type="dxa"/>
+            <w:shd w:val="clear" w:color="auto" w:fill="D5DCE4" w:themeFill="text2" w:themeFillTint="33"/>
+          </w:tcPr>
+          <w:p>
+            <w:pPr>
+              <w:ind w:firstLine="0"/>
+            </w:pPr>
+            <m:oMathPara>
+              <m:oMath>
+                <m:f>
+                  <m:fPr>
+                    <m:ctrlPr>
+                      <w:rPr>
+                        <w:rFonts w:ascii="Cambria Math" w:hAnsi="Cambria Math"/>
+                        <w:i/>
+                      </w:rPr>
+                    </m:ctrlPr>
+                  </m:fPr>
+                  <m:num>
+                    <m:r>
+                      <w:rPr>
+                        <w:rFonts w:ascii="Cambria Math" w:hAnsi="Cambria Math"/>
+                      </w:rPr>
+                      <m:t>Activos corrientes</m:t>
+                    </m:r>
+                    <m:r>
+                      <w:rPr>
+                        <w:rFonts w:ascii="Cambria Math" w:hAnsi="Cambria Math"/>
+                      </w:rPr>
+                      <m:t>-Inventario</m:t>
+                    </m:r>
+                  </m:num>
+                  <m:den>
+                    <m:r>
+                      <w:rPr>
+                        <w:rFonts w:ascii="Cambria Math" w:hAnsi="Cambria Math"/>
+                      </w:rPr>
+                      <m:t>Pasivo corrientes</m:t>
+                    </m:r>
+                  </m:den>
+                </m:f>
+              </m:oMath>
+            </m:oMathPara>
+          </w:p>
+        </w:tc>
+      </w:tr>
+      <w:tr>
+        <w:trPr>
+          <w:trHeight w:val="1046"/>
+        </w:trPr>
+        <w:tc>
+          <w:tcPr>
+            <w:tcW w:w="3256" w:type="dxa"/>
+            <w:shd w:val="clear" w:color="auto" w:fill="D5DCE4" w:themeFill="text2" w:themeFillTint="33"/>
+          </w:tcPr>
+          <w:p>
+            <w:pPr>
+              <w:ind w:firstLine="0"/>
+            </w:pPr>
+            <w:r>
+              <w:t>Rotación de inventario</w:t>
+            </w:r>
+          </w:p>
+        </w:tc>
+        <w:tc>
+          <w:tcPr>
+            <w:tcW w:w="5942" w:type="dxa"/>
+            <w:shd w:val="clear" w:color="auto" w:fill="D5DCE4" w:themeFill="text2" w:themeFillTint="33"/>
+          </w:tcPr>
+          <w:p>
+            <w:pPr>
+              <w:ind w:firstLine="0"/>
+            </w:pPr>
+            <m:oMathPara>
+              <m:oMath>
+                <m:f>
+                  <m:fPr>
+                    <m:ctrlPr>
+                      <w:rPr>
+                        <w:rFonts w:ascii="Cambria Math" w:hAnsi="Cambria Math"/>
+                        <w:i/>
+                      </w:rPr>
+                    </m:ctrlPr>
+                  </m:fPr>
+                  <m:num>
+                    <m:r>
+                      <w:rPr>
+                        <w:rFonts w:ascii="Cambria Math" w:hAnsi="Cambria Math"/>
+                      </w:rPr>
+                      <m:t>Costo de los bienes vendidos</m:t>
+                    </m:r>
+                  </m:num>
+                  <m:den>
+                    <m:r>
+                      <w:rPr>
+                        <w:rFonts w:ascii="Cambria Math" w:hAnsi="Cambria Math"/>
+                      </w:rPr>
+                      <m:t>Promedio de inventario</m:t>
+                    </m:r>
+                  </m:den>
+                </m:f>
+              </m:oMath>
+            </m:oMathPara>
+          </w:p>
+        </w:tc>
+      </w:tr>
+      <w:tr>
+        <w:trPr>
+          <w:trHeight w:val="1046"/>
+        </w:trPr>
+        <w:tc>
+          <w:tcPr>
+            <w:tcW w:w="3256" w:type="dxa"/>
+            <w:shd w:val="clear" w:color="auto" w:fill="D5DCE4" w:themeFill="text2" w:themeFillTint="33"/>
+          </w:tcPr>
+          <w:p>
+            <w:pPr>
+              <w:ind w:firstLine="0"/>
+            </w:pPr>
+            <w:r>
+              <w:t>Rotación de cartera</w:t>
+            </w:r>
+          </w:p>
+        </w:tc>
+        <w:tc>
+          <w:tcPr>
+            <w:tcW w:w="5942" w:type="dxa"/>
+            <w:shd w:val="clear" w:color="auto" w:fill="D5DCE4" w:themeFill="text2" w:themeFillTint="33"/>
+          </w:tcPr>
+          <w:p>
+            <w:pPr>
+              <w:ind w:firstLine="0"/>
+            </w:pPr>
+            <m:oMathPara>
+              <m:oMath>
+                <m:f>
+                  <m:fPr>
+                    <m:ctrlPr>
+                      <w:rPr>
+                        <w:rFonts w:ascii="Cambria Math" w:hAnsi="Cambria Math"/>
+                        <w:i/>
+                      </w:rPr>
+                    </m:ctrlPr>
+                  </m:fPr>
+                  <m:num>
+                    <m:r>
+                      <w:rPr>
+                        <w:rFonts w:ascii="Cambria Math" w:hAnsi="Cambria Math"/>
+                      </w:rPr>
+                      <m:t>Ventas al crédito</m:t>
+                    </m:r>
+                  </m:num>
+                  <m:den>
+                    <m:r>
+                      <w:rPr>
+                        <w:rFonts w:ascii="Cambria Math" w:hAnsi="Cambria Math"/>
+                      </w:rPr>
+                      <m:t>Promedio de cuentas por cobrar</m:t>
+                    </m:r>
+                  </m:den>
+                </m:f>
+              </m:oMath>
+            </m:oMathPara>
+          </w:p>
+        </w:tc>
+      </w:tr>
+      <w:tr>
+        <w:trPr>
+          <w:trHeight w:val="1046"/>
+        </w:trPr>
+        <w:tc>
+          <w:tcPr>
+            <w:tcW w:w="3256" w:type="dxa"/>
+            <w:shd w:val="clear" w:color="auto" w:fill="D5DCE4" w:themeFill="text2" w:themeFillTint="33"/>
+          </w:tcPr>
+          <w:p>
+            <w:pPr>
+              <w:ind w:firstLine="0"/>
+            </w:pPr>
+            <w:r>
+              <w:t>Rotación cuentas x cobrar</w:t>
+            </w:r>
+          </w:p>
+        </w:tc>
+        <w:tc>
+          <w:tcPr>
+            <w:tcW w:w="5942" w:type="dxa"/>
+            <w:shd w:val="clear" w:color="auto" w:fill="D5DCE4" w:themeFill="text2" w:themeFillTint="33"/>
+          </w:tcPr>
+          <w:p>
+            <w:pPr>
+              <w:ind w:firstLine="0"/>
+              <w:rPr>
+                <w:rFonts w:eastAsia="Times New Roman" w:cs="Times New Roman"/>
+              </w:rPr>
+            </w:pPr>
+            <m:oMathPara>
+              <m:oMath>
+                <m:f>
+                  <m:fPr>
+                    <m:ctrlPr>
+                      <w:rPr>
+                        <w:rFonts w:ascii="Cambria Math" w:hAnsi="Cambria Math"/>
+                        <w:i/>
+                      </w:rPr>
+                    </m:ctrlPr>
+                  </m:fPr>
+                  <m:num>
+                    <m:r>
+                      <w:rPr>
+                        <w:rFonts w:ascii="Cambria Math" w:hAnsi="Cambria Math"/>
+                      </w:rPr>
+                      <m:t>Compras al crédito</m:t>
+                    </m:r>
+                  </m:num>
+                  <m:den>
+                    <m:r>
+                      <w:rPr>
+                        <w:rFonts w:ascii="Cambria Math" w:hAnsi="Cambria Math"/>
+                      </w:rPr>
+                      <m:t>Promedio de cuentas por pagar</m:t>
+                    </m:r>
+                  </m:den>
+                </m:f>
+              </m:oMath>
+            </m:oMathPara>
+          </w:p>
+        </w:tc>
+      </w:tr>
+      <w:bookmarkEnd w:id="8"/>
+      <w:tr>
+        <w:trPr>
+          <w:trHeight w:val="523"/>
+        </w:trPr>
+        <w:tc>
+          <w:tcPr>
+            <w:tcW w:w="9198" w:type="dxa"/>
+            <w:gridSpan w:val="2"/>
+            <w:shd w:val="clear" w:color="auto" w:fill="D5DCE4" w:themeFill="text2" w:themeFillTint="33"/>
+          </w:tcPr>
+          <w:p>
+            <w:pPr>
+              <w:ind w:firstLine="0"/>
+              <w:rPr>
+                <w:b/>
+                <w:bCs/>
+              </w:rPr>
+            </w:pPr>
+            <w:r>
+              <w:rPr>
+                <w:b/>
+                <w:bCs/>
+              </w:rPr>
+              <w:t>Endeudamiento</w:t>
+            </w:r>
+          </w:p>
+        </w:tc>
+      </w:tr>
+      <w:tr>
+        <w:trPr>
+          <w:trHeight w:val="1046"/>
+        </w:trPr>
+        <w:tc>
+          <w:tcPr>
+            <w:tcW w:w="3256" w:type="dxa"/>
+            <w:shd w:val="clear" w:color="auto" w:fill="D5DCE4" w:themeFill="text2" w:themeFillTint="33"/>
+          </w:tcPr>
+          <w:p>
+            <w:pPr>
+              <w:ind w:firstLine="0"/>
+            </w:pPr>
+            <w:r>
+              <w:t>índice de endeudamiento</w:t>
+            </w:r>
+          </w:p>
+        </w:tc>
+        <w:tc>
+          <w:tcPr>
+            <w:tcW w:w="5942" w:type="dxa"/>
+            <w:shd w:val="clear" w:color="auto" w:fill="D5DCE4" w:themeFill="text2" w:themeFillTint="33"/>
+          </w:tcPr>
+          <w:p>
+            <w:pPr>
+              <w:ind w:firstLine="0"/>
+              <w:rPr>
+                <w:rFonts w:eastAsia="Times New Roman" w:cs="Times New Roman"/>
+              </w:rPr>
+            </w:pPr>
+            <m:oMathPara>
+              <m:oMath>
+                <m:f>
+                  <m:fPr>
+                    <m:ctrlPr>
+                      <w:rPr>
+                        <w:rFonts w:ascii="Cambria Math" w:hAnsi="Cambria Math"/>
+                        <w:i/>
+                      </w:rPr>
+                    </m:ctrlPr>
+                  </m:fPr>
+                  <m:num>
+                    <m:r>
+                      <w:rPr>
+                        <w:rFonts w:ascii="Cambria Math" w:hAnsi="Cambria Math"/>
+                      </w:rPr>
+                      <m:t>Total de pasivos</m:t>
+                    </m:r>
+                  </m:num>
+                  <m:den>
+                    <m:r>
+                      <w:rPr>
+                        <w:rFonts w:ascii="Cambria Math" w:hAnsi="Cambria Math"/>
+                      </w:rPr>
+                      <m:t>Total de activos</m:t>
+                    </m:r>
+                  </m:den>
+                </m:f>
+              </m:oMath>
+            </m:oMathPara>
+          </w:p>
+        </w:tc>
+      </w:tr>
+      <w:tr>
+        <w:trPr>
+          <w:trHeight w:val="1046"/>
+        </w:trPr>
+        <w:tc>
+          <w:tcPr>
+            <w:tcW w:w="3256" w:type="dxa"/>
+            <w:shd w:val="clear" w:color="auto" w:fill="D5DCE4" w:themeFill="text2" w:themeFillTint="33"/>
+          </w:tcPr>
+          <w:p>
+            <w:pPr>
+              <w:ind w:firstLine="0"/>
+            </w:pPr>
+            <w:r>
+              <w:t>Razón pasivo-capital</w:t>
+            </w:r>
+          </w:p>
+        </w:tc>
+        <w:tc>
+          <w:tcPr>
+            <w:tcW w:w="5942" w:type="dxa"/>
+            <w:shd w:val="clear" w:color="auto" w:fill="D5DCE4" w:themeFill="text2" w:themeFillTint="33"/>
+          </w:tcPr>
+          <w:p>
+            <w:pPr>
+              <w:ind w:firstLine="0"/>
+              <w:rPr>
+                <w:rFonts w:eastAsia="Times New Roman" w:cs="Times New Roman"/>
+              </w:rPr>
+            </w:pPr>
+            <m:oMathPara>
+              <m:oMath>
+                <m:f>
+                  <m:fPr>
+                    <m:ctrlPr>
+                      <w:rPr>
+                        <w:rFonts w:ascii="Cambria Math" w:hAnsi="Cambria Math"/>
+                        <w:i/>
+                      </w:rPr>
+                    </m:ctrlPr>
+                  </m:fPr>
+                  <m:num>
+                    <m:r>
+                      <w:rPr>
+                        <w:rFonts w:ascii="Cambria Math" w:hAnsi="Cambria Math"/>
+                      </w:rPr>
+                      <m:t>Pasivo a L/P</m:t>
+                    </m:r>
+                  </m:num>
+                  <m:den>
+                    <m:r>
+                      <w:rPr>
+                        <w:rFonts w:ascii="Cambria Math" w:hAnsi="Cambria Math"/>
+                      </w:rPr>
+                      <m:t>Capital</m:t>
+                    </m:r>
+                  </m:den>
+                </m:f>
+              </m:oMath>
+            </m:oMathPara>
+          </w:p>
+        </w:tc>
+      </w:tr>
+    </w:tbl>
+    <w:p>
+      <w:r>
+        <w:br w:type="page"/>
+      </w:r>
+    </w:p>
+    <w:tbl>
+      <w:tblPr>
+        <w:tblStyle w:val="Tablaconcuadrcula"/>
+        <w:tblW w:w="9713" w:type="dxa"/>
+        <w:shd w:val="clear" w:color="auto" w:fill="D5DCE4" w:themeFill="text2" w:themeFillTint="33"/>
+        <w:tblLook w:val="04A0" w:firstRow="1" w:lastRow="0" w:firstColumn="1" w:lastColumn="0" w:noHBand="0" w:noVBand="1"/>
+      </w:tblPr>
+      <w:tblGrid>
+        <w:gridCol w:w="3256"/>
+        <w:gridCol w:w="6457"/>
+      </w:tblGrid>
+      <w:tr>
+        <w:trPr>
+          <w:trHeight w:val="502"/>
+        </w:trPr>
+        <w:tc>
+          <w:tcPr>
+            <w:tcW w:w="9713" w:type="dxa"/>
+            <w:gridSpan w:val="2"/>
+            <w:shd w:val="clear" w:color="auto" w:fill="D5DCE4" w:themeFill="text2" w:themeFillTint="33"/>
+          </w:tcPr>
+          <w:p>
+            <w:pPr>
+              <w:ind w:firstLine="0"/>
+            </w:pPr>
+            <w:r>
+              <w:rPr>
+                <w:b/>
+                <w:bCs/>
+              </w:rPr>
+              <w:lastRenderedPageBreak/>
+              <w:t>Rentabilidad</w:t>
+            </w:r>
+          </w:p>
+        </w:tc>
+      </w:tr>
+      <w:tr>
+        <w:trPr>
+          <w:trHeight w:val="1004"/>
+        </w:trPr>
+        <w:tc>
+          <w:tcPr>
+            <w:tcW w:w="3256" w:type="dxa"/>
+            <w:shd w:val="clear" w:color="auto" w:fill="D5DCE4" w:themeFill="text2" w:themeFillTint="33"/>
+          </w:tcPr>
+          <w:p>
+            <w:pPr>
+              <w:ind w:firstLine="0"/>
+            </w:pPr>
+            <w:r>
+              <w:t>Margen de utilidad bruta</w:t>
+            </w:r>
+          </w:p>
+        </w:tc>
+        <w:tc>
+          <w:tcPr>
+            <w:tcW w:w="6457" w:type="dxa"/>
+            <w:shd w:val="clear" w:color="auto" w:fill="D5DCE4" w:themeFill="text2" w:themeFillTint="33"/>
+          </w:tcPr>
+          <w:p>
+            <w:pPr>
+              <w:ind w:firstLine="0"/>
+              <w:rPr>
+                <w:rFonts w:eastAsia="Times New Roman" w:cs="Times New Roman"/>
+              </w:rPr>
+            </w:pPr>
+            <m:oMathPara>
+              <m:oMath>
+                <m:f>
+                  <m:fPr>
+                    <m:ctrlPr>
+                      <w:rPr>
+                        <w:rFonts w:ascii="Cambria Math" w:hAnsi="Cambria Math"/>
+                        <w:i/>
+                      </w:rPr>
+                    </m:ctrlPr>
+                  </m:fPr>
+                  <m:num>
+                    <m:r>
+                      <w:rPr>
+                        <w:rFonts w:ascii="Cambria Math" w:hAnsi="Cambria Math"/>
+                      </w:rPr>
+                      <m:t>Ventas-Costo de ventas</m:t>
+                    </m:r>
+                  </m:num>
+                  <m:den>
+                    <m:r>
+                      <w:rPr>
+                        <w:rFonts w:ascii="Cambria Math" w:hAnsi="Cambria Math"/>
+                      </w:rPr>
+                      <m:t>Ventas</m:t>
+                    </m:r>
+                  </m:den>
+                </m:f>
+              </m:oMath>
+            </m:oMathPara>
+          </w:p>
+        </w:tc>
+      </w:tr>
+      <w:tr>
+        <w:trPr>
+          <w:trHeight w:val="1004"/>
+        </w:trPr>
+        <w:tc>
+          <w:tcPr>
+            <w:tcW w:w="3256" w:type="dxa"/>
+            <w:shd w:val="clear" w:color="auto" w:fill="D5DCE4" w:themeFill="text2" w:themeFillTint="33"/>
+          </w:tcPr>
+          <w:p>
+            <w:pPr>
+              <w:ind w:firstLine="0"/>
+            </w:pPr>
+            <w:r>
+              <w:t>Margen de utilidad operativa</w:t>
+            </w:r>
+          </w:p>
+        </w:tc>
+        <w:tc>
+          <w:tcPr>
+            <w:tcW w:w="6457" w:type="dxa"/>
+            <w:shd w:val="clear" w:color="auto" w:fill="D5DCE4" w:themeFill="text2" w:themeFillTint="33"/>
+          </w:tcPr>
+          <w:p>
+            <w:pPr>
+              <w:ind w:firstLine="0"/>
+              <w:rPr>
+                <w:rFonts w:eastAsia="Times New Roman" w:cs="Times New Roman"/>
+              </w:rPr>
+            </w:pPr>
+            <m:oMathPara>
+              <m:oMath>
+                <m:f>
+                  <m:fPr>
+                    <m:ctrlPr>
+                      <w:rPr>
+                        <w:rFonts w:ascii="Cambria Math" w:hAnsi="Cambria Math"/>
+                        <w:i/>
+                      </w:rPr>
+                    </m:ctrlPr>
+                  </m:fPr>
+                  <m:num>
+                    <m:r>
+                      <w:rPr>
+                        <w:rFonts w:ascii="Cambria Math" w:hAnsi="Cambria Math"/>
+                      </w:rPr>
+                      <m:t>Ventas-(Costos+Gastos)</m:t>
+                    </m:r>
+                  </m:num>
+                  <m:den>
+                    <m:r>
+                      <w:rPr>
+                        <w:rFonts w:ascii="Cambria Math" w:hAnsi="Cambria Math"/>
+                      </w:rPr>
+                      <m:t>Ventas</m:t>
+                    </m:r>
+                  </m:den>
+                </m:f>
+              </m:oMath>
+            </m:oMathPara>
+          </w:p>
+        </w:tc>
+      </w:tr>
+      <w:tr>
+        <w:trPr>
+          <w:trHeight w:val="1004"/>
+        </w:trPr>
+        <w:tc>
+          <w:tcPr>
+            <w:tcW w:w="3256" w:type="dxa"/>
+            <w:shd w:val="clear" w:color="auto" w:fill="D5DCE4" w:themeFill="text2" w:themeFillTint="33"/>
+          </w:tcPr>
+          <w:p>
+            <w:pPr>
+              <w:ind w:firstLine="0"/>
+            </w:pPr>
+            <w:r>
+              <w:t>Rotación del activo total L/P</w:t>
+            </w:r>
+          </w:p>
+        </w:tc>
+        <w:tc>
+          <w:tcPr>
+            <w:tcW w:w="6457" w:type="dxa"/>
+            <w:shd w:val="clear" w:color="auto" w:fill="D5DCE4" w:themeFill="text2" w:themeFillTint="33"/>
+          </w:tcPr>
+          <w:p>
+            <w:pPr>
+              <w:ind w:firstLine="0"/>
+              <w:rPr>
+                <w:rFonts w:eastAsia="Times New Roman" w:cs="Times New Roman"/>
+              </w:rPr>
+            </w:pPr>
+            <m:oMathPara>
+              <m:oMath>
+                <m:f>
+                  <m:fPr>
+                    <m:ctrlPr>
+                      <w:rPr>
+                        <w:rFonts w:ascii="Cambria Math" w:hAnsi="Cambria Math"/>
+                        <w:i/>
+                      </w:rPr>
+                    </m:ctrlPr>
+                  </m:fPr>
+                  <m:num>
+                    <m:r>
+                      <w:rPr>
+                        <w:rFonts w:ascii="Cambria Math" w:hAnsi="Cambria Math"/>
+                      </w:rPr>
+                      <m:t>Ventas</m:t>
+                    </m:r>
+                  </m:num>
+                  <m:den>
+                    <m:r>
+                      <w:rPr>
+                        <w:rFonts w:ascii="Cambria Math" w:hAnsi="Cambria Math"/>
+                      </w:rPr>
+                      <m:t>Total de activos</m:t>
+                    </m:r>
+                  </m:den>
+                </m:f>
+              </m:oMath>
+            </m:oMathPara>
+          </w:p>
+        </w:tc>
+      </w:tr>
+      <w:tr>
+        <w:trPr>
+          <w:trHeight w:val="1016"/>
+        </w:trPr>
+        <w:tc>
+          <w:tcPr>
+            <w:tcW w:w="3256" w:type="dxa"/>
+            <w:shd w:val="clear" w:color="auto" w:fill="D5DCE4" w:themeFill="text2" w:themeFillTint="33"/>
+          </w:tcPr>
+          <w:p>
+            <w:pPr>
+              <w:ind w:firstLine="0"/>
+            </w:pPr>
+            <w:r>
+              <w:t>Retorno sobre los activos</w:t>
+            </w:r>
+          </w:p>
+        </w:tc>
+        <w:tc>
+          <w:tcPr>
+            <w:tcW w:w="6457" w:type="dxa"/>
+            <w:shd w:val="clear" w:color="auto" w:fill="D5DCE4" w:themeFill="text2" w:themeFillTint="33"/>
+          </w:tcPr>
+          <w:p>
+            <w:pPr>
+              <w:ind w:firstLine="0"/>
+              <w:rPr>
+                <w:rFonts w:eastAsia="Times New Roman" w:cs="Times New Roman"/>
+              </w:rPr>
+            </w:pPr>
+            <m:oMathPara>
+              <m:oMath>
+                <m:f>
+                  <m:fPr>
+                    <m:ctrlPr>
+                      <w:rPr>
+                        <w:rFonts w:ascii="Cambria Math" w:hAnsi="Cambria Math"/>
+                        <w:i/>
+                      </w:rPr>
+                    </m:ctrlPr>
+                  </m:fPr>
+                  <m:num>
+                    <m:r>
+                      <w:rPr>
+                        <w:rFonts w:ascii="Cambria Math" w:hAnsi="Cambria Math"/>
+                      </w:rPr>
+                      <m:t>Utilidad neta después de impuestos</m:t>
+                    </m:r>
+                  </m:num>
+                  <m:den>
+                    <m:r>
+                      <w:rPr>
+                        <w:rFonts w:ascii="Cambria Math" w:hAnsi="Cambria Math"/>
+                      </w:rPr>
+                      <m:t>Total de activos</m:t>
+                    </m:r>
+                  </m:den>
+                </m:f>
+              </m:oMath>
+            </m:oMathPara>
+          </w:p>
+        </w:tc>
+      </w:tr>
+      <w:tr>
+        <w:trPr>
+          <w:trHeight w:val="1004"/>
+        </w:trPr>
+        <w:tc>
+          <w:tcPr>
+            <w:tcW w:w="3256" w:type="dxa"/>
+            <w:shd w:val="clear" w:color="auto" w:fill="D5DCE4" w:themeFill="text2" w:themeFillTint="33"/>
+          </w:tcPr>
+          <w:p>
+            <w:pPr>
+              <w:ind w:firstLine="0"/>
+            </w:pPr>
+            <w:r>
+              <w:t>Rendimiento del capital común</w:t>
+            </w:r>
+          </w:p>
+        </w:tc>
+        <w:tc>
+          <w:tcPr>
+            <w:tcW w:w="6457" w:type="dxa"/>
+            <w:shd w:val="clear" w:color="auto" w:fill="D5DCE4" w:themeFill="text2" w:themeFillTint="33"/>
+          </w:tcPr>
+          <w:p>
+            <w:pPr>
+              <w:ind w:firstLine="0"/>
+              <w:rPr>
+                <w:rFonts w:eastAsia="Times New Roman" w:cs="Times New Roman"/>
+              </w:rPr>
+            </w:pPr>
+            <m:oMathPara>
+              <m:oMath>
+                <m:f>
+                  <m:fPr>
+                    <m:ctrlPr>
+                      <w:rPr>
+                        <w:rFonts w:ascii="Cambria Math" w:hAnsi="Cambria Math"/>
+                        <w:i/>
+                      </w:rPr>
+                    </m:ctrlPr>
+                  </m:fPr>
+                  <m:num>
+                    <m:r>
+                      <w:rPr>
+                        <w:rFonts w:ascii="Cambria Math" w:hAnsi="Cambria Math"/>
+                      </w:rPr>
+                      <m:t>UNDI-  Pasivos preferentes</m:t>
+                    </m:r>
+                  </m:num>
+                  <m:den>
+                    <m:r>
+                      <w:rPr>
+                        <w:rFonts w:ascii="Cambria Math" w:hAnsi="Cambria Math"/>
+                      </w:rPr>
+                      <m:t>Capital contable-Capital preferente</m:t>
+                    </m:r>
+                  </m:den>
+                </m:f>
+              </m:oMath>
+            </m:oMathPara>
+          </w:p>
+        </w:tc>
+      </w:tr>
+      <w:tr>
+        <w:trPr>
+          <w:trHeight w:val="502"/>
+        </w:trPr>
+        <w:tc>
+          <w:tcPr>
+            <w:tcW w:w="9713" w:type="dxa"/>
+            <w:gridSpan w:val="2"/>
+            <w:shd w:val="clear" w:color="auto" w:fill="D5DCE4" w:themeFill="text2" w:themeFillTint="33"/>
+          </w:tcPr>
+          <w:p>
+            <w:pPr>
+              <w:ind w:firstLine="0"/>
+              <w:rPr>
+                <w:b/>
+                <w:bCs/>
+              </w:rPr>
+            </w:pPr>
+            <w:r>
+              <w:rPr>
+                <w:b/>
+                <w:bCs/>
+              </w:rPr>
+              <w:t>Cobertura</w:t>
+            </w:r>
+          </w:p>
+        </w:tc>
+      </w:tr>
+      <w:tr>
+        <w:trPr>
+          <w:trHeight w:val="1004"/>
+        </w:trPr>
+        <w:tc>
+          <w:tcPr>
+            <w:tcW w:w="3256" w:type="dxa"/>
+            <w:shd w:val="clear" w:color="auto" w:fill="D5DCE4" w:themeFill="text2" w:themeFillTint="33"/>
+          </w:tcPr>
+          <w:p>
+            <w:pPr>
+              <w:ind w:firstLine="0"/>
+            </w:pPr>
+            <w:r>
+              <w:t>Cobertura total del pasivo</w:t>
+            </w:r>
+          </w:p>
+        </w:tc>
+        <w:tc>
+          <w:tcPr>
+            <w:tcW w:w="6457" w:type="dxa"/>
+            <w:shd w:val="clear" w:color="auto" w:fill="D5DCE4" w:themeFill="text2" w:themeFillTint="33"/>
+          </w:tcPr>
+          <w:p>
+            <w:pPr>
+              <w:ind w:firstLine="0"/>
+              <w:rPr>
+                <w:rFonts w:eastAsia="Times New Roman" w:cs="Times New Roman"/>
+              </w:rPr>
+            </w:pPr>
+            <m:oMathPara>
+              <m:oMath>
+                <m:f>
+                  <m:fPr>
+                    <m:ctrlPr>
+                      <w:rPr>
+                        <w:rFonts w:ascii="Cambria Math" w:hAnsi="Cambria Math"/>
+                        <w:i/>
+                      </w:rPr>
+                    </m:ctrlPr>
+                  </m:fPr>
+                  <m:num>
+                    <m:r>
+                      <w:rPr>
+                        <w:rFonts w:ascii="Cambria Math" w:hAnsi="Cambria Math"/>
+                      </w:rPr>
+                      <m:t>Ganancias antes de Interes/Impuestos</m:t>
+                    </m:r>
+                  </m:num>
+                  <m:den>
+                    <m:r>
+                      <w:rPr>
+                        <w:rFonts w:ascii="Cambria Math" w:hAnsi="Cambria Math"/>
+                      </w:rPr>
+                      <m:t>Intereses+Abono al pasivo principal</m:t>
+                    </m:r>
+                  </m:den>
+                </m:f>
+              </m:oMath>
+            </m:oMathPara>
+          </w:p>
+        </w:tc>
+      </w:tr>
+      <w:tr>
+        <w:trPr>
+          <w:trHeight w:val="801"/>
+        </w:trPr>
+        <w:tc>
+          <w:tcPr>
+            <w:tcW w:w="3256" w:type="dxa"/>
+            <w:shd w:val="clear" w:color="auto" w:fill="D5DCE4" w:themeFill="text2" w:themeFillTint="33"/>
+          </w:tcPr>
+          <w:p>
+            <w:pPr>
+              <w:ind w:firstLine="0"/>
+            </w:pPr>
+            <w:r>
+              <w:t>Cobertura total</w:t>
+            </w:r>
+          </w:p>
+        </w:tc>
+        <w:tc>
+          <w:tcPr>
+            <w:tcW w:w="6457" w:type="dxa"/>
+            <w:shd w:val="clear" w:color="auto" w:fill="D5DCE4" w:themeFill="text2" w:themeFillTint="33"/>
+          </w:tcPr>
+          <w:p>
+            <w:pPr>
+              <w:ind w:firstLine="0"/>
+              <w:rPr>
+                <w:rFonts w:eastAsia="Times New Roman" w:cs="Times New Roman"/>
+              </w:rPr>
+            </w:pPr>
+            <m:oMathPara>
+              <m:oMath>
+                <m:f>
+                  <m:fPr>
+                    <m:ctrlPr>
+                      <w:rPr>
+                        <w:rFonts w:ascii="Cambria Math" w:hAnsi="Cambria Math"/>
+                        <w:i/>
+                      </w:rPr>
+                    </m:ctrlPr>
+                  </m:fPr>
+                  <m:num>
+                    <m:r>
+                      <w:rPr>
+                        <w:rFonts w:ascii="Cambria Math" w:hAnsi="Cambria Math"/>
+                      </w:rPr>
+                      <m:t>Utilidad antes de arrendamiento/Interes/Impuesto</m:t>
+                    </m:r>
+                  </m:num>
+                  <m:den>
+                    <m:r>
+                      <w:rPr>
+                        <w:rFonts w:ascii="Cambria Math" w:hAnsi="Cambria Math"/>
+                      </w:rPr>
+                      <m:t>Interes+Abono al P.  principal+Pago de arrendamiento</m:t>
+                    </m:r>
+                  </m:den>
+                </m:f>
+              </m:oMath>
+            </m:oMathPara>
+          </w:p>
+        </w:tc>
+      </w:tr>
+    </w:tbl>
+    <w:p/>
+    <w:p>
+      <w:pPr>
+        <w:pStyle w:val="Ttulo2"/>
+      </w:pPr>
+      <w:bookmarkStart w:id="9" w:name="_Toc82978807"/>
+      <w:r>
+        <w:t>Resultado obtenido</w:t>
+      </w:r>
+      <w:bookmarkEnd w:id="9"/>
+    </w:p>
+    <w:p>
+      <w:pPr>
+        <w:pStyle w:val="Ttulo3"/>
+      </w:pPr>
+      <w:bookmarkStart w:id="10" w:name="_Toc82978808"/>
+      <w:r>
+        <w:t>Balance General</w:t>
+      </w:r>
+      <w:bookmarkEnd w:id="10"/>
+    </w:p>
+    <w:p>
+      <w:pPr>
+        <w:pStyle w:val="Ttulo3"/>
+      </w:pPr>
+      <w:bookmarkStart w:id="11" w:name="_Toc82978809"/>
+      <w:r>
+        <w:t>Estado de Resultado</w:t>
+      </w:r>
+      <w:bookmarkEnd w:id="11"/>
+    </w:p>
+    <w:p>
+      <w:pPr>
+        <w:pStyle w:val="Ttulo2"/>
+      </w:pPr>
+      <w:bookmarkStart w:id="12" w:name="_Toc82978810"/>
+      <w:r>
+        <w:t>Calculo de las razones financieras y su análisis</w:t>
+      </w:r>
+      <w:bookmarkEnd w:id="12"/>
     </w:p>
     <w:p>
       <w:pPr>
@@ -1517,12 +3367,12 @@
       <w:pPr>
         <w:pStyle w:val="Ttulo1"/>
       </w:pPr>
-      <w:bookmarkStart w:id="4" w:name="_Toc81261874"/>
+      <w:bookmarkStart w:id="13" w:name="_Toc82978811"/>
       <w:r>
         <w:lastRenderedPageBreak/>
-        <w:t>DESARROLLO DEL TRABAJO DE CURSO</w:t>
-      </w:r>
-      <w:bookmarkEnd w:id="4"/>
+        <w:t>CONCLUSIONES</w:t>
+      </w:r>
+      <w:bookmarkEnd w:id="13"/>
     </w:p>
     <w:p>
       <w:pPr>
@@ -1545,12 +3395,12 @@
       <w:pPr>
         <w:pStyle w:val="Ttulo1"/>
       </w:pPr>
-      <w:bookmarkStart w:id="5" w:name="_Toc81261875"/>
+      <w:bookmarkStart w:id="14" w:name="_Toc82978812"/>
       <w:r>
         <w:lastRenderedPageBreak/>
-        <w:t>CONCLUSIONES</w:t>
-      </w:r>
-      <w:bookmarkEnd w:id="5"/>
+        <w:t>RECOMENDACIONES</w:t>
+      </w:r>
+      <w:bookmarkEnd w:id="14"/>
     </w:p>
     <w:p>
       <w:pPr>
@@ -1573,12 +3423,12 @@
       <w:pPr>
         <w:pStyle w:val="Ttulo1"/>
       </w:pPr>
-      <w:bookmarkStart w:id="6" w:name="_Toc81261876"/>
+      <w:bookmarkStart w:id="15" w:name="_Toc82978813"/>
       <w:r>
         <w:lastRenderedPageBreak/>
-        <w:t>RECOMENDACIONES</w:t>
-      </w:r>
-      <w:bookmarkEnd w:id="6"/>
+        <w:t>BIBLIOGRAFIA</w:t>
+      </w:r>
+      <w:bookmarkEnd w:id="15"/>
     </w:p>
     <w:p>
       <w:pPr>
@@ -1601,40 +3451,12 @@
       <w:pPr>
         <w:pStyle w:val="Ttulo1"/>
       </w:pPr>
-      <w:bookmarkStart w:id="7" w:name="_Toc81261877"/>
-      <w:r>
-        <w:lastRenderedPageBreak/>
-        <w:t>BIBLIOGRAFIA</w:t>
-      </w:r>
-      <w:bookmarkEnd w:id="7"/>
-    </w:p>
-    <w:p>
-      <w:pPr>
-        <w:spacing w:line="259" w:lineRule="auto"/>
-        <w:ind w:firstLine="0"/>
-        <w:rPr>
-          <w:b/>
-          <w:bCs/>
-        </w:rPr>
-      </w:pPr>
-      <w:r>
-        <w:rPr>
-          <w:b/>
-          <w:bCs/>
-        </w:rPr>
-        <w:br w:type="page"/>
-      </w:r>
-    </w:p>
-    <w:p>
-      <w:pPr>
-        <w:pStyle w:val="Ttulo1"/>
-      </w:pPr>
-      <w:bookmarkStart w:id="8" w:name="_Toc81261878"/>
+      <w:bookmarkStart w:id="16" w:name="_Toc82978814"/>
       <w:r>
         <w:lastRenderedPageBreak/>
         <w:t>ANEXOS</w:t>
       </w:r>
-      <w:bookmarkEnd w:id="8"/>
+      <w:bookmarkEnd w:id="16"/>
     </w:p>
     <w:sectPr>
       <w:footerReference w:type="default" r:id="rId9"/>
@@ -1699,6 +3521,7 @@
         <w:docPartUnique/>
       </w:docPartObj>
     </w:sdtPr>
+    <w:sdtEndPr/>
     <w:sdtContent>
       <w:p>
         <w:pPr>
@@ -1762,9 +3585,122 @@
 <file path=word/numbering.xml><?xml version="1.0" encoding="utf-8"?>
 <w:numbering xmlns:wpc="http://schemas.microsoft.com/office/word/2010/wordprocessingCanvas" xmlns:cx="http://schemas.microsoft.com/office/drawing/2014/chartex" xmlns:cx1="http://schemas.microsoft.com/office/drawing/2015/9/8/chartex" xmlns:cx2="http://schemas.microsoft.com/office/drawing/2015/10/21/chartex" xmlns:cx3="http://schemas.microsoft.com/office/drawing/2016/5/9/chartex" xmlns:cx4="http://schemas.microsoft.com/office/drawing/2016/5/10/chartex" xmlns:cx5="http://schemas.microsoft.com/office/drawing/2016/5/11/chartex" xmlns:cx6="http://schemas.microsoft.com/office/drawing/2016/5/12/chartex" xmlns:cx7="http://schemas.microsoft.com/office/drawing/2016/5/13/chartex" xmlns:cx8="http://schemas.microsoft.com/office/drawing/2016/5/14/chartex" xmlns:mc="http://schemas.openxmlformats.org/markup-compatibility/2006" xmlns:aink="http://schemas.microsoft.com/office/drawing/2016/ink" xmlns:am3d="http://schemas.microsoft.com/office/drawing/2017/model3d" xmlns:o="urn:schemas-microsoft-com:office:office" xmlns:r="http://schemas.openxmlformats.org/officeDocument/2006/relationships" xmlns:m="http://schemas.openxmlformats.org/officeDocument/2006/math" xmlns:v="urn:schemas-microsoft-com:vml" xmlns:wp14="http://schemas.microsoft.com/office/word/2010/wordprocessingDrawing" xmlns:wp="http://schemas.openxmlformats.org/drawingml/2006/wordprocessingDrawing" xmlns:w10="urn:schemas-microsoft-com:office:word" xmlns:w="http://schemas.openxmlformats.org/wordprocessingml/2006/main" xmlns:w14="http://schemas.microsoft.com/office/word/2010/wordml" xmlns:w15="http://schemas.microsoft.com/office/word/2012/wordml" xmlns:w16cex="http://schemas.microsoft.com/office/word/2018/wordml/cex" xmlns:w16cid="http://schemas.microsoft.com/office/word/2016/wordml/cid" xmlns:w16="http://schemas.microsoft.com/office/word/2018/wordml" xmlns:w16sdtdh="http://schemas.microsoft.com/office/word/2020/wordml/sdtdatahash" xmlns:w16se="http://schemas.microsoft.com/office/word/2015/wordml/symex" xmlns:wpg="http://schemas.microsoft.com/office/word/2010/wordprocessingGroup" xmlns:wpi="http://schemas.microsoft.com/office/word/2010/wordprocessingInk" xmlns:wne="http://schemas.microsoft.com/office/word/2006/wordml" xmlns:wps="http://schemas.microsoft.com/office/word/2010/wordprocessingShape" mc:Ignorable="w14 w15 w16se w16cid w16 w16cex w16sdtdh wp14">
   <w:abstractNum w:abstractNumId="0" w15:restartNumberingAfterBreak="0">
+    <w:nsid w:val="43D04255"/>
+    <w:multiLevelType w:val="hybridMultilevel"/>
+    <w:tmpl w:val="6332E294"/>
+    <w:lvl w:ilvl="0" w:tplc="04090001">
+      <w:start w:val="1"/>
+      <w:numFmt w:val="bullet"/>
+      <w:lvlText w:val=""/>
+      <w:lvlJc w:val="left"/>
+      <w:pPr>
+        <w:ind w:left="1440" w:hanging="360"/>
+      </w:pPr>
+      <w:rPr>
+        <w:rFonts w:ascii="Symbol" w:hAnsi="Symbol" w:hint="default"/>
+      </w:rPr>
+    </w:lvl>
+    <w:lvl w:ilvl="1" w:tplc="04090003" w:tentative="1">
+      <w:start w:val="1"/>
+      <w:numFmt w:val="bullet"/>
+      <w:lvlText w:val="o"/>
+      <w:lvlJc w:val="left"/>
+      <w:pPr>
+        <w:ind w:left="2160" w:hanging="360"/>
+      </w:pPr>
+      <w:rPr>
+        <w:rFonts w:ascii="Courier New" w:hAnsi="Courier New" w:cs="Courier New" w:hint="default"/>
+      </w:rPr>
+    </w:lvl>
+    <w:lvl w:ilvl="2" w:tplc="04090005" w:tentative="1">
+      <w:start w:val="1"/>
+      <w:numFmt w:val="bullet"/>
+      <w:lvlText w:val=""/>
+      <w:lvlJc w:val="left"/>
+      <w:pPr>
+        <w:ind w:left="2880" w:hanging="360"/>
+      </w:pPr>
+      <w:rPr>
+        <w:rFonts w:ascii="Wingdings" w:hAnsi="Wingdings" w:hint="default"/>
+      </w:rPr>
+    </w:lvl>
+    <w:lvl w:ilvl="3" w:tplc="04090001" w:tentative="1">
+      <w:start w:val="1"/>
+      <w:numFmt w:val="bullet"/>
+      <w:lvlText w:val=""/>
+      <w:lvlJc w:val="left"/>
+      <w:pPr>
+        <w:ind w:left="3600" w:hanging="360"/>
+      </w:pPr>
+      <w:rPr>
+        <w:rFonts w:ascii="Symbol" w:hAnsi="Symbol" w:hint="default"/>
+      </w:rPr>
+    </w:lvl>
+    <w:lvl w:ilvl="4" w:tplc="04090003" w:tentative="1">
+      <w:start w:val="1"/>
+      <w:numFmt w:val="bullet"/>
+      <w:lvlText w:val="o"/>
+      <w:lvlJc w:val="left"/>
+      <w:pPr>
+        <w:ind w:left="4320" w:hanging="360"/>
+      </w:pPr>
+      <w:rPr>
+        <w:rFonts w:ascii="Courier New" w:hAnsi="Courier New" w:cs="Courier New" w:hint="default"/>
+      </w:rPr>
+    </w:lvl>
+    <w:lvl w:ilvl="5" w:tplc="04090005" w:tentative="1">
+      <w:start w:val="1"/>
+      <w:numFmt w:val="bullet"/>
+      <w:lvlText w:val=""/>
+      <w:lvlJc w:val="left"/>
+      <w:pPr>
+        <w:ind w:left="5040" w:hanging="360"/>
+      </w:pPr>
+      <w:rPr>
+        <w:rFonts w:ascii="Wingdings" w:hAnsi="Wingdings" w:hint="default"/>
+      </w:rPr>
+    </w:lvl>
+    <w:lvl w:ilvl="6" w:tplc="04090001" w:tentative="1">
+      <w:start w:val="1"/>
+      <w:numFmt w:val="bullet"/>
+      <w:lvlText w:val=""/>
+      <w:lvlJc w:val="left"/>
+      <w:pPr>
+        <w:ind w:left="5760" w:hanging="360"/>
+      </w:pPr>
+      <w:rPr>
+        <w:rFonts w:ascii="Symbol" w:hAnsi="Symbol" w:hint="default"/>
+      </w:rPr>
+    </w:lvl>
+    <w:lvl w:ilvl="7" w:tplc="04090003" w:tentative="1">
+      <w:start w:val="1"/>
+      <w:numFmt w:val="bullet"/>
+      <w:lvlText w:val="o"/>
+      <w:lvlJc w:val="left"/>
+      <w:pPr>
+        <w:ind w:left="6480" w:hanging="360"/>
+      </w:pPr>
+      <w:rPr>
+        <w:rFonts w:ascii="Courier New" w:hAnsi="Courier New" w:cs="Courier New" w:hint="default"/>
+      </w:rPr>
+    </w:lvl>
+    <w:lvl w:ilvl="8" w:tplc="04090005" w:tentative="1">
+      <w:start w:val="1"/>
+      <w:numFmt w:val="bullet"/>
+      <w:lvlText w:val=""/>
+      <w:lvlJc w:val="left"/>
+      <w:pPr>
+        <w:ind w:left="7200" w:hanging="360"/>
+      </w:pPr>
+      <w:rPr>
+        <w:rFonts w:ascii="Wingdings" w:hAnsi="Wingdings" w:hint="default"/>
+      </w:rPr>
+    </w:lvl>
+  </w:abstractNum>
+  <w:abstractNum w:abstractNumId="1" w15:restartNumberingAfterBreak="0">
     <w:nsid w:val="7E072238"/>
     <w:multiLevelType w:val="multilevel"/>
-    <w:tmpl w:val="04090025"/>
+    <w:tmpl w:val="734CC6C8"/>
     <w:lvl w:ilvl="0">
       <w:start w:val="1"/>
       <w:numFmt w:val="decimal"/>
@@ -1857,6 +3793,9 @@
     </w:lvl>
   </w:abstractNum>
   <w:num w:numId="1">
+    <w:abstractNumId w:val="1"/>
+  </w:num>
+  <w:num w:numId="2">
     <w:abstractNumId w:val="0"/>
   </w:num>
 </w:numbering>
@@ -2296,10 +4235,9 @@
     <w:next w:val="Normal"/>
     <w:link w:val="Ttulo2Car"/>
     <w:uiPriority w:val="9"/>
-    <w:semiHidden/>
     <w:unhideWhenUsed/>
     <w:qFormat/>
-    <w:rsid w:val="00057031"/>
+    <w:rsid w:val="00405DF9"/>
     <w:pPr>
       <w:keepNext/>
       <w:keepLines/>
@@ -2311,10 +4249,9 @@
       <w:outlineLvl w:val="1"/>
     </w:pPr>
     <w:rPr>
-      <w:rFonts w:asciiTheme="majorHAnsi" w:eastAsiaTheme="majorEastAsia" w:hAnsiTheme="majorHAnsi" w:cstheme="majorBidi"/>
-      <w:color w:val="2F5496" w:themeColor="accent1" w:themeShade="BF"/>
-      <w:sz w:val="26"/>
-      <w:szCs w:val="26"/>
+      <w:rFonts w:eastAsiaTheme="majorEastAsia" w:cs="Arial"/>
+      <w:b/>
+      <w:bCs/>
     </w:rPr>
   </w:style>
   <w:style w:type="paragraph" w:styleId="Ttulo3">
@@ -2323,10 +4260,9 @@
     <w:next w:val="Normal"/>
     <w:link w:val="Ttulo3Car"/>
     <w:uiPriority w:val="9"/>
-    <w:semiHidden/>
     <w:unhideWhenUsed/>
     <w:qFormat/>
-    <w:rsid w:val="00057031"/>
+    <w:rsid w:val="00991EE3"/>
     <w:pPr>
       <w:keepNext/>
       <w:keepLines/>
@@ -2338,10 +4274,7 @@
       <w:outlineLvl w:val="2"/>
     </w:pPr>
     <w:rPr>
-      <w:rFonts w:asciiTheme="majorHAnsi" w:eastAsiaTheme="majorEastAsia" w:hAnsiTheme="majorHAnsi" w:cstheme="majorBidi"/>
-      <w:color w:val="1F3763" w:themeColor="accent1" w:themeShade="7F"/>
-      <w:sz w:val="24"/>
-      <w:szCs w:val="24"/>
+      <w:rFonts w:eastAsiaTheme="majorEastAsia" w:cs="Arial"/>
     </w:rPr>
   </w:style>
   <w:style w:type="paragraph" w:styleId="Ttulo4">
@@ -2507,7 +4440,6 @@
   <w:style w:type="character" w:default="1" w:styleId="Fuentedeprrafopredeter">
     <w:name w:val="Default Paragraph Font"/>
     <w:uiPriority w:val="1"/>
-    <w:semiHidden/>
     <w:unhideWhenUsed/>
   </w:style>
   <w:style w:type="table" w:default="1" w:styleId="Tablanormal">
@@ -2597,13 +4529,11 @@
     <w:basedOn w:val="Fuentedeprrafopredeter"/>
     <w:link w:val="Ttulo2"/>
     <w:uiPriority w:val="9"/>
-    <w:semiHidden/>
-    <w:rsid w:val="00057031"/>
+    <w:rsid w:val="00405DF9"/>
     <w:rPr>
-      <w:rFonts w:asciiTheme="majorHAnsi" w:eastAsiaTheme="majorEastAsia" w:hAnsiTheme="majorHAnsi" w:cstheme="majorBidi"/>
-      <w:color w:val="2F5496" w:themeColor="accent1" w:themeShade="BF"/>
-      <w:sz w:val="26"/>
-      <w:szCs w:val="26"/>
+      <w:rFonts w:ascii="Arial" w:eastAsiaTheme="majorEastAsia" w:hAnsi="Arial" w:cs="Arial"/>
+      <w:b/>
+      <w:bCs/>
       <w:lang w:val="es-NI" w:eastAsia="zh-TW"/>
     </w:rPr>
   </w:style>
@@ -2612,13 +4542,9 @@
     <w:basedOn w:val="Fuentedeprrafopredeter"/>
     <w:link w:val="Ttulo3"/>
     <w:uiPriority w:val="9"/>
-    <w:semiHidden/>
-    <w:rsid w:val="00057031"/>
+    <w:rsid w:val="00991EE3"/>
     <w:rPr>
-      <w:rFonts w:asciiTheme="majorHAnsi" w:eastAsiaTheme="majorEastAsia" w:hAnsiTheme="majorHAnsi" w:cstheme="majorBidi"/>
-      <w:color w:val="1F3763" w:themeColor="accent1" w:themeShade="7F"/>
-      <w:sz w:val="24"/>
-      <w:szCs w:val="24"/>
+      <w:rFonts w:ascii="Arial" w:eastAsiaTheme="majorEastAsia" w:hAnsi="Arial" w:cs="Arial"/>
       <w:lang w:val="es-NI" w:eastAsia="zh-TW"/>
     </w:rPr>
   </w:style>
@@ -2760,6 +4686,288 @@
     <w:rPr>
       <w:rFonts w:ascii="Arial" w:eastAsiaTheme="minorEastAsia" w:hAnsi="Arial"/>
       <w:lang w:val="es-NI" w:eastAsia="zh-TW"/>
+    </w:rPr>
+  </w:style>
+  <w:style w:type="paragraph" w:styleId="Prrafodelista">
+    <w:name w:val="List Paragraph"/>
+    <w:basedOn w:val="Normal"/>
+    <w:uiPriority w:val="34"/>
+    <w:qFormat/>
+    <w:rsid w:val="002F23F7"/>
+    <w:pPr>
+      <w:ind w:left="720"/>
+      <w:contextualSpacing/>
+    </w:pPr>
+  </w:style>
+  <w:style w:type="paragraph" w:styleId="TDC2">
+    <w:name w:val="toc 2"/>
+    <w:basedOn w:val="Normal"/>
+    <w:next w:val="Normal"/>
+    <w:autoRedefine/>
+    <w:uiPriority w:val="39"/>
+    <w:unhideWhenUsed/>
+    <w:rsid w:val="00600BAA"/>
+    <w:pPr>
+      <w:spacing w:after="100"/>
+      <w:ind w:left="220"/>
+    </w:pPr>
+  </w:style>
+  <w:style w:type="paragraph" w:styleId="TDC3">
+    <w:name w:val="toc 3"/>
+    <w:basedOn w:val="Normal"/>
+    <w:next w:val="Normal"/>
+    <w:autoRedefine/>
+    <w:uiPriority w:val="39"/>
+    <w:unhideWhenUsed/>
+    <w:rsid w:val="00991EE3"/>
+    <w:pPr>
+      <w:spacing w:after="100"/>
+      <w:ind w:left="440"/>
+    </w:pPr>
+  </w:style>
+  <w:style w:type="table" w:styleId="Tablaconcuadrcula">
+    <w:name w:val="Table Grid"/>
+    <w:basedOn w:val="Tablanormal"/>
+    <w:uiPriority w:val="39"/>
+    <w:rsid w:val="003422F0"/>
+    <w:pPr>
+      <w:spacing w:after="0" w:line="240" w:lineRule="auto"/>
+    </w:pPr>
+    <w:tblPr>
+      <w:tblBorders>
+        <w:top w:val="single" w:sz="4" w:space="0" w:color="auto"/>
+        <w:left w:val="single" w:sz="4" w:space="0" w:color="auto"/>
+        <w:bottom w:val="single" w:sz="4" w:space="0" w:color="auto"/>
+        <w:right w:val="single" w:sz="4" w:space="0" w:color="auto"/>
+        <w:insideH w:val="single" w:sz="4" w:space="0" w:color="auto"/>
+        <w:insideV w:val="single" w:sz="4" w:space="0" w:color="auto"/>
+      </w:tblBorders>
+    </w:tblPr>
+  </w:style>
+  <w:style w:type="character" w:styleId="Hipervnculovisitado">
+    <w:name w:val="FollowedHyperlink"/>
+    <w:basedOn w:val="Fuentedeprrafopredeter"/>
+    <w:uiPriority w:val="99"/>
+    <w:semiHidden/>
+    <w:unhideWhenUsed/>
+    <w:rsid w:val="00891EDD"/>
+    <w:rPr>
+      <w:color w:val="954F72" w:themeColor="followedHyperlink"/>
+      <w:u w:val="single"/>
+    </w:rPr>
+  </w:style>
+  <w:style w:type="paragraph" w:customStyle="1" w:styleId="DecimalAligned">
+    <w:name w:val="Decimal Aligned"/>
+    <w:basedOn w:val="Normal"/>
+    <w:uiPriority w:val="40"/>
+    <w:qFormat/>
+    <w:rsid w:val="00891EDD"/>
+    <w:pPr>
+      <w:tabs>
+        <w:tab w:val="decimal" w:pos="360"/>
+      </w:tabs>
+      <w:spacing w:after="200" w:line="276" w:lineRule="auto"/>
+      <w:ind w:firstLine="0"/>
+    </w:pPr>
+    <w:rPr>
+      <w:rFonts w:asciiTheme="minorHAnsi" w:hAnsiTheme="minorHAnsi" w:cs="Times New Roman"/>
+      <w:lang w:val="en-US" w:eastAsia="en-US"/>
+    </w:rPr>
+  </w:style>
+  <w:style w:type="paragraph" w:styleId="Textonotapie">
+    <w:name w:val="footnote text"/>
+    <w:basedOn w:val="Normal"/>
+    <w:link w:val="TextonotapieCar"/>
+    <w:uiPriority w:val="99"/>
+    <w:unhideWhenUsed/>
+    <w:rsid w:val="00891EDD"/>
+    <w:pPr>
+      <w:spacing w:after="0" w:line="240" w:lineRule="auto"/>
+      <w:ind w:firstLine="0"/>
+    </w:pPr>
+    <w:rPr>
+      <w:rFonts w:asciiTheme="minorHAnsi" w:hAnsiTheme="minorHAnsi" w:cs="Times New Roman"/>
+      <w:sz w:val="20"/>
+      <w:szCs w:val="20"/>
+      <w:lang w:val="en-US" w:eastAsia="en-US"/>
+    </w:rPr>
+  </w:style>
+  <w:style w:type="character" w:customStyle="1" w:styleId="TextonotapieCar">
+    <w:name w:val="Texto nota pie Car"/>
+    <w:basedOn w:val="Fuentedeprrafopredeter"/>
+    <w:link w:val="Textonotapie"/>
+    <w:uiPriority w:val="99"/>
+    <w:rsid w:val="00891EDD"/>
+    <w:rPr>
+      <w:rFonts w:eastAsiaTheme="minorEastAsia" w:cs="Times New Roman"/>
+      <w:sz w:val="20"/>
+      <w:szCs w:val="20"/>
+    </w:rPr>
+  </w:style>
+  <w:style w:type="character" w:styleId="nfasissutil">
+    <w:name w:val="Subtle Emphasis"/>
+    <w:basedOn w:val="Fuentedeprrafopredeter"/>
+    <w:uiPriority w:val="19"/>
+    <w:qFormat/>
+    <w:rsid w:val="00891EDD"/>
+    <w:rPr>
+      <w:i/>
+      <w:iCs/>
+    </w:rPr>
+  </w:style>
+  <w:style w:type="table" w:styleId="Sombreadomedio2-nfasis5">
+    <w:name w:val="Medium Shading 2 Accent 5"/>
+    <w:basedOn w:val="Tablanormal"/>
+    <w:uiPriority w:val="64"/>
+    <w:rsid w:val="00891EDD"/>
+    <w:pPr>
+      <w:spacing w:after="0" w:line="240" w:lineRule="auto"/>
+    </w:pPr>
+    <w:rPr>
+      <w:rFonts w:eastAsiaTheme="minorEastAsia"/>
+    </w:rPr>
+    <w:tblPr>
+      <w:tblStyleRowBandSize w:val="1"/>
+      <w:tblStyleColBandSize w:val="1"/>
+      <w:tblBorders>
+        <w:top w:val="single" w:sz="18" w:space="0" w:color="auto"/>
+        <w:bottom w:val="single" w:sz="18" w:space="0" w:color="auto"/>
+      </w:tblBorders>
+    </w:tblPr>
+    <w:tblStylePr w:type="firstRow">
+      <w:pPr>
+        <w:spacing w:before="0" w:after="0" w:line="240" w:lineRule="auto"/>
+      </w:pPr>
+      <w:rPr>
+        <w:b/>
+        <w:bCs/>
+        <w:color w:val="FFFFFF" w:themeColor="background1"/>
+      </w:rPr>
+      <w:tblPr/>
+      <w:tcPr>
+        <w:tcBorders>
+          <w:top w:val="single" w:sz="18" w:space="0" w:color="auto"/>
+          <w:left w:val="nil"/>
+          <w:bottom w:val="single" w:sz="18" w:space="0" w:color="auto"/>
+          <w:right w:val="nil"/>
+          <w:insideH w:val="nil"/>
+          <w:insideV w:val="nil"/>
+        </w:tcBorders>
+        <w:shd w:val="clear" w:color="auto" w:fill="5B9BD5" w:themeFill="accent5"/>
+      </w:tcPr>
+    </w:tblStylePr>
+    <w:tblStylePr w:type="lastRow">
+      <w:pPr>
+        <w:spacing w:before="0" w:after="0" w:line="240" w:lineRule="auto"/>
+      </w:pPr>
+      <w:rPr>
+        <w:color w:val="auto"/>
+      </w:rPr>
+      <w:tblPr/>
+      <w:tcPr>
+        <w:tcBorders>
+          <w:top w:val="double" w:sz="6" w:space="0" w:color="auto"/>
+          <w:left w:val="nil"/>
+          <w:bottom w:val="single" w:sz="18" w:space="0" w:color="auto"/>
+          <w:right w:val="nil"/>
+          <w:insideH w:val="nil"/>
+          <w:insideV w:val="nil"/>
+        </w:tcBorders>
+        <w:shd w:val="clear" w:color="auto" w:fill="FFFFFF" w:themeFill="background1"/>
+      </w:tcPr>
+    </w:tblStylePr>
+    <w:tblStylePr w:type="firstCol">
+      <w:rPr>
+        <w:b/>
+        <w:bCs/>
+        <w:color w:val="FFFFFF" w:themeColor="background1"/>
+      </w:rPr>
+      <w:tblPr/>
+      <w:tcPr>
+        <w:tcBorders>
+          <w:top w:val="nil"/>
+          <w:left w:val="nil"/>
+          <w:bottom w:val="single" w:sz="18" w:space="0" w:color="auto"/>
+          <w:right w:val="nil"/>
+          <w:insideH w:val="nil"/>
+          <w:insideV w:val="nil"/>
+        </w:tcBorders>
+        <w:shd w:val="clear" w:color="auto" w:fill="5B9BD5" w:themeFill="accent5"/>
+      </w:tcPr>
+    </w:tblStylePr>
+    <w:tblStylePr w:type="lastCol">
+      <w:rPr>
+        <w:b/>
+        <w:bCs/>
+        <w:color w:val="FFFFFF" w:themeColor="background1"/>
+      </w:rPr>
+      <w:tblPr/>
+      <w:tcPr>
+        <w:tcBorders>
+          <w:left w:val="nil"/>
+          <w:right w:val="nil"/>
+          <w:insideH w:val="nil"/>
+          <w:insideV w:val="nil"/>
+        </w:tcBorders>
+        <w:shd w:val="clear" w:color="auto" w:fill="5B9BD5" w:themeFill="accent5"/>
+      </w:tcPr>
+    </w:tblStylePr>
+    <w:tblStylePr w:type="band1Vert">
+      <w:tblPr/>
+      <w:tcPr>
+        <w:tcBorders>
+          <w:left w:val="nil"/>
+          <w:right w:val="nil"/>
+          <w:insideH w:val="nil"/>
+          <w:insideV w:val="nil"/>
+        </w:tcBorders>
+        <w:shd w:val="clear" w:color="auto" w:fill="D8D8D8" w:themeFill="background1" w:themeFillShade="D8"/>
+      </w:tcPr>
+    </w:tblStylePr>
+    <w:tblStylePr w:type="band1Horz">
+      <w:tblPr/>
+      <w:tcPr>
+        <w:shd w:val="clear" w:color="auto" w:fill="D8D8D8" w:themeFill="background1" w:themeFillShade="D8"/>
+      </w:tcPr>
+    </w:tblStylePr>
+    <w:tblStylePr w:type="neCell">
+      <w:tblPr/>
+      <w:tcPr>
+        <w:tcBorders>
+          <w:top w:val="single" w:sz="18" w:space="0" w:color="auto"/>
+          <w:left w:val="nil"/>
+          <w:bottom w:val="single" w:sz="18" w:space="0" w:color="auto"/>
+          <w:right w:val="nil"/>
+          <w:insideH w:val="nil"/>
+          <w:insideV w:val="nil"/>
+        </w:tcBorders>
+      </w:tcPr>
+    </w:tblStylePr>
+    <w:tblStylePr w:type="nwCell">
+      <w:rPr>
+        <w:color w:val="FFFFFF" w:themeColor="background1"/>
+      </w:rPr>
+      <w:tblPr/>
+      <w:tcPr>
+        <w:tcBorders>
+          <w:top w:val="single" w:sz="18" w:space="0" w:color="auto"/>
+          <w:left w:val="nil"/>
+          <w:bottom w:val="single" w:sz="18" w:space="0" w:color="auto"/>
+          <w:right w:val="nil"/>
+          <w:insideH w:val="nil"/>
+          <w:insideV w:val="nil"/>
+        </w:tcBorders>
+      </w:tcPr>
+    </w:tblStylePr>
+  </w:style>
+  <w:style w:type="character" w:styleId="Textodelmarcadordeposicin">
+    <w:name w:val="Placeholder Text"/>
+    <w:basedOn w:val="Fuentedeprrafopredeter"/>
+    <w:uiPriority w:val="99"/>
+    <w:semiHidden/>
+    <w:rsid w:val="00891EDD"/>
+    <w:rPr>
+      <w:color w:val="808080"/>
     </w:rPr>
   </w:style>
 </w:styles>

</xml_diff>

<commit_message>
Validación de los TextBox, Cambie unos detalle
</commit_message>
<xml_diff>
--- a/Trabajo Escrito/PresentacionTareadeCurso.docx
+++ b/Trabajo Escrito/PresentacionTareadeCurso.docx
@@ -1,6 +1,6 @@
 
 <file path=word/document.xml><?xml version="1.0" encoding="utf-8"?>
-<w:document xmlns:wpc="http://schemas.microsoft.com/office/word/2010/wordprocessingCanvas" xmlns:cx="http://schemas.microsoft.com/office/drawing/2014/chartex" xmlns:cx1="http://schemas.microsoft.com/office/drawing/2015/9/8/chartex" xmlns:cx2="http://schemas.microsoft.com/office/drawing/2015/10/21/chartex" xmlns:cx3="http://schemas.microsoft.com/office/drawing/2016/5/9/chartex" xmlns:cx4="http://schemas.microsoft.com/office/drawing/2016/5/10/chartex" xmlns:cx5="http://schemas.microsoft.com/office/drawing/2016/5/11/chartex" xmlns:cx6="http://schemas.microsoft.com/office/drawing/2016/5/12/chartex" xmlns:cx7="http://schemas.microsoft.com/office/drawing/2016/5/13/chartex" xmlns:cx8="http://schemas.microsoft.com/office/drawing/2016/5/14/chartex" xmlns:mc="http://schemas.openxmlformats.org/markup-compatibility/2006" xmlns:aink="http://schemas.microsoft.com/office/drawing/2016/ink" xmlns:am3d="http://schemas.microsoft.com/office/drawing/2017/model3d" xmlns:o="urn:schemas-microsoft-com:office:office" xmlns:r="http://schemas.openxmlformats.org/officeDocument/2006/relationships" xmlns:m="http://schemas.openxmlformats.org/officeDocument/2006/math" xmlns:v="urn:schemas-microsoft-com:vml" xmlns:wp14="http://schemas.microsoft.com/office/word/2010/wordprocessingDrawing" xmlns:wp="http://schemas.openxmlformats.org/drawingml/2006/wordprocessingDrawing" xmlns:w10="urn:schemas-microsoft-com:office:word" xmlns:w="http://schemas.openxmlformats.org/wordprocessingml/2006/main" xmlns:w14="http://schemas.microsoft.com/office/word/2010/wordml" xmlns:w15="http://schemas.microsoft.com/office/word/2012/wordml" xmlns:w16cex="http://schemas.microsoft.com/office/word/2018/wordml/cex" xmlns:w16cid="http://schemas.microsoft.com/office/word/2016/wordml/cid" xmlns:w16="http://schemas.microsoft.com/office/word/2018/wordml" xmlns:w16sdtdh="http://schemas.microsoft.com/office/word/2020/wordml/sdtdatahash" xmlns:w16se="http://schemas.microsoft.com/office/word/2015/wordml/symex" xmlns:wpg="http://schemas.microsoft.com/office/word/2010/wordprocessingGroup" xmlns:wpi="http://schemas.microsoft.com/office/word/2010/wordprocessingInk" xmlns:wne="http://schemas.microsoft.com/office/word/2006/wordml" xmlns:wps="http://schemas.microsoft.com/office/word/2010/wordprocessingShape" mc:Ignorable="w14 w15 w16se w16cid w16 w16cex w16sdtdh wp14">
+<w:document xmlns:wpc="http://schemas.microsoft.com/office/word/2010/wordprocessingCanvas" xmlns:cx="http://schemas.microsoft.com/office/drawing/2014/chartex" xmlns:cx1="http://schemas.microsoft.com/office/drawing/2015/9/8/chartex" xmlns:cx2="http://schemas.microsoft.com/office/drawing/2015/10/21/chartex" xmlns:cx3="http://schemas.microsoft.com/office/drawing/2016/5/9/chartex" xmlns:cx4="http://schemas.microsoft.com/office/drawing/2016/5/10/chartex" xmlns:cx5="http://schemas.microsoft.com/office/drawing/2016/5/11/chartex" xmlns:cx6="http://schemas.microsoft.com/office/drawing/2016/5/12/chartex" xmlns:cx7="http://schemas.microsoft.com/office/drawing/2016/5/13/chartex" xmlns:cx8="http://schemas.microsoft.com/office/drawing/2016/5/14/chartex" xmlns:mc="http://schemas.openxmlformats.org/markup-compatibility/2006" xmlns:aink="http://schemas.microsoft.com/office/drawing/2016/ink" xmlns:am3d="http://schemas.microsoft.com/office/drawing/2017/model3d" xmlns:o="urn:schemas-microsoft-com:office:office" xmlns:r="http://schemas.openxmlformats.org/officeDocument/2006/relationships" xmlns:m="http://schemas.openxmlformats.org/officeDocument/2006/math" xmlns:v="urn:schemas-microsoft-com:vml" xmlns:wp14="http://schemas.microsoft.com/office/word/2010/wordprocessingDrawing" xmlns:wp="http://schemas.openxmlformats.org/drawingml/2006/wordprocessingDrawing" xmlns:w10="urn:schemas-microsoft-com:office:word" xmlns:w="http://schemas.openxmlformats.org/wordprocessingml/2006/main" xmlns:w14="http://schemas.microsoft.com/office/word/2010/wordml" xmlns:w15="http://schemas.microsoft.com/office/word/2012/wordml" xmlns:w16cid="http://schemas.microsoft.com/office/word/2016/wordml/cid" xmlns:w16se="http://schemas.microsoft.com/office/word/2015/wordml/symex" xmlns:wpg="http://schemas.microsoft.com/office/word/2010/wordprocessingGroup" xmlns:wpi="http://schemas.microsoft.com/office/word/2010/wordprocessingInk" xmlns:wne="http://schemas.microsoft.com/office/word/2006/wordml" xmlns:wps="http://schemas.microsoft.com/office/word/2010/wordprocessingShape" mc:Ignorable="w14 w15 w16se w16cid wp14">
   <w:body>
     <w:p>
       <w:pPr>
@@ -2939,23 +2939,7 @@
                 <w:noProof/>
                 <w:lang w:val="es-ES"/>
               </w:rPr>
-              <w:t>Biblio</w:t>
-            </w:r>
-            <w:r>
-              <w:rPr>
-                <w:rStyle w:val="Hipervnculo"/>
-                <w:noProof/>
-                <w:lang w:val="es-ES"/>
-              </w:rPr>
-              <w:t>g</w:t>
-            </w:r>
-            <w:r>
-              <w:rPr>
-                <w:rStyle w:val="Hipervnculo"/>
-                <w:noProof/>
-                <w:lang w:val="es-ES"/>
-              </w:rPr>
-              <w:t>rafía</w:t>
+              <w:t>Bibliografía</w:t>
             </w:r>
             <w:r>
               <w:rPr>
@@ -4035,6 +4019,7 @@
           <w:id w:val="889153066"/>
           <w:citation/>
         </w:sdtPr>
+        <w:sdtEndPr/>
         <w:sdtContent>
           <w:r>
             <w:fldChar w:fldCharType="begin"/>
@@ -4073,21 +4058,7 @@
           <w:b/>
           <w:bCs w:val="0"/>
         </w:rPr>
-        <w:t>El estado de situación</w:t>
-      </w:r>
-      <w:r>
-        <w:rPr>
-          <w:b/>
-          <w:bCs w:val="0"/>
-        </w:rPr>
-        <w:t xml:space="preserve"> </w:t>
-      </w:r>
-      <w:r>
-        <w:rPr>
-          <w:b/>
-          <w:bCs w:val="0"/>
-        </w:rPr>
-        <w:t>financiera o balance general</w:t>
+        <w:t>El estado de situación financiera o balance general</w:t>
       </w:r>
       <w:r>
         <w:rPr>
@@ -4100,13 +4071,7 @@
         <w:t>Su</w:t>
       </w:r>
       <w:r>
-        <w:t xml:space="preserve"> fin es presentar una relación de recursos (</w:t>
-      </w:r>
-      <w:r>
-        <w:t>activos)</w:t>
-      </w:r>
-      <w:r>
-        <w:t xml:space="preserve"> de la empresa con las fuentes de financiamiento (pasivo y capital) de dichos recursos.</w:t>
+        <w:t xml:space="preserve"> fin es presentar una relación de recursos (activos) de la empresa con las fuentes de financiamiento (pasivo y capital) de dichos recursos.</w:t>
       </w:r>
       <w:r>
         <w:t xml:space="preserve"> Dicho de otro modo, p</w:t>
@@ -4119,6 +4084,7 @@
           <w:id w:val="819691820"/>
           <w:citation/>
         </w:sdtPr>
+        <w:sdtEndPr/>
         <w:sdtContent>
           <w:r>
             <w:fldChar w:fldCharType="begin"/>
@@ -4174,6 +4140,7 @@
           <w:id w:val="1651938892"/>
           <w:citation/>
         </w:sdtPr>
+        <w:sdtEndPr/>
         <w:sdtContent>
           <w:r>
             <w:fldChar w:fldCharType="begin"/>
@@ -4212,14 +4179,7 @@
           <w:b/>
           <w:bCs w:val="0"/>
         </w:rPr>
-        <w:t>A</w:t>
-      </w:r>
-      <w:r>
-        <w:rPr>
-          <w:b/>
-          <w:bCs w:val="0"/>
-        </w:rPr>
-        <w:t>ctivo</w:t>
+        <w:t>Activo</w:t>
       </w:r>
       <w:r>
         <w:rPr>
@@ -4239,6 +4199,7 @@
           <w:id w:val="2026596544"/>
           <w:citation/>
         </w:sdtPr>
+        <w:sdtEndPr/>
         <w:sdtContent>
           <w:r>
             <w:fldChar w:fldCharType="begin"/>
@@ -4294,6 +4255,7 @@
           <w:id w:val="475418083"/>
           <w:citation/>
         </w:sdtPr>
+        <w:sdtEndPr/>
         <w:sdtContent>
           <w:r>
             <w:fldChar w:fldCharType="begin"/>
@@ -4349,6 +4311,7 @@
           <w:id w:val="-1107961897"/>
           <w:citation/>
         </w:sdtPr>
+        <w:sdtEndPr/>
         <w:sdtContent>
           <w:r>
             <w:fldChar w:fldCharType="begin"/>
@@ -4404,6 +4367,7 @@
           <w:id w:val="1387224869"/>
           <w:citation/>
         </w:sdtPr>
+        <w:sdtEndPr/>
         <w:sdtContent>
           <w:r>
             <w:fldChar w:fldCharType="begin"/>
@@ -4459,6 +4423,7 @@
           <w:id w:val="-501345146"/>
           <w:citation/>
         </w:sdtPr>
+        <w:sdtEndPr/>
         <w:sdtContent>
           <w:r>
             <w:fldChar w:fldCharType="begin"/>
@@ -5487,13 +5452,8 @@
       </w:r>
     </w:p>
     <w:p>
-      <w:proofErr w:type="gramStart"/>
-      <w:r>
-        <w:t>Total</w:t>
-      </w:r>
-      <w:proofErr w:type="gramEnd"/>
-      <w:r>
-        <w:t xml:space="preserve"> Activos: </w:t>
+      <w:r>
+        <w:t xml:space="preserve">Total Activos: </w:t>
       </w:r>
       <w:r>
         <w:tab/>
@@ -6435,6 +6395,7 @@
               <w:rPr>
                 <w:b/>
               </w:rPr>
+              <w:lastRenderedPageBreak/>
               <w:t>Razón</w:t>
             </w:r>
           </w:p>
@@ -9184,7 +9145,6 @@
                 <w:lang w:val="es-US" w:eastAsia="zh-TW"/>
               </w:rPr>
             </w:pPr>
-            <w:proofErr w:type="gramStart"/>
             <w:r>
               <w:rPr>
                 <w:rFonts w:ascii="Calibri" w:eastAsia="Times New Roman" w:hAnsi="Calibri" w:cs="Calibri"/>
@@ -9192,17 +9152,7 @@
                 <w:color w:val="000000"/>
                 <w:lang w:val="es-US" w:eastAsia="zh-TW"/>
               </w:rPr>
-              <w:t>Total</w:t>
-            </w:r>
-            <w:proofErr w:type="gramEnd"/>
-            <w:r>
-              <w:rPr>
-                <w:rFonts w:ascii="Calibri" w:eastAsia="Times New Roman" w:hAnsi="Calibri" w:cs="Calibri"/>
-                <w:b/>
-                <w:color w:val="000000"/>
-                <w:lang w:val="es-US" w:eastAsia="zh-TW"/>
-              </w:rPr>
-              <w:t xml:space="preserve"> Activo Circulante</w:t>
+              <w:t>Total Activo Circulante</w:t>
             </w:r>
           </w:p>
         </w:tc>
@@ -11562,7 +11512,6 @@
                 <w:lang w:val="es-US" w:eastAsia="zh-TW"/>
               </w:rPr>
             </w:pPr>
-            <w:proofErr w:type="gramStart"/>
             <w:r>
               <w:rPr>
                 <w:rFonts w:ascii="Calibri" w:eastAsia="Times New Roman" w:hAnsi="Calibri" w:cs="Calibri"/>
@@ -11570,17 +11519,7 @@
                 <w:color w:val="000000"/>
                 <w:lang w:val="es-US" w:eastAsia="zh-TW"/>
               </w:rPr>
-              <w:t>Total</w:t>
-            </w:r>
-            <w:proofErr w:type="gramEnd"/>
-            <w:r>
-              <w:rPr>
-                <w:rFonts w:ascii="Calibri" w:eastAsia="Times New Roman" w:hAnsi="Calibri" w:cs="Calibri"/>
-                <w:b/>
-                <w:color w:val="000000"/>
-                <w:lang w:val="es-US" w:eastAsia="zh-TW"/>
-              </w:rPr>
-              <w:t xml:space="preserve"> Pasivo Circulante</w:t>
+              <w:t>Total Pasivo Circulante</w:t>
             </w:r>
           </w:p>
         </w:tc>
@@ -12671,7 +12610,6 @@
                 <w:lang w:val="es-US" w:eastAsia="zh-TW"/>
               </w:rPr>
             </w:pPr>
-            <w:proofErr w:type="gramStart"/>
             <w:r>
               <w:rPr>
                 <w:rFonts w:ascii="Calibri" w:eastAsia="Times New Roman" w:hAnsi="Calibri" w:cs="Calibri"/>
@@ -12679,17 +12617,7 @@
                 <w:color w:val="000000"/>
                 <w:lang w:val="es-US" w:eastAsia="zh-TW"/>
               </w:rPr>
-              <w:t>Total</w:t>
-            </w:r>
-            <w:proofErr w:type="gramEnd"/>
-            <w:r>
-              <w:rPr>
-                <w:rFonts w:ascii="Calibri" w:eastAsia="Times New Roman" w:hAnsi="Calibri" w:cs="Calibri"/>
-                <w:b/>
-                <w:color w:val="000000"/>
-                <w:lang w:val="es-US" w:eastAsia="zh-TW"/>
-              </w:rPr>
-              <w:t xml:space="preserve"> Pasivo a Largo Plazo</w:t>
+              <w:t>Total Pasivo a Largo Plazo</w:t>
             </w:r>
           </w:p>
         </w:tc>
@@ -16476,7 +16404,6 @@
                 <w:lang w:val="es-US" w:eastAsia="zh-TW"/>
               </w:rPr>
             </w:pPr>
-            <w:proofErr w:type="gramStart"/>
             <w:r>
               <w:rPr>
                 <w:rFonts w:ascii="Calibri" w:eastAsia="Times New Roman" w:hAnsi="Calibri" w:cs="Calibri"/>
@@ -16484,17 +16411,7 @@
                 <w:color w:val="FFFFFF"/>
                 <w:lang w:val="es-US" w:eastAsia="zh-TW"/>
               </w:rPr>
-              <w:t>Total</w:t>
-            </w:r>
-            <w:proofErr w:type="gramEnd"/>
-            <w:r>
-              <w:rPr>
-                <w:rFonts w:ascii="Calibri" w:eastAsia="Times New Roman" w:hAnsi="Calibri" w:cs="Calibri"/>
-                <w:b/>
-                <w:color w:val="FFFFFF"/>
-                <w:lang w:val="es-US" w:eastAsia="zh-TW"/>
-              </w:rPr>
-              <w:t xml:space="preserve"> Costo de ventas</w:t>
+              <w:t>Total Costo de ventas</w:t>
             </w:r>
           </w:p>
         </w:tc>
@@ -16915,29 +16832,7 @@
                 <w:szCs w:val="24"/>
                 <w:lang w:val="es-US" w:eastAsia="zh-TW"/>
               </w:rPr>
-              <w:t xml:space="preserve"> $     </w:t>
-            </w:r>
-            <w:proofErr w:type="gramStart"/>
-            <w:r>
-              <w:rPr>
-                <w:rFonts w:ascii="Calibri" w:eastAsia="Times New Roman" w:hAnsi="Calibri" w:cs="Calibri"/>
-                <w:b/>
-                <w:sz w:val="24"/>
-                <w:szCs w:val="24"/>
-                <w:lang w:val="es-US" w:eastAsia="zh-TW"/>
-              </w:rPr>
-              <w:t xml:space="preserve">   (</w:t>
-            </w:r>
-            <w:proofErr w:type="gramEnd"/>
-            <w:r>
-              <w:rPr>
-                <w:rFonts w:ascii="Calibri" w:eastAsia="Times New Roman" w:hAnsi="Calibri" w:cs="Calibri"/>
-                <w:b/>
-                <w:sz w:val="24"/>
-                <w:szCs w:val="24"/>
-                <w:lang w:val="es-US" w:eastAsia="zh-TW"/>
-              </w:rPr>
-              <w:t>26,800,000.00)</w:t>
+              <w:t xml:space="preserve"> $        (26,800,000.00)</w:t>
             </w:r>
           </w:p>
         </w:tc>
@@ -17430,7 +17325,6 @@
                 <w:lang w:val="es-US" w:eastAsia="zh-TW"/>
               </w:rPr>
             </w:pPr>
-            <w:proofErr w:type="gramStart"/>
             <w:r>
               <w:rPr>
                 <w:rFonts w:ascii="Calibri" w:eastAsia="Times New Roman" w:hAnsi="Calibri" w:cs="Calibri"/>
@@ -17445,16 +17339,7 @@
                 <w:b/>
                 <w:lang w:val="es-US" w:eastAsia="zh-TW"/>
               </w:rPr>
-              <w:t>otal</w:t>
-            </w:r>
-            <w:proofErr w:type="gramEnd"/>
-            <w:r>
-              <w:rPr>
-                <w:rFonts w:ascii="Calibri" w:eastAsia="Times New Roman" w:hAnsi="Calibri" w:cs="Calibri"/>
-                <w:b/>
-                <w:lang w:val="es-US" w:eastAsia="zh-TW"/>
-              </w:rPr>
-              <w:t xml:space="preserve"> Gastos Operativos</w:t>
+              <w:t>otal Gastos Operativos</w:t>
             </w:r>
           </w:p>
         </w:tc>
@@ -17866,29 +17751,7 @@
                 <w:szCs w:val="24"/>
                 <w:lang w:val="es-US" w:eastAsia="zh-TW"/>
               </w:rPr>
-              <w:t xml:space="preserve"> $     </w:t>
-            </w:r>
-            <w:proofErr w:type="gramStart"/>
-            <w:r>
-              <w:rPr>
-                <w:rFonts w:ascii="Calibri" w:eastAsia="Times New Roman" w:hAnsi="Calibri" w:cs="Calibri"/>
-                <w:b/>
-                <w:sz w:val="24"/>
-                <w:szCs w:val="24"/>
-                <w:lang w:val="es-US" w:eastAsia="zh-TW"/>
-              </w:rPr>
-              <w:t xml:space="preserve">   (</w:t>
-            </w:r>
-            <w:proofErr w:type="gramEnd"/>
-            <w:r>
-              <w:rPr>
-                <w:rFonts w:ascii="Calibri" w:eastAsia="Times New Roman" w:hAnsi="Calibri" w:cs="Calibri"/>
-                <w:b/>
-                <w:sz w:val="24"/>
-                <w:szCs w:val="24"/>
-                <w:lang w:val="es-US" w:eastAsia="zh-TW"/>
-              </w:rPr>
-              <w:t>26,800,000.00)</w:t>
+              <w:t xml:space="preserve"> $        (26,800,000.00)</w:t>
             </w:r>
           </w:p>
         </w:tc>
@@ -18503,29 +18366,7 @@
                 <w:szCs w:val="24"/>
                 <w:lang w:val="es-US" w:eastAsia="zh-TW"/>
               </w:rPr>
-              <w:t xml:space="preserve"> $     </w:t>
-            </w:r>
-            <w:proofErr w:type="gramStart"/>
-            <w:r>
-              <w:rPr>
-                <w:rFonts w:ascii="Calibri" w:eastAsia="Times New Roman" w:hAnsi="Calibri" w:cs="Calibri"/>
-                <w:b/>
-                <w:sz w:val="24"/>
-                <w:szCs w:val="24"/>
-                <w:lang w:val="es-US" w:eastAsia="zh-TW"/>
-              </w:rPr>
-              <w:t xml:space="preserve">   (</w:t>
-            </w:r>
-            <w:proofErr w:type="gramEnd"/>
-            <w:r>
-              <w:rPr>
-                <w:rFonts w:ascii="Calibri" w:eastAsia="Times New Roman" w:hAnsi="Calibri" w:cs="Calibri"/>
-                <w:b/>
-                <w:sz w:val="24"/>
-                <w:szCs w:val="24"/>
-                <w:lang w:val="es-US" w:eastAsia="zh-TW"/>
-              </w:rPr>
-              <w:t>26,800,000.00)</w:t>
+              <w:t xml:space="preserve"> $        (26,800,000.00)</w:t>
             </w:r>
           </w:p>
         </w:tc>
@@ -18561,16 +18402,8 @@
                 <w:lang w:val="es-US" w:eastAsia="zh-TW"/>
               </w:rPr>
             </w:pPr>
-            <w:r>
-              <w:rPr>
-                <w:rFonts w:ascii="Calibri" w:eastAsia="Times New Roman" w:hAnsi="Calibri" w:cs="Calibri"/>
-                <w:bCs w:val="0"/>
-                <w:color w:val="000000"/>
-                <w:u w:val="single"/>
-                <w:lang w:val="es-US" w:eastAsia="zh-TW"/>
-              </w:rPr>
-              <w:t> </w:t>
-            </w:r>
+            <w:bookmarkStart w:id="21" w:name="_GoBack"/>
+            <w:bookmarkEnd w:id="21"/>
           </w:p>
         </w:tc>
         <w:tc>
@@ -18724,25 +18557,14 @@
                 <w:lang w:val="es-US" w:eastAsia="zh-TW"/>
               </w:rPr>
             </w:pPr>
-            <w:proofErr w:type="gramStart"/>
-            <w:r>
-              <w:rPr>
-                <w:rFonts w:ascii="Calibri" w:eastAsia="Times New Roman" w:hAnsi="Calibri" w:cs="Calibri"/>
-                <w:bCs w:val="0"/>
-                <w:color w:val="000000"/>
-                <w:lang w:val="es-US" w:eastAsia="zh-TW"/>
-              </w:rPr>
-              <w:t>Impuesto(</w:t>
-            </w:r>
-            <w:proofErr w:type="gramEnd"/>
-            <w:r>
-              <w:rPr>
-                <w:rFonts w:ascii="Calibri" w:eastAsia="Times New Roman" w:hAnsi="Calibri" w:cs="Calibri"/>
-                <w:bCs w:val="0"/>
-                <w:color w:val="000000"/>
-                <w:lang w:val="es-US" w:eastAsia="zh-TW"/>
-              </w:rPr>
-              <w:t>30% IR)</w:t>
+            <w:r>
+              <w:rPr>
+                <w:rFonts w:ascii="Calibri" w:eastAsia="Times New Roman" w:hAnsi="Calibri" w:cs="Calibri"/>
+                <w:bCs w:val="0"/>
+                <w:color w:val="000000"/>
+                <w:lang w:val="es-US" w:eastAsia="zh-TW"/>
+              </w:rPr>
+              <w:t>Impuesto(30% IR)</w:t>
             </w:r>
           </w:p>
         </w:tc>
@@ -18861,27 +18683,7 @@
                 <w:color w:val="000000"/>
                 <w:lang w:val="es-US" w:eastAsia="zh-TW"/>
               </w:rPr>
-              <w:t xml:space="preserve"> $             </w:t>
-            </w:r>
-            <w:proofErr w:type="gramStart"/>
-            <w:r>
-              <w:rPr>
-                <w:rFonts w:ascii="Calibri" w:eastAsia="Times New Roman" w:hAnsi="Calibri" w:cs="Calibri"/>
-                <w:bCs w:val="0"/>
-                <w:color w:val="000000"/>
-                <w:lang w:val="es-US" w:eastAsia="zh-TW"/>
-              </w:rPr>
-              <w:t xml:space="preserve">   (</w:t>
-            </w:r>
-            <w:proofErr w:type="gramEnd"/>
-            <w:r>
-              <w:rPr>
-                <w:rFonts w:ascii="Calibri" w:eastAsia="Times New Roman" w:hAnsi="Calibri" w:cs="Calibri"/>
-                <w:bCs w:val="0"/>
-                <w:color w:val="000000"/>
-                <w:lang w:val="es-US" w:eastAsia="zh-TW"/>
-              </w:rPr>
-              <w:t>8,040,000.00)</w:t>
+              <w:t xml:space="preserve"> $                (8,040,000.00)</w:t>
             </w:r>
           </w:p>
         </w:tc>
@@ -19201,29 +19003,7 @@
                 <w:szCs w:val="24"/>
                 <w:lang w:val="es-US" w:eastAsia="zh-TW"/>
               </w:rPr>
-              <w:t xml:space="preserve">$     </w:t>
-            </w:r>
-            <w:proofErr w:type="gramStart"/>
-            <w:r>
-              <w:rPr>
-                <w:rFonts w:ascii="Calibri" w:eastAsia="Times New Roman" w:hAnsi="Calibri" w:cs="Calibri"/>
-                <w:b/>
-                <w:sz w:val="24"/>
-                <w:szCs w:val="24"/>
-                <w:lang w:val="es-US" w:eastAsia="zh-TW"/>
-              </w:rPr>
-              <w:t xml:space="preserve">   (</w:t>
-            </w:r>
-            <w:proofErr w:type="gramEnd"/>
-            <w:r>
-              <w:rPr>
-                <w:rFonts w:ascii="Calibri" w:eastAsia="Times New Roman" w:hAnsi="Calibri" w:cs="Calibri"/>
-                <w:b/>
-                <w:sz w:val="24"/>
-                <w:szCs w:val="24"/>
-                <w:lang w:val="es-US" w:eastAsia="zh-TW"/>
-              </w:rPr>
-              <w:t>18,760,000.00)</w:t>
+              <w:t>$        (18,760,000.00)</w:t>
             </w:r>
           </w:p>
         </w:tc>
@@ -19243,11 +19023,11 @@
         </w:numPr>
         <w:ind w:left="576" w:hanging="576"/>
       </w:pPr>
-      <w:bookmarkStart w:id="21" w:name="_Toc87041832"/>
+      <w:bookmarkStart w:id="22" w:name="_Toc87041832"/>
       <w:r>
         <w:t>Calculo de las Razones Financieras</w:t>
       </w:r>
-      <w:bookmarkEnd w:id="21"/>
+      <w:bookmarkEnd w:id="22"/>
     </w:p>
     <w:p>
       <w:pPr>
@@ -19261,14 +19041,14 @@
           <w:bCs w:val="0"/>
         </w:rPr>
       </w:pPr>
-      <w:bookmarkStart w:id="22" w:name="_Toc87041833"/>
+      <w:bookmarkStart w:id="23" w:name="_Toc87041833"/>
       <w:r>
         <w:rPr>
           <w:bCs w:val="0"/>
         </w:rPr>
         <w:t>Razones de Liquidez</w:t>
       </w:r>
-      <w:bookmarkEnd w:id="22"/>
+      <w:bookmarkEnd w:id="23"/>
     </w:p>
     <w:p>
       <w:r>
@@ -19906,7 +19686,7 @@
           <w:bCs w:val="0"/>
         </w:rPr>
       </w:pPr>
-      <w:bookmarkStart w:id="23" w:name="_Toc87041834"/>
+      <w:bookmarkStart w:id="24" w:name="_Toc87041834"/>
       <w:r>
         <w:rPr>
           <w:bCs w:val="0"/>
@@ -19914,7 +19694,7 @@
         <w:lastRenderedPageBreak/>
         <w:t>Razones de Endeudamiento</w:t>
       </w:r>
-      <w:bookmarkEnd w:id="23"/>
+      <w:bookmarkEnd w:id="24"/>
     </w:p>
     <w:p>
       <w:r>
@@ -20077,11 +19857,11 @@
         </w:numPr>
         <w:ind w:left="720" w:hanging="720"/>
       </w:pPr>
-      <w:bookmarkStart w:id="24" w:name="_Toc87041835"/>
+      <w:bookmarkStart w:id="25" w:name="_Toc87041835"/>
       <w:r>
         <w:t>Razones de Rentabilidad</w:t>
       </w:r>
-      <w:bookmarkEnd w:id="24"/>
+      <w:bookmarkEnd w:id="25"/>
     </w:p>
     <w:p>
       <w:r>
@@ -20435,12 +20215,12 @@
         </w:numPr>
         <w:ind w:left="576" w:hanging="576"/>
       </w:pPr>
-      <w:bookmarkStart w:id="25" w:name="_Toc87041836"/>
+      <w:bookmarkStart w:id="26" w:name="_Toc87041836"/>
       <w:r>
         <w:lastRenderedPageBreak/>
         <w:t>Análisis Financieros</w:t>
       </w:r>
-      <w:bookmarkEnd w:id="25"/>
+      <w:bookmarkEnd w:id="26"/>
     </w:p>
     <w:p>
       <w:pPr>
@@ -20451,11 +20231,11 @@
         </w:numPr>
         <w:ind w:left="720" w:hanging="720"/>
       </w:pPr>
-      <w:bookmarkStart w:id="26" w:name="_Toc87041837"/>
+      <w:bookmarkStart w:id="27" w:name="_Toc87041837"/>
       <w:r>
         <w:t>Análisis Vertical (estático)</w:t>
       </w:r>
-      <w:bookmarkEnd w:id="26"/>
+      <w:bookmarkEnd w:id="27"/>
     </w:p>
     <w:tbl>
       <w:tblPr>
@@ -23094,15 +22874,7 @@
         <w:t xml:space="preserve">Podemos concluir que </w:t>
       </w:r>
       <w:r>
-        <w:t xml:space="preserve">el análisis depende de las circunstancias, situación y objetivos de cada empresa, y para lo que una empresa es </w:t>
-      </w:r>
-      <w:proofErr w:type="gramStart"/>
-      <w:r>
-        <w:t>positivo</w:t>
-      </w:r>
-      <w:proofErr w:type="gramEnd"/>
-      <w:r>
-        <w:t xml:space="preserve"> puede que no lo sea para la otra, aunque en principio así lo pareciera.</w:t>
+        <w:t>el análisis depende de las circunstancias, situación y objetivos de cada empresa, y para lo que una empresa es positivo puede que no lo sea para la otra, aunque en principio así lo pareciera.</w:t>
       </w:r>
     </w:p>
     <w:p>
@@ -23122,18 +22894,15 @@
         </w:numPr>
         <w:ind w:left="720" w:hanging="720"/>
       </w:pPr>
-      <w:bookmarkStart w:id="27" w:name="_Toc87041838"/>
+      <w:bookmarkStart w:id="28" w:name="_Toc87041838"/>
       <w:r>
         <w:lastRenderedPageBreak/>
-        <w:t xml:space="preserve">Análisis </w:t>
-      </w:r>
-      <w:r>
-        <w:t>Horizontal</w:t>
+        <w:t>Análisis Horizontal</w:t>
       </w:r>
       <w:r>
         <w:t xml:space="preserve"> (dinámico)</w:t>
       </w:r>
-      <w:bookmarkEnd w:id="27"/>
+      <w:bookmarkEnd w:id="28"/>
     </w:p>
     <w:tbl>
       <w:tblPr>
@@ -25004,7 +24773,6 @@
               </w:rPr>
               <w:t xml:space="preserve"> </w:t>
             </w:r>
-            <w:proofErr w:type="gramStart"/>
             <w:r>
               <w:rPr>
                 <w:rFonts w:eastAsia="Times New Roman" w:cs="Arial"/>
@@ -25033,10 +24801,28 @@
                 <w:szCs w:val="18"/>
                 <w:lang w:val="en-US"/>
               </w:rPr>
-              <w:t>11,992,027.92</w:t>
-            </w:r>
-            <w:proofErr w:type="gramEnd"/>
-            <w:r>
+              <w:t xml:space="preserve">11,992,027.92 </w:t>
+            </w:r>
+          </w:p>
+        </w:tc>
+        <w:tc>
+          <w:tcPr>
+            <w:tcW w:w="1701" w:type="dxa"/>
+            <w:tcBorders>
+              <w:top w:val="nil"/>
+              <w:left w:val="nil"/>
+              <w:bottom w:val="nil"/>
+              <w:right w:val="nil"/>
+            </w:tcBorders>
+            <w:shd w:val="clear" w:color="auto" w:fill="auto"/>
+            <w:noWrap/>
+            <w:vAlign w:val="bottom"/>
+            <w:hideMark/>
+          </w:tcPr>
+          <w:p>
+            <w:pPr>
+              <w:spacing w:after="0" w:line="240" w:lineRule="auto"/>
+              <w:ind w:firstLine="0"/>
               <w:rPr>
                 <w:rFonts w:eastAsia="Times New Roman" w:cs="Arial"/>
                 <w:bCs w:val="0"/>
@@ -25044,28 +24830,8 @@
                 <w:szCs w:val="18"/>
                 <w:lang w:val="en-US"/>
               </w:rPr>
-              <w:t xml:space="preserve"> </w:t>
-            </w:r>
-          </w:p>
-        </w:tc>
-        <w:tc>
-          <w:tcPr>
-            <w:tcW w:w="1701" w:type="dxa"/>
-            <w:tcBorders>
-              <w:top w:val="nil"/>
-              <w:left w:val="nil"/>
-              <w:bottom w:val="nil"/>
-              <w:right w:val="nil"/>
-            </w:tcBorders>
-            <w:shd w:val="clear" w:color="auto" w:fill="auto"/>
-            <w:noWrap/>
-            <w:vAlign w:val="bottom"/>
-            <w:hideMark/>
-          </w:tcPr>
-          <w:p>
-            <w:pPr>
-              <w:spacing w:after="0" w:line="240" w:lineRule="auto"/>
-              <w:ind w:firstLine="0"/>
+            </w:pPr>
+            <w:r>
               <w:rPr>
                 <w:rFonts w:eastAsia="Times New Roman" w:cs="Arial"/>
                 <w:bCs w:val="0"/>
@@ -25073,38 +24839,7 @@
                 <w:szCs w:val="18"/>
                 <w:lang w:val="en-US"/>
               </w:rPr>
-            </w:pPr>
-            <w:r>
-              <w:rPr>
-                <w:rFonts w:eastAsia="Times New Roman" w:cs="Arial"/>
-                <w:bCs w:val="0"/>
-                <w:sz w:val="18"/>
-                <w:szCs w:val="18"/>
-                <w:lang w:val="en-US"/>
-              </w:rPr>
-              <w:t xml:space="preserve"> </w:t>
-            </w:r>
-            <w:proofErr w:type="gramStart"/>
-            <w:r>
-              <w:rPr>
-                <w:rFonts w:eastAsia="Times New Roman" w:cs="Arial"/>
-                <w:bCs w:val="0"/>
-                <w:sz w:val="18"/>
-                <w:szCs w:val="18"/>
-                <w:lang w:val="en-US"/>
-              </w:rPr>
-              <w:t>$  12,347,267.00</w:t>
-            </w:r>
-            <w:proofErr w:type="gramEnd"/>
-            <w:r>
-              <w:rPr>
-                <w:rFonts w:eastAsia="Times New Roman" w:cs="Arial"/>
-                <w:bCs w:val="0"/>
-                <w:sz w:val="18"/>
-                <w:szCs w:val="18"/>
-                <w:lang w:val="en-US"/>
-              </w:rPr>
-              <w:t xml:space="preserve"> </w:t>
+              <w:t xml:space="preserve"> $  12,347,267.00 </w:t>
             </w:r>
           </w:p>
         </w:tc>
@@ -25261,9 +24996,8 @@
                 <w:szCs w:val="18"/>
                 <w:lang w:val="en-US"/>
               </w:rPr>
-              <w:t xml:space="preserve"> </w:t>
-            </w:r>
-            <w:proofErr w:type="gramStart"/>
+              <w:t xml:space="preserve"> $ </w:t>
+            </w:r>
             <w:r>
               <w:rPr>
                 <w:rFonts w:eastAsia="Times New Roman" w:cs="Arial"/>
@@ -25272,7 +25006,7 @@
                 <w:szCs w:val="18"/>
                 <w:lang w:val="en-US"/>
               </w:rPr>
-              <w:t xml:space="preserve">$ </w:t>
+              <w:t xml:space="preserve"> </w:t>
             </w:r>
             <w:r>
               <w:rPr>
@@ -25282,9 +25016,28 @@
                 <w:szCs w:val="18"/>
                 <w:lang w:val="en-US"/>
               </w:rPr>
-              <w:t xml:space="preserve"> </w:t>
-            </w:r>
-            <w:r>
+              <w:t xml:space="preserve">14,578,564.32 </w:t>
+            </w:r>
+          </w:p>
+        </w:tc>
+        <w:tc>
+          <w:tcPr>
+            <w:tcW w:w="1701" w:type="dxa"/>
+            <w:tcBorders>
+              <w:top w:val="nil"/>
+              <w:left w:val="nil"/>
+              <w:bottom w:val="nil"/>
+              <w:right w:val="nil"/>
+            </w:tcBorders>
+            <w:shd w:val="clear" w:color="auto" w:fill="auto"/>
+            <w:noWrap/>
+            <w:vAlign w:val="bottom"/>
+            <w:hideMark/>
+          </w:tcPr>
+          <w:p>
+            <w:pPr>
+              <w:spacing w:after="0" w:line="240" w:lineRule="auto"/>
+              <w:ind w:firstLine="0"/>
               <w:rPr>
                 <w:rFonts w:eastAsia="Times New Roman" w:cs="Arial"/>
                 <w:bCs w:val="0"/>
@@ -25292,9 +25045,7 @@
                 <w:szCs w:val="18"/>
                 <w:lang w:val="en-US"/>
               </w:rPr>
-              <w:t>14,578,564.32</w:t>
-            </w:r>
-            <w:proofErr w:type="gramEnd"/>
+            </w:pPr>
             <w:r>
               <w:rPr>
                 <w:rFonts w:eastAsia="Times New Roman" w:cs="Arial"/>
@@ -25303,67 +25054,7 @@
                 <w:szCs w:val="18"/>
                 <w:lang w:val="en-US"/>
               </w:rPr>
-              <w:t xml:space="preserve"> </w:t>
-            </w:r>
-          </w:p>
-        </w:tc>
-        <w:tc>
-          <w:tcPr>
-            <w:tcW w:w="1701" w:type="dxa"/>
-            <w:tcBorders>
-              <w:top w:val="nil"/>
-              <w:left w:val="nil"/>
-              <w:bottom w:val="nil"/>
-              <w:right w:val="nil"/>
-            </w:tcBorders>
-            <w:shd w:val="clear" w:color="auto" w:fill="auto"/>
-            <w:noWrap/>
-            <w:vAlign w:val="bottom"/>
-            <w:hideMark/>
-          </w:tcPr>
-          <w:p>
-            <w:pPr>
-              <w:spacing w:after="0" w:line="240" w:lineRule="auto"/>
-              <w:ind w:firstLine="0"/>
-              <w:rPr>
-                <w:rFonts w:eastAsia="Times New Roman" w:cs="Arial"/>
-                <w:bCs w:val="0"/>
-                <w:sz w:val="18"/>
-                <w:szCs w:val="18"/>
-                <w:lang w:val="en-US"/>
-              </w:rPr>
-            </w:pPr>
-            <w:r>
-              <w:rPr>
-                <w:rFonts w:eastAsia="Times New Roman" w:cs="Arial"/>
-                <w:bCs w:val="0"/>
-                <w:sz w:val="18"/>
-                <w:szCs w:val="18"/>
-                <w:lang w:val="en-US"/>
-              </w:rPr>
-              <w:t xml:space="preserve"> </w:t>
-            </w:r>
-            <w:proofErr w:type="gramStart"/>
-            <w:r>
-              <w:rPr>
-                <w:rFonts w:eastAsia="Times New Roman" w:cs="Arial"/>
-                <w:bCs w:val="0"/>
-                <w:sz w:val="18"/>
-                <w:szCs w:val="18"/>
-                <w:lang w:val="en-US"/>
-              </w:rPr>
-              <w:t>$  14,865,475.00</w:t>
-            </w:r>
-            <w:proofErr w:type="gramEnd"/>
-            <w:r>
-              <w:rPr>
-                <w:rFonts w:eastAsia="Times New Roman" w:cs="Arial"/>
-                <w:bCs w:val="0"/>
-                <w:sz w:val="18"/>
-                <w:szCs w:val="18"/>
-                <w:lang w:val="en-US"/>
-              </w:rPr>
-              <w:t xml:space="preserve"> </w:t>
+              <w:t xml:space="preserve"> $  14,865,475.00 </w:t>
             </w:r>
           </w:p>
         </w:tc>
@@ -25524,10 +25215,28 @@
                 <w:szCs w:val="18"/>
                 <w:lang w:val="en-US"/>
               </w:rPr>
-              <w:t xml:space="preserve"> </w:t>
-            </w:r>
-            <w:proofErr w:type="gramStart"/>
-            <w:r>
+              <w:t xml:space="preserve"> $  30,786,066.74 </w:t>
+            </w:r>
+          </w:p>
+        </w:tc>
+        <w:tc>
+          <w:tcPr>
+            <w:tcW w:w="1701" w:type="dxa"/>
+            <w:tcBorders>
+              <w:top w:val="nil"/>
+              <w:left w:val="nil"/>
+              <w:bottom w:val="dashed" w:sz="4" w:space="0" w:color="auto"/>
+              <w:right w:val="nil"/>
+            </w:tcBorders>
+            <w:shd w:val="clear" w:color="auto" w:fill="auto"/>
+            <w:noWrap/>
+            <w:vAlign w:val="bottom"/>
+            <w:hideMark/>
+          </w:tcPr>
+          <w:p>
+            <w:pPr>
+              <w:spacing w:after="0" w:line="240" w:lineRule="auto"/>
+              <w:ind w:firstLine="0"/>
               <w:rPr>
                 <w:rFonts w:eastAsia="Times New Roman" w:cs="Arial"/>
                 <w:bCs w:val="0"/>
@@ -25536,9 +25245,7 @@
                 <w:szCs w:val="18"/>
                 <w:lang w:val="en-US"/>
               </w:rPr>
-              <w:t>$  30,786,066.74</w:t>
-            </w:r>
-            <w:proofErr w:type="gramEnd"/>
+            </w:pPr>
             <w:r>
               <w:rPr>
                 <w:rFonts w:eastAsia="Times New Roman" w:cs="Arial"/>
@@ -25548,13 +25255,13 @@
                 <w:szCs w:val="18"/>
                 <w:lang w:val="en-US"/>
               </w:rPr>
-              <w:t xml:space="preserve"> </w:t>
-            </w:r>
-          </w:p>
-        </w:tc>
-        <w:tc>
-          <w:tcPr>
-            <w:tcW w:w="1701" w:type="dxa"/>
+              <w:t xml:space="preserve"> $  32,195,051.00 </w:t>
+            </w:r>
+          </w:p>
+        </w:tc>
+        <w:tc>
+          <w:tcPr>
+            <w:tcW w:w="1559" w:type="dxa"/>
             <w:tcBorders>
               <w:top w:val="nil"/>
               <w:left w:val="nil"/>
@@ -25573,7 +25280,6 @@
               <w:rPr>
                 <w:rFonts w:eastAsia="Times New Roman" w:cs="Arial"/>
                 <w:bCs w:val="0"/>
-                <w:color w:val="000000"/>
                 <w:sz w:val="18"/>
                 <w:szCs w:val="18"/>
                 <w:lang w:val="en-US"/>
@@ -25583,96 +25289,11 @@
               <w:rPr>
                 <w:rFonts w:eastAsia="Times New Roman" w:cs="Arial"/>
                 <w:bCs w:val="0"/>
-                <w:color w:val="000000"/>
                 <w:sz w:val="18"/>
                 <w:szCs w:val="18"/>
                 <w:lang w:val="en-US"/>
               </w:rPr>
-              <w:t xml:space="preserve"> </w:t>
-            </w:r>
-            <w:proofErr w:type="gramStart"/>
-            <w:r>
-              <w:rPr>
-                <w:rFonts w:eastAsia="Times New Roman" w:cs="Arial"/>
-                <w:bCs w:val="0"/>
-                <w:color w:val="000000"/>
-                <w:sz w:val="18"/>
-                <w:szCs w:val="18"/>
-                <w:lang w:val="en-US"/>
-              </w:rPr>
-              <w:t>$  32,195,051.00</w:t>
-            </w:r>
-            <w:proofErr w:type="gramEnd"/>
-            <w:r>
-              <w:rPr>
-                <w:rFonts w:eastAsia="Times New Roman" w:cs="Arial"/>
-                <w:bCs w:val="0"/>
-                <w:color w:val="000000"/>
-                <w:sz w:val="18"/>
-                <w:szCs w:val="18"/>
-                <w:lang w:val="en-US"/>
-              </w:rPr>
-              <w:t xml:space="preserve"> </w:t>
-            </w:r>
-          </w:p>
-        </w:tc>
-        <w:tc>
-          <w:tcPr>
-            <w:tcW w:w="1559" w:type="dxa"/>
-            <w:tcBorders>
-              <w:top w:val="nil"/>
-              <w:left w:val="nil"/>
-              <w:bottom w:val="dashed" w:sz="4" w:space="0" w:color="auto"/>
-              <w:right w:val="nil"/>
-            </w:tcBorders>
-            <w:shd w:val="clear" w:color="auto" w:fill="auto"/>
-            <w:noWrap/>
-            <w:vAlign w:val="bottom"/>
-            <w:hideMark/>
-          </w:tcPr>
-          <w:p>
-            <w:pPr>
-              <w:spacing w:after="0" w:line="240" w:lineRule="auto"/>
-              <w:ind w:firstLine="0"/>
-              <w:rPr>
-                <w:rFonts w:eastAsia="Times New Roman" w:cs="Arial"/>
-                <w:bCs w:val="0"/>
-                <w:sz w:val="18"/>
-                <w:szCs w:val="18"/>
-                <w:lang w:val="en-US"/>
-              </w:rPr>
-            </w:pPr>
-            <w:r>
-              <w:rPr>
-                <w:rFonts w:eastAsia="Times New Roman" w:cs="Arial"/>
-                <w:bCs w:val="0"/>
-                <w:sz w:val="18"/>
-                <w:szCs w:val="18"/>
-                <w:lang w:val="en-US"/>
-              </w:rPr>
-              <w:t xml:space="preserve"> </w:t>
-            </w:r>
-            <w:proofErr w:type="gramStart"/>
-            <w:r>
-              <w:rPr>
-                <w:rFonts w:eastAsia="Times New Roman" w:cs="Arial"/>
-                <w:bCs w:val="0"/>
-                <w:sz w:val="18"/>
-                <w:szCs w:val="18"/>
-                <w:lang w:val="en-US"/>
-              </w:rPr>
-              <w:t>$  1,408,984.26</w:t>
-            </w:r>
-            <w:proofErr w:type="gramEnd"/>
-            <w:r>
-              <w:rPr>
-                <w:rFonts w:eastAsia="Times New Roman" w:cs="Arial"/>
-                <w:bCs w:val="0"/>
-                <w:sz w:val="18"/>
-                <w:szCs w:val="18"/>
-                <w:lang w:val="en-US"/>
-              </w:rPr>
-              <w:t xml:space="preserve"> </w:t>
+              <w:t xml:space="preserve"> $  1,408,984.26 </w:t>
             </w:r>
           </w:p>
         </w:tc>
@@ -26357,10 +25978,28 @@
                 <w:szCs w:val="18"/>
                 <w:lang w:val="en-US"/>
               </w:rPr>
-              <w:t xml:space="preserve"> </w:t>
-            </w:r>
-            <w:proofErr w:type="gramStart"/>
-            <w:r>
+              <w:t xml:space="preserve"> $  12,999,393.20 </w:t>
+            </w:r>
+          </w:p>
+        </w:tc>
+        <w:tc>
+          <w:tcPr>
+            <w:tcW w:w="1701" w:type="dxa"/>
+            <w:tcBorders>
+              <w:top w:val="nil"/>
+              <w:left w:val="nil"/>
+              <w:bottom w:val="nil"/>
+              <w:right w:val="nil"/>
+            </w:tcBorders>
+            <w:shd w:val="clear" w:color="auto" w:fill="auto"/>
+            <w:noWrap/>
+            <w:vAlign w:val="bottom"/>
+            <w:hideMark/>
+          </w:tcPr>
+          <w:p>
+            <w:pPr>
+              <w:spacing w:after="0" w:line="240" w:lineRule="auto"/>
+              <w:ind w:firstLine="0"/>
               <w:rPr>
                 <w:rFonts w:eastAsia="Times New Roman" w:cs="Arial"/>
                 <w:bCs w:val="0"/>
@@ -26368,9 +26007,7 @@
                 <w:szCs w:val="18"/>
                 <w:lang w:val="en-US"/>
               </w:rPr>
-              <w:t>$  12,999,393.20</w:t>
-            </w:r>
-            <w:proofErr w:type="gramEnd"/>
+            </w:pPr>
             <w:r>
               <w:rPr>
                 <w:rFonts w:eastAsia="Times New Roman" w:cs="Arial"/>
@@ -26379,13 +26016,13 @@
                 <w:szCs w:val="18"/>
                 <w:lang w:val="en-US"/>
               </w:rPr>
-              <w:t xml:space="preserve"> </w:t>
-            </w:r>
-          </w:p>
-        </w:tc>
-        <w:tc>
-          <w:tcPr>
-            <w:tcW w:w="1701" w:type="dxa"/>
+              <w:t xml:space="preserve"> $  14,310,191.00 </w:t>
+            </w:r>
+          </w:p>
+        </w:tc>
+        <w:tc>
+          <w:tcPr>
+            <w:tcW w:w="1559" w:type="dxa"/>
             <w:tcBorders>
               <w:top w:val="nil"/>
               <w:left w:val="nil"/>
@@ -26417,89 +26054,7 @@
                 <w:szCs w:val="18"/>
                 <w:lang w:val="en-US"/>
               </w:rPr>
-              <w:t xml:space="preserve"> </w:t>
-            </w:r>
-            <w:proofErr w:type="gramStart"/>
-            <w:r>
-              <w:rPr>
-                <w:rFonts w:eastAsia="Times New Roman" w:cs="Arial"/>
-                <w:bCs w:val="0"/>
-                <w:sz w:val="18"/>
-                <w:szCs w:val="18"/>
-                <w:lang w:val="en-US"/>
-              </w:rPr>
-              <w:t>$  14,310,191.00</w:t>
-            </w:r>
-            <w:proofErr w:type="gramEnd"/>
-            <w:r>
-              <w:rPr>
-                <w:rFonts w:eastAsia="Times New Roman" w:cs="Arial"/>
-                <w:bCs w:val="0"/>
-                <w:sz w:val="18"/>
-                <w:szCs w:val="18"/>
-                <w:lang w:val="en-US"/>
-              </w:rPr>
-              <w:t xml:space="preserve"> </w:t>
-            </w:r>
-          </w:p>
-        </w:tc>
-        <w:tc>
-          <w:tcPr>
-            <w:tcW w:w="1559" w:type="dxa"/>
-            <w:tcBorders>
-              <w:top w:val="nil"/>
-              <w:left w:val="nil"/>
-              <w:bottom w:val="nil"/>
-              <w:right w:val="nil"/>
-            </w:tcBorders>
-            <w:shd w:val="clear" w:color="auto" w:fill="auto"/>
-            <w:noWrap/>
-            <w:vAlign w:val="bottom"/>
-            <w:hideMark/>
-          </w:tcPr>
-          <w:p>
-            <w:pPr>
-              <w:spacing w:after="0" w:line="240" w:lineRule="auto"/>
-              <w:ind w:firstLine="0"/>
-              <w:rPr>
-                <w:rFonts w:eastAsia="Times New Roman" w:cs="Arial"/>
-                <w:bCs w:val="0"/>
-                <w:sz w:val="18"/>
-                <w:szCs w:val="18"/>
-                <w:lang w:val="en-US"/>
-              </w:rPr>
-            </w:pPr>
-            <w:r>
-              <w:rPr>
-                <w:rFonts w:eastAsia="Times New Roman" w:cs="Arial"/>
-                <w:bCs w:val="0"/>
-                <w:sz w:val="18"/>
-                <w:szCs w:val="18"/>
-                <w:lang w:val="en-US"/>
-              </w:rPr>
-              <w:t xml:space="preserve"> </w:t>
-            </w:r>
-            <w:proofErr w:type="gramStart"/>
-            <w:r>
-              <w:rPr>
-                <w:rFonts w:eastAsia="Times New Roman" w:cs="Arial"/>
-                <w:bCs w:val="0"/>
-                <w:sz w:val="18"/>
-                <w:szCs w:val="18"/>
-                <w:lang w:val="en-US"/>
-              </w:rPr>
-              <w:t>$  1,310,797.80</w:t>
-            </w:r>
-            <w:proofErr w:type="gramEnd"/>
-            <w:r>
-              <w:rPr>
-                <w:rFonts w:eastAsia="Times New Roman" w:cs="Arial"/>
-                <w:bCs w:val="0"/>
-                <w:sz w:val="18"/>
-                <w:szCs w:val="18"/>
-                <w:lang w:val="en-US"/>
-              </w:rPr>
-              <w:t xml:space="preserve"> </w:t>
+              <w:t xml:space="preserve"> $  1,310,797.80 </w:t>
             </w:r>
           </w:p>
         </w:tc>
@@ -26815,10 +26370,28 @@
                 <w:szCs w:val="18"/>
                 <w:lang w:val="en-US"/>
               </w:rPr>
-              <w:t xml:space="preserve"> </w:t>
-            </w:r>
-            <w:proofErr w:type="gramStart"/>
-            <w:r>
+              <w:t xml:space="preserve"> $  21,350,783.15 </w:t>
+            </w:r>
+          </w:p>
+        </w:tc>
+        <w:tc>
+          <w:tcPr>
+            <w:tcW w:w="1701" w:type="dxa"/>
+            <w:tcBorders>
+              <w:top w:val="nil"/>
+              <w:left w:val="nil"/>
+              <w:bottom w:val="dashed" w:sz="4" w:space="0" w:color="auto"/>
+              <w:right w:val="nil"/>
+            </w:tcBorders>
+            <w:shd w:val="clear" w:color="auto" w:fill="auto"/>
+            <w:noWrap/>
+            <w:vAlign w:val="bottom"/>
+            <w:hideMark/>
+          </w:tcPr>
+          <w:p>
+            <w:pPr>
+              <w:spacing w:after="0" w:line="240" w:lineRule="auto"/>
+              <w:ind w:firstLine="0"/>
               <w:rPr>
                 <w:rFonts w:eastAsia="Times New Roman" w:cs="Arial"/>
                 <w:bCs w:val="0"/>
@@ -26826,9 +26399,7 @@
                 <w:szCs w:val="18"/>
                 <w:lang w:val="en-US"/>
               </w:rPr>
-              <w:t>$  21,350,783.15</w:t>
-            </w:r>
-            <w:proofErr w:type="gramEnd"/>
+            </w:pPr>
             <w:r>
               <w:rPr>
                 <w:rFonts w:eastAsia="Times New Roman" w:cs="Arial"/>
@@ -26837,13 +26408,13 @@
                 <w:szCs w:val="18"/>
                 <w:lang w:val="en-US"/>
               </w:rPr>
-              <w:t xml:space="preserve"> </w:t>
-            </w:r>
-          </w:p>
-        </w:tc>
-        <w:tc>
-          <w:tcPr>
-            <w:tcW w:w="1701" w:type="dxa"/>
+              <w:t xml:space="preserve"> $  22,839,596.00 </w:t>
+            </w:r>
+          </w:p>
+        </w:tc>
+        <w:tc>
+          <w:tcPr>
+            <w:tcW w:w="1559" w:type="dxa"/>
             <w:tcBorders>
               <w:top w:val="nil"/>
               <w:left w:val="nil"/>
@@ -26875,89 +26446,7 @@
                 <w:szCs w:val="18"/>
                 <w:lang w:val="en-US"/>
               </w:rPr>
-              <w:t xml:space="preserve"> </w:t>
-            </w:r>
-            <w:proofErr w:type="gramStart"/>
-            <w:r>
-              <w:rPr>
-                <w:rFonts w:eastAsia="Times New Roman" w:cs="Arial"/>
-                <w:bCs w:val="0"/>
-                <w:sz w:val="18"/>
-                <w:szCs w:val="18"/>
-                <w:lang w:val="en-US"/>
-              </w:rPr>
-              <w:t>$  22,839,596.00</w:t>
-            </w:r>
-            <w:proofErr w:type="gramEnd"/>
-            <w:r>
-              <w:rPr>
-                <w:rFonts w:eastAsia="Times New Roman" w:cs="Arial"/>
-                <w:bCs w:val="0"/>
-                <w:sz w:val="18"/>
-                <w:szCs w:val="18"/>
-                <w:lang w:val="en-US"/>
-              </w:rPr>
-              <w:t xml:space="preserve"> </w:t>
-            </w:r>
-          </w:p>
-        </w:tc>
-        <w:tc>
-          <w:tcPr>
-            <w:tcW w:w="1559" w:type="dxa"/>
-            <w:tcBorders>
-              <w:top w:val="nil"/>
-              <w:left w:val="nil"/>
-              <w:bottom w:val="dashed" w:sz="4" w:space="0" w:color="auto"/>
-              <w:right w:val="nil"/>
-            </w:tcBorders>
-            <w:shd w:val="clear" w:color="auto" w:fill="auto"/>
-            <w:noWrap/>
-            <w:vAlign w:val="bottom"/>
-            <w:hideMark/>
-          </w:tcPr>
-          <w:p>
-            <w:pPr>
-              <w:spacing w:after="0" w:line="240" w:lineRule="auto"/>
-              <w:ind w:firstLine="0"/>
-              <w:rPr>
-                <w:rFonts w:eastAsia="Times New Roman" w:cs="Arial"/>
-                <w:bCs w:val="0"/>
-                <w:sz w:val="18"/>
-                <w:szCs w:val="18"/>
-                <w:lang w:val="en-US"/>
-              </w:rPr>
-            </w:pPr>
-            <w:r>
-              <w:rPr>
-                <w:rFonts w:eastAsia="Times New Roman" w:cs="Arial"/>
-                <w:bCs w:val="0"/>
-                <w:sz w:val="18"/>
-                <w:szCs w:val="18"/>
-                <w:lang w:val="en-US"/>
-              </w:rPr>
-              <w:t xml:space="preserve"> </w:t>
-            </w:r>
-            <w:proofErr w:type="gramStart"/>
-            <w:r>
-              <w:rPr>
-                <w:rFonts w:eastAsia="Times New Roman" w:cs="Arial"/>
-                <w:bCs w:val="0"/>
-                <w:sz w:val="18"/>
-                <w:szCs w:val="18"/>
-                <w:lang w:val="en-US"/>
-              </w:rPr>
-              <w:t>$  1,488,812.85</w:t>
-            </w:r>
-            <w:proofErr w:type="gramEnd"/>
-            <w:r>
-              <w:rPr>
-                <w:rFonts w:eastAsia="Times New Roman" w:cs="Arial"/>
-                <w:bCs w:val="0"/>
-                <w:sz w:val="18"/>
-                <w:szCs w:val="18"/>
-                <w:lang w:val="en-US"/>
-              </w:rPr>
-              <w:t xml:space="preserve"> </w:t>
+              <w:t xml:space="preserve"> $  1,488,812.85 </w:t>
             </w:r>
           </w:p>
         </w:tc>
@@ -27402,7 +26891,6 @@
                 <w:szCs w:val="18"/>
               </w:rPr>
             </w:pPr>
-            <w:proofErr w:type="gramStart"/>
             <w:r>
               <w:rPr>
                 <w:rFonts w:eastAsia="Times New Roman" w:cs="Arial"/>
@@ -27410,17 +26898,7 @@
                 <w:sz w:val="18"/>
                 <w:szCs w:val="18"/>
               </w:rPr>
-              <w:t>Total</w:t>
-            </w:r>
-            <w:proofErr w:type="gramEnd"/>
-            <w:r>
-              <w:rPr>
-                <w:rFonts w:eastAsia="Times New Roman" w:cs="Arial"/>
-                <w:bCs w:val="0"/>
-                <w:sz w:val="18"/>
-                <w:szCs w:val="18"/>
-              </w:rPr>
-              <w:t xml:space="preserve"> de la participación controladora</w:t>
+              <w:t>Total de la participación controladora</w:t>
             </w:r>
           </w:p>
         </w:tc>
@@ -27905,7 +27383,7 @@
           <w:numId w:val="0"/>
         </w:numPr>
       </w:pPr>
-      <w:bookmarkStart w:id="28" w:name="_Toc87041839"/>
+      <w:bookmarkStart w:id="29" w:name="_Toc87041839"/>
       <w:r>
         <w:lastRenderedPageBreak/>
         <w:t>C</w:t>
@@ -27913,7 +27391,7 @@
       <w:r>
         <w:t>onclusiones</w:t>
       </w:r>
-      <w:bookmarkEnd w:id="28"/>
+      <w:bookmarkEnd w:id="29"/>
     </w:p>
     <w:p>
       <w:r>
@@ -28066,12 +27544,12 @@
         </w:numPr>
         <w:ind w:left="432" w:hanging="432"/>
       </w:pPr>
-      <w:bookmarkStart w:id="29" w:name="_Toc87041840"/>
+      <w:bookmarkStart w:id="30" w:name="_Toc87041840"/>
       <w:r>
         <w:lastRenderedPageBreak/>
         <w:t>Recomendaciones</w:t>
       </w:r>
-      <w:bookmarkEnd w:id="29"/>
+      <w:bookmarkEnd w:id="30"/>
     </w:p>
     <w:p>
       <w:r>
@@ -28194,10 +27672,12 @@
         </w:rPr>
       </w:pPr>
     </w:p>
-    <w:bookmarkStart w:id="30" w:name="_Toc87041841" w:displacedByCustomXml="next"/>
+    <w:bookmarkStart w:id="31" w:name="_Toc87041841" w:displacedByCustomXml="next"/>
     <w:sdt>
       <w:sdtPr>
         <w:rPr>
+          <w:b w:val="0"/>
+          <w:bCs/>
           <w:lang w:val="es-ES"/>
         </w:rPr>
         <w:id w:val="320926330"/>
@@ -28208,8 +27688,6 @@
       </w:sdtPr>
       <w:sdtEndPr>
         <w:rPr>
-          <w:b w:val="0"/>
-          <w:bCs/>
           <w:lang w:val="es-NI"/>
         </w:rPr>
       </w:sdtEndPr>
@@ -28229,13 +27707,14 @@
             </w:rPr>
             <w:t>Bibliografía</w:t>
           </w:r>
-          <w:bookmarkEnd w:id="30"/>
+          <w:bookmarkEnd w:id="31"/>
         </w:p>
         <w:sdt>
           <w:sdtPr>
             <w:id w:val="-573587230"/>
             <w:bibliography/>
           </w:sdtPr>
+          <w:sdtEndPr/>
           <w:sdtContent>
             <w:p>
               <w:pPr>
@@ -28457,7 +27936,7 @@
         </w:numPr>
         <w:ind w:left="432" w:hanging="432"/>
       </w:pPr>
-      <w:bookmarkStart w:id="31" w:name="_Toc87041842"/>
+      <w:bookmarkStart w:id="32" w:name="_Toc87041842"/>
       <w:r>
         <w:lastRenderedPageBreak/>
         <w:t>A</w:t>
@@ -28465,7 +27944,7 @@
       <w:r>
         <w:t>nexos</w:t>
       </w:r>
-      <w:bookmarkEnd w:id="31"/>
+      <w:bookmarkEnd w:id="32"/>
     </w:p>
     <w:p>
       <w:pPr>
@@ -28753,7 +28232,7 @@
 </file>
 
 <file path=word/endnotes.xml><?xml version="1.0" encoding="utf-8"?>
-<w:endnotes xmlns:wpc="http://schemas.microsoft.com/office/word/2010/wordprocessingCanvas" xmlns:cx="http://schemas.microsoft.com/office/drawing/2014/chartex" xmlns:cx1="http://schemas.microsoft.com/office/drawing/2015/9/8/chartex" xmlns:cx2="http://schemas.microsoft.com/office/drawing/2015/10/21/chartex" xmlns:cx3="http://schemas.microsoft.com/office/drawing/2016/5/9/chartex" xmlns:cx4="http://schemas.microsoft.com/office/drawing/2016/5/10/chartex" xmlns:cx5="http://schemas.microsoft.com/office/drawing/2016/5/11/chartex" xmlns:cx6="http://schemas.microsoft.com/office/drawing/2016/5/12/chartex" xmlns:cx7="http://schemas.microsoft.com/office/drawing/2016/5/13/chartex" xmlns:cx8="http://schemas.microsoft.com/office/drawing/2016/5/14/chartex" xmlns:mc="http://schemas.openxmlformats.org/markup-compatibility/2006" xmlns:aink="http://schemas.microsoft.com/office/drawing/2016/ink" xmlns:am3d="http://schemas.microsoft.com/office/drawing/2017/model3d" xmlns:o="urn:schemas-microsoft-com:office:office" xmlns:r="http://schemas.openxmlformats.org/officeDocument/2006/relationships" xmlns:m="http://schemas.openxmlformats.org/officeDocument/2006/math" xmlns:v="urn:schemas-microsoft-com:vml" xmlns:wp14="http://schemas.microsoft.com/office/word/2010/wordprocessingDrawing" xmlns:wp="http://schemas.openxmlformats.org/drawingml/2006/wordprocessingDrawing" xmlns:w10="urn:schemas-microsoft-com:office:word" xmlns:w="http://schemas.openxmlformats.org/wordprocessingml/2006/main" xmlns:w14="http://schemas.microsoft.com/office/word/2010/wordml" xmlns:w15="http://schemas.microsoft.com/office/word/2012/wordml" xmlns:w16cex="http://schemas.microsoft.com/office/word/2018/wordml/cex" xmlns:w16cid="http://schemas.microsoft.com/office/word/2016/wordml/cid" xmlns:w16="http://schemas.microsoft.com/office/word/2018/wordml" xmlns:w16sdtdh="http://schemas.microsoft.com/office/word/2020/wordml/sdtdatahash" xmlns:w16se="http://schemas.microsoft.com/office/word/2015/wordml/symex" xmlns:wpg="http://schemas.microsoft.com/office/word/2010/wordprocessingGroup" xmlns:wpi="http://schemas.microsoft.com/office/word/2010/wordprocessingInk" xmlns:wne="http://schemas.microsoft.com/office/word/2006/wordml" xmlns:wps="http://schemas.microsoft.com/office/word/2010/wordprocessingShape" mc:Ignorable="w14 w15 w16se w16cid w16 w16cex w16sdtdh wp14">
+<w:endnotes xmlns:wpc="http://schemas.microsoft.com/office/word/2010/wordprocessingCanvas" xmlns:cx="http://schemas.microsoft.com/office/drawing/2014/chartex" xmlns:cx1="http://schemas.microsoft.com/office/drawing/2015/9/8/chartex" xmlns:cx2="http://schemas.microsoft.com/office/drawing/2015/10/21/chartex" xmlns:cx3="http://schemas.microsoft.com/office/drawing/2016/5/9/chartex" xmlns:cx4="http://schemas.microsoft.com/office/drawing/2016/5/10/chartex" xmlns:cx5="http://schemas.microsoft.com/office/drawing/2016/5/11/chartex" xmlns:cx6="http://schemas.microsoft.com/office/drawing/2016/5/12/chartex" xmlns:cx7="http://schemas.microsoft.com/office/drawing/2016/5/13/chartex" xmlns:cx8="http://schemas.microsoft.com/office/drawing/2016/5/14/chartex" xmlns:mc="http://schemas.openxmlformats.org/markup-compatibility/2006" xmlns:aink="http://schemas.microsoft.com/office/drawing/2016/ink" xmlns:am3d="http://schemas.microsoft.com/office/drawing/2017/model3d" xmlns:o="urn:schemas-microsoft-com:office:office" xmlns:r="http://schemas.openxmlformats.org/officeDocument/2006/relationships" xmlns:m="http://schemas.openxmlformats.org/officeDocument/2006/math" xmlns:v="urn:schemas-microsoft-com:vml" xmlns:wp14="http://schemas.microsoft.com/office/word/2010/wordprocessingDrawing" xmlns:wp="http://schemas.openxmlformats.org/drawingml/2006/wordprocessingDrawing" xmlns:w10="urn:schemas-microsoft-com:office:word" xmlns:w="http://schemas.openxmlformats.org/wordprocessingml/2006/main" xmlns:w14="http://schemas.microsoft.com/office/word/2010/wordml" xmlns:w15="http://schemas.microsoft.com/office/word/2012/wordml" xmlns:w16cid="http://schemas.microsoft.com/office/word/2016/wordml/cid" xmlns:w16se="http://schemas.microsoft.com/office/word/2015/wordml/symex" xmlns:wpg="http://schemas.microsoft.com/office/word/2010/wordprocessingGroup" xmlns:wpi="http://schemas.microsoft.com/office/word/2010/wordprocessingInk" xmlns:wne="http://schemas.microsoft.com/office/word/2006/wordml" xmlns:wps="http://schemas.microsoft.com/office/word/2010/wordprocessingShape" mc:Ignorable="w14 w15 w16se w16cid wp14">
   <w:endnote w:type="separator" w:id="-1">
     <w:p>
       <w:pPr>
@@ -28778,7 +28257,7 @@
 </file>
 
 <file path=word/footer1.xml><?xml version="1.0" encoding="utf-8"?>
-<w:ftr xmlns:wpc="http://schemas.microsoft.com/office/word/2010/wordprocessingCanvas" xmlns:cx="http://schemas.microsoft.com/office/drawing/2014/chartex" xmlns:cx1="http://schemas.microsoft.com/office/drawing/2015/9/8/chartex" xmlns:cx2="http://schemas.microsoft.com/office/drawing/2015/10/21/chartex" xmlns:cx3="http://schemas.microsoft.com/office/drawing/2016/5/9/chartex" xmlns:cx4="http://schemas.microsoft.com/office/drawing/2016/5/10/chartex" xmlns:cx5="http://schemas.microsoft.com/office/drawing/2016/5/11/chartex" xmlns:cx6="http://schemas.microsoft.com/office/drawing/2016/5/12/chartex" xmlns:cx7="http://schemas.microsoft.com/office/drawing/2016/5/13/chartex" xmlns:cx8="http://schemas.microsoft.com/office/drawing/2016/5/14/chartex" xmlns:mc="http://schemas.openxmlformats.org/markup-compatibility/2006" xmlns:aink="http://schemas.microsoft.com/office/drawing/2016/ink" xmlns:am3d="http://schemas.microsoft.com/office/drawing/2017/model3d" xmlns:o="urn:schemas-microsoft-com:office:office" xmlns:r="http://schemas.openxmlformats.org/officeDocument/2006/relationships" xmlns:m="http://schemas.openxmlformats.org/officeDocument/2006/math" xmlns:v="urn:schemas-microsoft-com:vml" xmlns:wp14="http://schemas.microsoft.com/office/word/2010/wordprocessingDrawing" xmlns:wp="http://schemas.openxmlformats.org/drawingml/2006/wordprocessingDrawing" xmlns:w10="urn:schemas-microsoft-com:office:word" xmlns:w="http://schemas.openxmlformats.org/wordprocessingml/2006/main" xmlns:w14="http://schemas.microsoft.com/office/word/2010/wordml" xmlns:w15="http://schemas.microsoft.com/office/word/2012/wordml" xmlns:w16cex="http://schemas.microsoft.com/office/word/2018/wordml/cex" xmlns:w16cid="http://schemas.microsoft.com/office/word/2016/wordml/cid" xmlns:w16="http://schemas.microsoft.com/office/word/2018/wordml" xmlns:w16sdtdh="http://schemas.microsoft.com/office/word/2020/wordml/sdtdatahash" xmlns:w16se="http://schemas.microsoft.com/office/word/2015/wordml/symex" xmlns:wpg="http://schemas.microsoft.com/office/word/2010/wordprocessingGroup" xmlns:wpi="http://schemas.microsoft.com/office/word/2010/wordprocessingInk" xmlns:wne="http://schemas.microsoft.com/office/word/2006/wordml" xmlns:wps="http://schemas.microsoft.com/office/word/2010/wordprocessingShape" mc:Ignorable="w14 w15 w16se w16cid w16 w16cex w16sdtdh wp14">
+<w:ftr xmlns:wpc="http://schemas.microsoft.com/office/word/2010/wordprocessingCanvas" xmlns:cx="http://schemas.microsoft.com/office/drawing/2014/chartex" xmlns:cx1="http://schemas.microsoft.com/office/drawing/2015/9/8/chartex" xmlns:cx2="http://schemas.microsoft.com/office/drawing/2015/10/21/chartex" xmlns:cx3="http://schemas.microsoft.com/office/drawing/2016/5/9/chartex" xmlns:cx4="http://schemas.microsoft.com/office/drawing/2016/5/10/chartex" xmlns:cx5="http://schemas.microsoft.com/office/drawing/2016/5/11/chartex" xmlns:cx6="http://schemas.microsoft.com/office/drawing/2016/5/12/chartex" xmlns:cx7="http://schemas.microsoft.com/office/drawing/2016/5/13/chartex" xmlns:cx8="http://schemas.microsoft.com/office/drawing/2016/5/14/chartex" xmlns:mc="http://schemas.openxmlformats.org/markup-compatibility/2006" xmlns:aink="http://schemas.microsoft.com/office/drawing/2016/ink" xmlns:am3d="http://schemas.microsoft.com/office/drawing/2017/model3d" xmlns:o="urn:schemas-microsoft-com:office:office" xmlns:r="http://schemas.openxmlformats.org/officeDocument/2006/relationships" xmlns:m="http://schemas.openxmlformats.org/officeDocument/2006/math" xmlns:v="urn:schemas-microsoft-com:vml" xmlns:wp14="http://schemas.microsoft.com/office/word/2010/wordprocessingDrawing" xmlns:wp="http://schemas.openxmlformats.org/drawingml/2006/wordprocessingDrawing" xmlns:w10="urn:schemas-microsoft-com:office:word" xmlns:w="http://schemas.openxmlformats.org/wordprocessingml/2006/main" xmlns:w14="http://schemas.microsoft.com/office/word/2010/wordml" xmlns:w15="http://schemas.microsoft.com/office/word/2012/wordml" xmlns:w16cid="http://schemas.microsoft.com/office/word/2016/wordml/cid" xmlns:w16se="http://schemas.microsoft.com/office/word/2015/wordml/symex" xmlns:wpg="http://schemas.microsoft.com/office/word/2010/wordprocessingGroup" xmlns:wpi="http://schemas.microsoft.com/office/word/2010/wordprocessingInk" xmlns:wne="http://schemas.microsoft.com/office/word/2006/wordml" xmlns:wps="http://schemas.microsoft.com/office/word/2010/wordprocessingShape" mc:Ignorable="w14 w15 w16se w16cid wp14">
   <w:p>
     <w:pPr>
       <w:pStyle w:val="Piedepgina"/>
@@ -28794,7 +28273,7 @@
 </file>
 
 <file path=word/footer2.xml><?xml version="1.0" encoding="utf-8"?>
-<w:ftr xmlns:wpc="http://schemas.microsoft.com/office/word/2010/wordprocessingCanvas" xmlns:cx="http://schemas.microsoft.com/office/drawing/2014/chartex" xmlns:cx1="http://schemas.microsoft.com/office/drawing/2015/9/8/chartex" xmlns:cx2="http://schemas.microsoft.com/office/drawing/2015/10/21/chartex" xmlns:cx3="http://schemas.microsoft.com/office/drawing/2016/5/9/chartex" xmlns:cx4="http://schemas.microsoft.com/office/drawing/2016/5/10/chartex" xmlns:cx5="http://schemas.microsoft.com/office/drawing/2016/5/11/chartex" xmlns:cx6="http://schemas.microsoft.com/office/drawing/2016/5/12/chartex" xmlns:cx7="http://schemas.microsoft.com/office/drawing/2016/5/13/chartex" xmlns:cx8="http://schemas.microsoft.com/office/drawing/2016/5/14/chartex" xmlns:mc="http://schemas.openxmlformats.org/markup-compatibility/2006" xmlns:aink="http://schemas.microsoft.com/office/drawing/2016/ink" xmlns:am3d="http://schemas.microsoft.com/office/drawing/2017/model3d" xmlns:o="urn:schemas-microsoft-com:office:office" xmlns:r="http://schemas.openxmlformats.org/officeDocument/2006/relationships" xmlns:m="http://schemas.openxmlformats.org/officeDocument/2006/math" xmlns:v="urn:schemas-microsoft-com:vml" xmlns:wp14="http://schemas.microsoft.com/office/word/2010/wordprocessingDrawing" xmlns:wp="http://schemas.openxmlformats.org/drawingml/2006/wordprocessingDrawing" xmlns:w10="urn:schemas-microsoft-com:office:word" xmlns:w="http://schemas.openxmlformats.org/wordprocessingml/2006/main" xmlns:w14="http://schemas.microsoft.com/office/word/2010/wordml" xmlns:w15="http://schemas.microsoft.com/office/word/2012/wordml" xmlns:w16cex="http://schemas.microsoft.com/office/word/2018/wordml/cex" xmlns:w16cid="http://schemas.microsoft.com/office/word/2016/wordml/cid" xmlns:w16="http://schemas.microsoft.com/office/word/2018/wordml" xmlns:w16sdtdh="http://schemas.microsoft.com/office/word/2020/wordml/sdtdatahash" xmlns:w16se="http://schemas.microsoft.com/office/word/2015/wordml/symex" xmlns:wpg="http://schemas.microsoft.com/office/word/2010/wordprocessingGroup" xmlns:wpi="http://schemas.microsoft.com/office/word/2010/wordprocessingInk" xmlns:wne="http://schemas.microsoft.com/office/word/2006/wordml" xmlns:wps="http://schemas.microsoft.com/office/word/2010/wordprocessingShape" mc:Ignorable="w14 w15 w16se w16cid w16 w16cex w16sdtdh wp14">
+<w:ftr xmlns:wpc="http://schemas.microsoft.com/office/word/2010/wordprocessingCanvas" xmlns:cx="http://schemas.microsoft.com/office/drawing/2014/chartex" xmlns:cx1="http://schemas.microsoft.com/office/drawing/2015/9/8/chartex" xmlns:cx2="http://schemas.microsoft.com/office/drawing/2015/10/21/chartex" xmlns:cx3="http://schemas.microsoft.com/office/drawing/2016/5/9/chartex" xmlns:cx4="http://schemas.microsoft.com/office/drawing/2016/5/10/chartex" xmlns:cx5="http://schemas.microsoft.com/office/drawing/2016/5/11/chartex" xmlns:cx6="http://schemas.microsoft.com/office/drawing/2016/5/12/chartex" xmlns:cx7="http://schemas.microsoft.com/office/drawing/2016/5/13/chartex" xmlns:cx8="http://schemas.microsoft.com/office/drawing/2016/5/14/chartex" xmlns:mc="http://schemas.openxmlformats.org/markup-compatibility/2006" xmlns:aink="http://schemas.microsoft.com/office/drawing/2016/ink" xmlns:am3d="http://schemas.microsoft.com/office/drawing/2017/model3d" xmlns:o="urn:schemas-microsoft-com:office:office" xmlns:r="http://schemas.openxmlformats.org/officeDocument/2006/relationships" xmlns:m="http://schemas.openxmlformats.org/officeDocument/2006/math" xmlns:v="urn:schemas-microsoft-com:vml" xmlns:wp14="http://schemas.microsoft.com/office/word/2010/wordprocessingDrawing" xmlns:wp="http://schemas.openxmlformats.org/drawingml/2006/wordprocessingDrawing" xmlns:w10="urn:schemas-microsoft-com:office:word" xmlns:w="http://schemas.openxmlformats.org/wordprocessingml/2006/main" xmlns:w14="http://schemas.microsoft.com/office/word/2010/wordml" xmlns:w15="http://schemas.microsoft.com/office/word/2012/wordml" xmlns:w16cid="http://schemas.microsoft.com/office/word/2016/wordml/cid" xmlns:w16se="http://schemas.microsoft.com/office/word/2015/wordml/symex" xmlns:wpg="http://schemas.microsoft.com/office/word/2010/wordprocessingGroup" xmlns:wpi="http://schemas.microsoft.com/office/word/2010/wordprocessingInk" xmlns:wne="http://schemas.microsoft.com/office/word/2006/wordml" xmlns:wps="http://schemas.microsoft.com/office/word/2010/wordprocessingShape" mc:Ignorable="w14 w15 w16se w16cid wp14">
   <w:p>
     <w:pPr>
       <w:pStyle w:val="Piedepgina"/>
@@ -28805,7 +28284,7 @@
 </file>
 
 <file path=word/footnotes.xml><?xml version="1.0" encoding="utf-8"?>
-<w:footnotes xmlns:wpc="http://schemas.microsoft.com/office/word/2010/wordprocessingCanvas" xmlns:cx="http://schemas.microsoft.com/office/drawing/2014/chartex" xmlns:cx1="http://schemas.microsoft.com/office/drawing/2015/9/8/chartex" xmlns:cx2="http://schemas.microsoft.com/office/drawing/2015/10/21/chartex" xmlns:cx3="http://schemas.microsoft.com/office/drawing/2016/5/9/chartex" xmlns:cx4="http://schemas.microsoft.com/office/drawing/2016/5/10/chartex" xmlns:cx5="http://schemas.microsoft.com/office/drawing/2016/5/11/chartex" xmlns:cx6="http://schemas.microsoft.com/office/drawing/2016/5/12/chartex" xmlns:cx7="http://schemas.microsoft.com/office/drawing/2016/5/13/chartex" xmlns:cx8="http://schemas.microsoft.com/office/drawing/2016/5/14/chartex" xmlns:mc="http://schemas.openxmlformats.org/markup-compatibility/2006" xmlns:aink="http://schemas.microsoft.com/office/drawing/2016/ink" xmlns:am3d="http://schemas.microsoft.com/office/drawing/2017/model3d" xmlns:o="urn:schemas-microsoft-com:office:office" xmlns:r="http://schemas.openxmlformats.org/officeDocument/2006/relationships" xmlns:m="http://schemas.openxmlformats.org/officeDocument/2006/math" xmlns:v="urn:schemas-microsoft-com:vml" xmlns:wp14="http://schemas.microsoft.com/office/word/2010/wordprocessingDrawing" xmlns:wp="http://schemas.openxmlformats.org/drawingml/2006/wordprocessingDrawing" xmlns:w10="urn:schemas-microsoft-com:office:word" xmlns:w="http://schemas.openxmlformats.org/wordprocessingml/2006/main" xmlns:w14="http://schemas.microsoft.com/office/word/2010/wordml" xmlns:w15="http://schemas.microsoft.com/office/word/2012/wordml" xmlns:w16cex="http://schemas.microsoft.com/office/word/2018/wordml/cex" xmlns:w16cid="http://schemas.microsoft.com/office/word/2016/wordml/cid" xmlns:w16="http://schemas.microsoft.com/office/word/2018/wordml" xmlns:w16sdtdh="http://schemas.microsoft.com/office/word/2020/wordml/sdtdatahash" xmlns:w16se="http://schemas.microsoft.com/office/word/2015/wordml/symex" xmlns:wpg="http://schemas.microsoft.com/office/word/2010/wordprocessingGroup" xmlns:wpi="http://schemas.microsoft.com/office/word/2010/wordprocessingInk" xmlns:wne="http://schemas.microsoft.com/office/word/2006/wordml" xmlns:wps="http://schemas.microsoft.com/office/word/2010/wordprocessingShape" mc:Ignorable="w14 w15 w16se w16cid w16 w16cex w16sdtdh wp14">
+<w:footnotes xmlns:wpc="http://schemas.microsoft.com/office/word/2010/wordprocessingCanvas" xmlns:cx="http://schemas.microsoft.com/office/drawing/2014/chartex" xmlns:cx1="http://schemas.microsoft.com/office/drawing/2015/9/8/chartex" xmlns:cx2="http://schemas.microsoft.com/office/drawing/2015/10/21/chartex" xmlns:cx3="http://schemas.microsoft.com/office/drawing/2016/5/9/chartex" xmlns:cx4="http://schemas.microsoft.com/office/drawing/2016/5/10/chartex" xmlns:cx5="http://schemas.microsoft.com/office/drawing/2016/5/11/chartex" xmlns:cx6="http://schemas.microsoft.com/office/drawing/2016/5/12/chartex" xmlns:cx7="http://schemas.microsoft.com/office/drawing/2016/5/13/chartex" xmlns:cx8="http://schemas.microsoft.com/office/drawing/2016/5/14/chartex" xmlns:mc="http://schemas.openxmlformats.org/markup-compatibility/2006" xmlns:aink="http://schemas.microsoft.com/office/drawing/2016/ink" xmlns:am3d="http://schemas.microsoft.com/office/drawing/2017/model3d" xmlns:o="urn:schemas-microsoft-com:office:office" xmlns:r="http://schemas.openxmlformats.org/officeDocument/2006/relationships" xmlns:m="http://schemas.openxmlformats.org/officeDocument/2006/math" xmlns:v="urn:schemas-microsoft-com:vml" xmlns:wp14="http://schemas.microsoft.com/office/word/2010/wordprocessingDrawing" xmlns:wp="http://schemas.openxmlformats.org/drawingml/2006/wordprocessingDrawing" xmlns:w10="urn:schemas-microsoft-com:office:word" xmlns:w="http://schemas.openxmlformats.org/wordprocessingml/2006/main" xmlns:w14="http://schemas.microsoft.com/office/word/2010/wordml" xmlns:w15="http://schemas.microsoft.com/office/word/2012/wordml" xmlns:w16cid="http://schemas.microsoft.com/office/word/2016/wordml/cid" xmlns:w16se="http://schemas.microsoft.com/office/word/2015/wordml/symex" xmlns:wpg="http://schemas.microsoft.com/office/word/2010/wordprocessingGroup" xmlns:wpi="http://schemas.microsoft.com/office/word/2010/wordprocessingInk" xmlns:wne="http://schemas.microsoft.com/office/word/2006/wordml" xmlns:wps="http://schemas.microsoft.com/office/word/2010/wordprocessingShape" mc:Ignorable="w14 w15 w16se w16cid wp14">
   <w:footnote w:type="separator" w:id="-1">
     <w:p>
       <w:pPr>
@@ -28830,7 +28309,7 @@
 </file>
 
 <file path=word/header1.xml><?xml version="1.0" encoding="utf-8"?>
-<w:hdr xmlns:wpc="http://schemas.microsoft.com/office/word/2010/wordprocessingCanvas" xmlns:cx="http://schemas.microsoft.com/office/drawing/2014/chartex" xmlns:cx1="http://schemas.microsoft.com/office/drawing/2015/9/8/chartex" xmlns:cx2="http://schemas.microsoft.com/office/drawing/2015/10/21/chartex" xmlns:cx3="http://schemas.microsoft.com/office/drawing/2016/5/9/chartex" xmlns:cx4="http://schemas.microsoft.com/office/drawing/2016/5/10/chartex" xmlns:cx5="http://schemas.microsoft.com/office/drawing/2016/5/11/chartex" xmlns:cx6="http://schemas.microsoft.com/office/drawing/2016/5/12/chartex" xmlns:cx7="http://schemas.microsoft.com/office/drawing/2016/5/13/chartex" xmlns:cx8="http://schemas.microsoft.com/office/drawing/2016/5/14/chartex" xmlns:mc="http://schemas.openxmlformats.org/markup-compatibility/2006" xmlns:aink="http://schemas.microsoft.com/office/drawing/2016/ink" xmlns:am3d="http://schemas.microsoft.com/office/drawing/2017/model3d" xmlns:o="urn:schemas-microsoft-com:office:office" xmlns:r="http://schemas.openxmlformats.org/officeDocument/2006/relationships" xmlns:m="http://schemas.openxmlformats.org/officeDocument/2006/math" xmlns:v="urn:schemas-microsoft-com:vml" xmlns:wp14="http://schemas.microsoft.com/office/word/2010/wordprocessingDrawing" xmlns:wp="http://schemas.openxmlformats.org/drawingml/2006/wordprocessingDrawing" xmlns:w10="urn:schemas-microsoft-com:office:word" xmlns:w="http://schemas.openxmlformats.org/wordprocessingml/2006/main" xmlns:w14="http://schemas.microsoft.com/office/word/2010/wordml" xmlns:w15="http://schemas.microsoft.com/office/word/2012/wordml" xmlns:w16cex="http://schemas.microsoft.com/office/word/2018/wordml/cex" xmlns:w16cid="http://schemas.microsoft.com/office/word/2016/wordml/cid" xmlns:w16="http://schemas.microsoft.com/office/word/2018/wordml" xmlns:w16sdtdh="http://schemas.microsoft.com/office/word/2020/wordml/sdtdatahash" xmlns:w16se="http://schemas.microsoft.com/office/word/2015/wordml/symex" xmlns:wpg="http://schemas.microsoft.com/office/word/2010/wordprocessingGroup" xmlns:wpi="http://schemas.microsoft.com/office/word/2010/wordprocessingInk" xmlns:wne="http://schemas.microsoft.com/office/word/2006/wordml" xmlns:wps="http://schemas.microsoft.com/office/word/2010/wordprocessingShape" mc:Ignorable="w14 w15 w16se w16cid w16 w16cex w16sdtdh wp14">
+<w:hdr xmlns:wpc="http://schemas.microsoft.com/office/word/2010/wordprocessingCanvas" xmlns:cx="http://schemas.microsoft.com/office/drawing/2014/chartex" xmlns:cx1="http://schemas.microsoft.com/office/drawing/2015/9/8/chartex" xmlns:cx2="http://schemas.microsoft.com/office/drawing/2015/10/21/chartex" xmlns:cx3="http://schemas.microsoft.com/office/drawing/2016/5/9/chartex" xmlns:cx4="http://schemas.microsoft.com/office/drawing/2016/5/10/chartex" xmlns:cx5="http://schemas.microsoft.com/office/drawing/2016/5/11/chartex" xmlns:cx6="http://schemas.microsoft.com/office/drawing/2016/5/12/chartex" xmlns:cx7="http://schemas.microsoft.com/office/drawing/2016/5/13/chartex" xmlns:cx8="http://schemas.microsoft.com/office/drawing/2016/5/14/chartex" xmlns:mc="http://schemas.openxmlformats.org/markup-compatibility/2006" xmlns:aink="http://schemas.microsoft.com/office/drawing/2016/ink" xmlns:am3d="http://schemas.microsoft.com/office/drawing/2017/model3d" xmlns:o="urn:schemas-microsoft-com:office:office" xmlns:r="http://schemas.openxmlformats.org/officeDocument/2006/relationships" xmlns:m="http://schemas.openxmlformats.org/officeDocument/2006/math" xmlns:v="urn:schemas-microsoft-com:vml" xmlns:wp14="http://schemas.microsoft.com/office/word/2010/wordprocessingDrawing" xmlns:wp="http://schemas.openxmlformats.org/drawingml/2006/wordprocessingDrawing" xmlns:w10="urn:schemas-microsoft-com:office:word" xmlns:w="http://schemas.openxmlformats.org/wordprocessingml/2006/main" xmlns:w14="http://schemas.microsoft.com/office/word/2010/wordml" xmlns:w15="http://schemas.microsoft.com/office/word/2012/wordml" xmlns:w16cid="http://schemas.microsoft.com/office/word/2016/wordml/cid" xmlns:w16se="http://schemas.microsoft.com/office/word/2015/wordml/symex" xmlns:wpg="http://schemas.microsoft.com/office/word/2010/wordprocessingGroup" xmlns:wpi="http://schemas.microsoft.com/office/word/2010/wordprocessingInk" xmlns:wne="http://schemas.microsoft.com/office/word/2006/wordml" xmlns:wps="http://schemas.microsoft.com/office/word/2010/wordprocessingShape" mc:Ignorable="w14 w15 w16se w16cid wp14">
   <w:p>
     <w:pPr>
       <w:pStyle w:val="Encabezado"/>
@@ -28848,7 +28327,7 @@
 </file>
 
 <file path=word/header2.xml><?xml version="1.0" encoding="utf-8"?>
-<w:hdr xmlns:wpc="http://schemas.microsoft.com/office/word/2010/wordprocessingCanvas" xmlns:cx="http://schemas.microsoft.com/office/drawing/2014/chartex" xmlns:cx1="http://schemas.microsoft.com/office/drawing/2015/9/8/chartex" xmlns:cx2="http://schemas.microsoft.com/office/drawing/2015/10/21/chartex" xmlns:cx3="http://schemas.microsoft.com/office/drawing/2016/5/9/chartex" xmlns:cx4="http://schemas.microsoft.com/office/drawing/2016/5/10/chartex" xmlns:cx5="http://schemas.microsoft.com/office/drawing/2016/5/11/chartex" xmlns:cx6="http://schemas.microsoft.com/office/drawing/2016/5/12/chartex" xmlns:cx7="http://schemas.microsoft.com/office/drawing/2016/5/13/chartex" xmlns:cx8="http://schemas.microsoft.com/office/drawing/2016/5/14/chartex" xmlns:mc="http://schemas.openxmlformats.org/markup-compatibility/2006" xmlns:aink="http://schemas.microsoft.com/office/drawing/2016/ink" xmlns:am3d="http://schemas.microsoft.com/office/drawing/2017/model3d" xmlns:o="urn:schemas-microsoft-com:office:office" xmlns:r="http://schemas.openxmlformats.org/officeDocument/2006/relationships" xmlns:m="http://schemas.openxmlformats.org/officeDocument/2006/math" xmlns:v="urn:schemas-microsoft-com:vml" xmlns:wp14="http://schemas.microsoft.com/office/word/2010/wordprocessingDrawing" xmlns:wp="http://schemas.openxmlformats.org/drawingml/2006/wordprocessingDrawing" xmlns:w10="urn:schemas-microsoft-com:office:word" xmlns:w="http://schemas.openxmlformats.org/wordprocessingml/2006/main" xmlns:w14="http://schemas.microsoft.com/office/word/2010/wordml" xmlns:w15="http://schemas.microsoft.com/office/word/2012/wordml" xmlns:w16cex="http://schemas.microsoft.com/office/word/2018/wordml/cex" xmlns:w16cid="http://schemas.microsoft.com/office/word/2016/wordml/cid" xmlns:w16="http://schemas.microsoft.com/office/word/2018/wordml" xmlns:w16sdtdh="http://schemas.microsoft.com/office/word/2020/wordml/sdtdatahash" xmlns:w16se="http://schemas.microsoft.com/office/word/2015/wordml/symex" xmlns:wpg="http://schemas.microsoft.com/office/word/2010/wordprocessingGroup" xmlns:wpi="http://schemas.microsoft.com/office/word/2010/wordprocessingInk" xmlns:wne="http://schemas.microsoft.com/office/word/2006/wordml" xmlns:wps="http://schemas.microsoft.com/office/word/2010/wordprocessingShape" mc:Ignorable="w14 w15 w16se w16cid w16 w16cex w16sdtdh wp14">
+<w:hdr xmlns:wpc="http://schemas.microsoft.com/office/word/2010/wordprocessingCanvas" xmlns:cx="http://schemas.microsoft.com/office/drawing/2014/chartex" xmlns:cx1="http://schemas.microsoft.com/office/drawing/2015/9/8/chartex" xmlns:cx2="http://schemas.microsoft.com/office/drawing/2015/10/21/chartex" xmlns:cx3="http://schemas.microsoft.com/office/drawing/2016/5/9/chartex" xmlns:cx4="http://schemas.microsoft.com/office/drawing/2016/5/10/chartex" xmlns:cx5="http://schemas.microsoft.com/office/drawing/2016/5/11/chartex" xmlns:cx6="http://schemas.microsoft.com/office/drawing/2016/5/12/chartex" xmlns:cx7="http://schemas.microsoft.com/office/drawing/2016/5/13/chartex" xmlns:cx8="http://schemas.microsoft.com/office/drawing/2016/5/14/chartex" xmlns:mc="http://schemas.openxmlformats.org/markup-compatibility/2006" xmlns:aink="http://schemas.microsoft.com/office/drawing/2016/ink" xmlns:am3d="http://schemas.microsoft.com/office/drawing/2017/model3d" xmlns:o="urn:schemas-microsoft-com:office:office" xmlns:r="http://schemas.openxmlformats.org/officeDocument/2006/relationships" xmlns:m="http://schemas.openxmlformats.org/officeDocument/2006/math" xmlns:v="urn:schemas-microsoft-com:vml" xmlns:wp14="http://schemas.microsoft.com/office/word/2010/wordprocessingDrawing" xmlns:wp="http://schemas.openxmlformats.org/drawingml/2006/wordprocessingDrawing" xmlns:w10="urn:schemas-microsoft-com:office:word" xmlns:w="http://schemas.openxmlformats.org/wordprocessingml/2006/main" xmlns:w14="http://schemas.microsoft.com/office/word/2010/wordml" xmlns:w15="http://schemas.microsoft.com/office/word/2012/wordml" xmlns:w16cid="http://schemas.microsoft.com/office/word/2016/wordml/cid" xmlns:w16se="http://schemas.microsoft.com/office/word/2015/wordml/symex" xmlns:wpg="http://schemas.microsoft.com/office/word/2010/wordprocessingGroup" xmlns:wpi="http://schemas.microsoft.com/office/word/2010/wordprocessingInk" xmlns:wne="http://schemas.microsoft.com/office/word/2006/wordml" xmlns:wps="http://schemas.microsoft.com/office/word/2010/wordprocessingShape" mc:Ignorable="w14 w15 w16se w16cid wp14">
   <w:sdt>
     <w:sdtPr>
       <w:id w:val="1280686472"/>
@@ -28894,7 +28373,7 @@
 </file>
 
 <file path=word/header3.xml><?xml version="1.0" encoding="utf-8"?>
-<w:hdr xmlns:wpc="http://schemas.microsoft.com/office/word/2010/wordprocessingCanvas" xmlns:cx="http://schemas.microsoft.com/office/drawing/2014/chartex" xmlns:cx1="http://schemas.microsoft.com/office/drawing/2015/9/8/chartex" xmlns:cx2="http://schemas.microsoft.com/office/drawing/2015/10/21/chartex" xmlns:cx3="http://schemas.microsoft.com/office/drawing/2016/5/9/chartex" xmlns:cx4="http://schemas.microsoft.com/office/drawing/2016/5/10/chartex" xmlns:cx5="http://schemas.microsoft.com/office/drawing/2016/5/11/chartex" xmlns:cx6="http://schemas.microsoft.com/office/drawing/2016/5/12/chartex" xmlns:cx7="http://schemas.microsoft.com/office/drawing/2016/5/13/chartex" xmlns:cx8="http://schemas.microsoft.com/office/drawing/2016/5/14/chartex" xmlns:mc="http://schemas.openxmlformats.org/markup-compatibility/2006" xmlns:aink="http://schemas.microsoft.com/office/drawing/2016/ink" xmlns:am3d="http://schemas.microsoft.com/office/drawing/2017/model3d" xmlns:o="urn:schemas-microsoft-com:office:office" xmlns:r="http://schemas.openxmlformats.org/officeDocument/2006/relationships" xmlns:m="http://schemas.openxmlformats.org/officeDocument/2006/math" xmlns:v="urn:schemas-microsoft-com:vml" xmlns:wp14="http://schemas.microsoft.com/office/word/2010/wordprocessingDrawing" xmlns:wp="http://schemas.openxmlformats.org/drawingml/2006/wordprocessingDrawing" xmlns:w10="urn:schemas-microsoft-com:office:word" xmlns:w="http://schemas.openxmlformats.org/wordprocessingml/2006/main" xmlns:w14="http://schemas.microsoft.com/office/word/2010/wordml" xmlns:w15="http://schemas.microsoft.com/office/word/2012/wordml" xmlns:w16cex="http://schemas.microsoft.com/office/word/2018/wordml/cex" xmlns:w16cid="http://schemas.microsoft.com/office/word/2016/wordml/cid" xmlns:w16="http://schemas.microsoft.com/office/word/2018/wordml" xmlns:w16sdtdh="http://schemas.microsoft.com/office/word/2020/wordml/sdtdatahash" xmlns:w16se="http://schemas.microsoft.com/office/word/2015/wordml/symex" xmlns:wpg="http://schemas.microsoft.com/office/word/2010/wordprocessingGroup" xmlns:wpi="http://schemas.microsoft.com/office/word/2010/wordprocessingInk" xmlns:wne="http://schemas.microsoft.com/office/word/2006/wordml" xmlns:wps="http://schemas.microsoft.com/office/word/2010/wordprocessingShape" mc:Ignorable="w14 w15 w16se w16cid w16 w16cex w16sdtdh wp14">
+<w:hdr xmlns:wpc="http://schemas.microsoft.com/office/word/2010/wordprocessingCanvas" xmlns:cx="http://schemas.microsoft.com/office/drawing/2014/chartex" xmlns:cx1="http://schemas.microsoft.com/office/drawing/2015/9/8/chartex" xmlns:cx2="http://schemas.microsoft.com/office/drawing/2015/10/21/chartex" xmlns:cx3="http://schemas.microsoft.com/office/drawing/2016/5/9/chartex" xmlns:cx4="http://schemas.microsoft.com/office/drawing/2016/5/10/chartex" xmlns:cx5="http://schemas.microsoft.com/office/drawing/2016/5/11/chartex" xmlns:cx6="http://schemas.microsoft.com/office/drawing/2016/5/12/chartex" xmlns:cx7="http://schemas.microsoft.com/office/drawing/2016/5/13/chartex" xmlns:cx8="http://schemas.microsoft.com/office/drawing/2016/5/14/chartex" xmlns:mc="http://schemas.openxmlformats.org/markup-compatibility/2006" xmlns:aink="http://schemas.microsoft.com/office/drawing/2016/ink" xmlns:am3d="http://schemas.microsoft.com/office/drawing/2017/model3d" xmlns:o="urn:schemas-microsoft-com:office:office" xmlns:r="http://schemas.openxmlformats.org/officeDocument/2006/relationships" xmlns:m="http://schemas.openxmlformats.org/officeDocument/2006/math" xmlns:v="urn:schemas-microsoft-com:vml" xmlns:wp14="http://schemas.microsoft.com/office/word/2010/wordprocessingDrawing" xmlns:wp="http://schemas.openxmlformats.org/drawingml/2006/wordprocessingDrawing" xmlns:w10="urn:schemas-microsoft-com:office:word" xmlns:w="http://schemas.openxmlformats.org/wordprocessingml/2006/main" xmlns:w14="http://schemas.microsoft.com/office/word/2010/wordml" xmlns:w15="http://schemas.microsoft.com/office/word/2012/wordml" xmlns:w16cid="http://schemas.microsoft.com/office/word/2016/wordml/cid" xmlns:w16se="http://schemas.microsoft.com/office/word/2015/wordml/symex" xmlns:wpg="http://schemas.microsoft.com/office/word/2010/wordprocessingGroup" xmlns:wpi="http://schemas.microsoft.com/office/word/2010/wordprocessingInk" xmlns:wne="http://schemas.microsoft.com/office/word/2006/wordml" xmlns:wps="http://schemas.microsoft.com/office/word/2010/wordprocessingShape" mc:Ignorable="w14 w15 w16se w16cid wp14">
   <w:sdt>
     <w:sdtPr>
       <w:id w:val="1799724127"/>
@@ -28942,7 +28421,7 @@
 </file>
 
 <file path=word/numbering.xml><?xml version="1.0" encoding="utf-8"?>
-<w:numbering xmlns:wpc="http://schemas.microsoft.com/office/word/2010/wordprocessingCanvas" xmlns:cx="http://schemas.microsoft.com/office/drawing/2014/chartex" xmlns:cx1="http://schemas.microsoft.com/office/drawing/2015/9/8/chartex" xmlns:cx2="http://schemas.microsoft.com/office/drawing/2015/10/21/chartex" xmlns:cx3="http://schemas.microsoft.com/office/drawing/2016/5/9/chartex" xmlns:cx4="http://schemas.microsoft.com/office/drawing/2016/5/10/chartex" xmlns:cx5="http://schemas.microsoft.com/office/drawing/2016/5/11/chartex" xmlns:cx6="http://schemas.microsoft.com/office/drawing/2016/5/12/chartex" xmlns:cx7="http://schemas.microsoft.com/office/drawing/2016/5/13/chartex" xmlns:cx8="http://schemas.microsoft.com/office/drawing/2016/5/14/chartex" xmlns:mc="http://schemas.openxmlformats.org/markup-compatibility/2006" xmlns:aink="http://schemas.microsoft.com/office/drawing/2016/ink" xmlns:am3d="http://schemas.microsoft.com/office/drawing/2017/model3d" xmlns:o="urn:schemas-microsoft-com:office:office" xmlns:r="http://schemas.openxmlformats.org/officeDocument/2006/relationships" xmlns:m="http://schemas.openxmlformats.org/officeDocument/2006/math" xmlns:v="urn:schemas-microsoft-com:vml" xmlns:wp14="http://schemas.microsoft.com/office/word/2010/wordprocessingDrawing" xmlns:wp="http://schemas.openxmlformats.org/drawingml/2006/wordprocessingDrawing" xmlns:w10="urn:schemas-microsoft-com:office:word" xmlns:w="http://schemas.openxmlformats.org/wordprocessingml/2006/main" xmlns:w14="http://schemas.microsoft.com/office/word/2010/wordml" xmlns:w15="http://schemas.microsoft.com/office/word/2012/wordml" xmlns:w16cex="http://schemas.microsoft.com/office/word/2018/wordml/cex" xmlns:w16cid="http://schemas.microsoft.com/office/word/2016/wordml/cid" xmlns:w16="http://schemas.microsoft.com/office/word/2018/wordml" xmlns:w16sdtdh="http://schemas.microsoft.com/office/word/2020/wordml/sdtdatahash" xmlns:w16se="http://schemas.microsoft.com/office/word/2015/wordml/symex" xmlns:wpg="http://schemas.microsoft.com/office/word/2010/wordprocessingGroup" xmlns:wpi="http://schemas.microsoft.com/office/word/2010/wordprocessingInk" xmlns:wne="http://schemas.microsoft.com/office/word/2006/wordml" xmlns:wps="http://schemas.microsoft.com/office/word/2010/wordprocessingShape" mc:Ignorable="w14 w15 w16se w16cid w16 w16cex w16sdtdh wp14">
+<w:numbering xmlns:wpc="http://schemas.microsoft.com/office/word/2010/wordprocessingCanvas" xmlns:cx="http://schemas.microsoft.com/office/drawing/2014/chartex" xmlns:cx1="http://schemas.microsoft.com/office/drawing/2015/9/8/chartex" xmlns:cx2="http://schemas.microsoft.com/office/drawing/2015/10/21/chartex" xmlns:cx3="http://schemas.microsoft.com/office/drawing/2016/5/9/chartex" xmlns:cx4="http://schemas.microsoft.com/office/drawing/2016/5/10/chartex" xmlns:cx5="http://schemas.microsoft.com/office/drawing/2016/5/11/chartex" xmlns:cx6="http://schemas.microsoft.com/office/drawing/2016/5/12/chartex" xmlns:cx7="http://schemas.microsoft.com/office/drawing/2016/5/13/chartex" xmlns:cx8="http://schemas.microsoft.com/office/drawing/2016/5/14/chartex" xmlns:mc="http://schemas.openxmlformats.org/markup-compatibility/2006" xmlns:aink="http://schemas.microsoft.com/office/drawing/2016/ink" xmlns:am3d="http://schemas.microsoft.com/office/drawing/2017/model3d" xmlns:o="urn:schemas-microsoft-com:office:office" xmlns:r="http://schemas.openxmlformats.org/officeDocument/2006/relationships" xmlns:m="http://schemas.openxmlformats.org/officeDocument/2006/math" xmlns:v="urn:schemas-microsoft-com:vml" xmlns:wp14="http://schemas.microsoft.com/office/word/2010/wordprocessingDrawing" xmlns:wp="http://schemas.openxmlformats.org/drawingml/2006/wordprocessingDrawing" xmlns:w10="urn:schemas-microsoft-com:office:word" xmlns:w="http://schemas.openxmlformats.org/wordprocessingml/2006/main" xmlns:w14="http://schemas.microsoft.com/office/word/2010/wordml" xmlns:w15="http://schemas.microsoft.com/office/word/2012/wordml" xmlns:w16cid="http://schemas.microsoft.com/office/word/2016/wordml/cid" xmlns:w16se="http://schemas.microsoft.com/office/word/2015/wordml/symex" xmlns:wpg="http://schemas.microsoft.com/office/word/2010/wordprocessingGroup" xmlns:wpi="http://schemas.microsoft.com/office/word/2010/wordprocessingInk" xmlns:wne="http://schemas.microsoft.com/office/word/2006/wordml" xmlns:wps="http://schemas.microsoft.com/office/word/2010/wordprocessingShape" mc:Ignorable="w14 w15 w16se w16cid wp14">
   <w:abstractNum w:abstractNumId="0" w15:restartNumberingAfterBreak="0">
     <w:nsid w:val="208F53C7"/>
     <w:multiLevelType w:val="hybridMultilevel"/>
@@ -30258,7 +29737,7 @@
 </file>
 
 <file path=word/styles.xml><?xml version="1.0" encoding="utf-8"?>
-<w:styles xmlns:mc="http://schemas.openxmlformats.org/markup-compatibility/2006" xmlns:r="http://schemas.openxmlformats.org/officeDocument/2006/relationships" xmlns:w="http://schemas.openxmlformats.org/wordprocessingml/2006/main" xmlns:w14="http://schemas.microsoft.com/office/word/2010/wordml" xmlns:w15="http://schemas.microsoft.com/office/word/2012/wordml" xmlns:w16cex="http://schemas.microsoft.com/office/word/2018/wordml/cex" xmlns:w16cid="http://schemas.microsoft.com/office/word/2016/wordml/cid" xmlns:w16="http://schemas.microsoft.com/office/word/2018/wordml" xmlns:w16sdtdh="http://schemas.microsoft.com/office/word/2020/wordml/sdtdatahash" xmlns:w16se="http://schemas.microsoft.com/office/word/2015/wordml/symex" mc:Ignorable="w14 w15 w16se w16cid w16 w16cex w16sdtdh">
+<w:styles xmlns:mc="http://schemas.openxmlformats.org/markup-compatibility/2006" xmlns:r="http://schemas.openxmlformats.org/officeDocument/2006/relationships" xmlns:w="http://schemas.openxmlformats.org/wordprocessingml/2006/main" xmlns:w14="http://schemas.microsoft.com/office/word/2010/wordml" xmlns:w15="http://schemas.microsoft.com/office/word/2012/wordml" xmlns:w16cid="http://schemas.microsoft.com/office/word/2016/wordml/cid" xmlns:w16se="http://schemas.microsoft.com/office/word/2015/wordml/symex" mc:Ignorable="w14 w15 w16se w16cid">
   <w:docDefaults>
     <w:rPrDefault>
       <w:rPr>
@@ -30276,7 +29755,7 @@
       </w:pPr>
     </w:pPrDefault>
   </w:docDefaults>
-  <w:latentStyles w:defLockedState="0" w:defUIPriority="99" w:defSemiHidden="0" w:defUnhideWhenUsed="0" w:defQFormat="0" w:count="376">
+  <w:latentStyles w:defLockedState="0" w:defUIPriority="99" w:defSemiHidden="0" w:defUnhideWhenUsed="0" w:defQFormat="0" w:count="375">
     <w:lsdException w:name="Normal" w:uiPriority="0" w:qFormat="1"/>
     <w:lsdException w:name="heading 1" w:uiPriority="9" w:qFormat="1"/>
     <w:lsdException w:name="heading 2" w:semiHidden="1" w:uiPriority="9" w:unhideWhenUsed="1" w:qFormat="1"/>
@@ -30382,6 +29861,7 @@
     <w:lsdException w:name="HTML Sample" w:semiHidden="1" w:unhideWhenUsed="1"/>
     <w:lsdException w:name="HTML Typewriter" w:semiHidden="1" w:unhideWhenUsed="1"/>
     <w:lsdException w:name="HTML Variable" w:semiHidden="1" w:unhideWhenUsed="1"/>
+    <w:lsdException w:name="Normal Table" w:semiHidden="1" w:unhideWhenUsed="1"/>
     <w:lsdException w:name="annotation subject" w:semiHidden="1" w:unhideWhenUsed="1"/>
     <w:lsdException w:name="No List" w:semiHidden="1" w:unhideWhenUsed="1"/>
     <w:lsdException w:name="Outline List 1" w:semiHidden="1" w:unhideWhenUsed="1"/>
@@ -30428,8 +29908,10 @@
     <w:lsdException w:name="Table Subtle 2" w:semiHidden="1" w:unhideWhenUsed="1"/>
     <w:lsdException w:name="Table Web 1" w:semiHidden="1" w:unhideWhenUsed="1"/>
     <w:lsdException w:name="Table Web 2" w:semiHidden="1" w:unhideWhenUsed="1"/>
+    <w:lsdException w:name="Table Web 3" w:semiHidden="1" w:unhideWhenUsed="1"/>
     <w:lsdException w:name="Balloon Text" w:semiHidden="1" w:unhideWhenUsed="1"/>
     <w:lsdException w:name="Table Grid" w:uiPriority="39"/>
+    <w:lsdException w:name="Table Theme" w:semiHidden="1" w:unhideWhenUsed="1"/>
     <w:lsdException w:name="Placeholder Text" w:semiHidden="1"/>
     <w:lsdException w:name="No Spacing" w:uiPriority="1" w:qFormat="1"/>
     <w:lsdException w:name="Light Shading" w:uiPriority="60"/>
@@ -30649,7 +30131,6 @@
     <w:lsdException w:name="Smart Hyperlink" w:semiHidden="1" w:unhideWhenUsed="1"/>
     <w:lsdException w:name="Hashtag" w:semiHidden="1" w:unhideWhenUsed="1"/>
     <w:lsdException w:name="Unresolved Mention" w:semiHidden="1" w:unhideWhenUsed="1"/>
-    <w:lsdException w:name="Smart Link" w:semiHidden="1" w:unhideWhenUsed="1"/>
   </w:latentStyles>
   <w:style w:type="paragraph" w:default="1" w:styleId="Normal">
     <w:name w:val="Normal"/>
@@ -30890,6 +30371,7 @@
   <w:style w:type="character" w:default="1" w:styleId="Fuentedeprrafopredeter">
     <w:name w:val="Default Paragraph Font"/>
     <w:uiPriority w:val="1"/>
+    <w:semiHidden/>
     <w:unhideWhenUsed/>
   </w:style>
   <w:style w:type="table" w:default="1" w:styleId="Tablanormal">
@@ -31879,7 +31361,7 @@
 </file>
 
 <file path=customXml/itemProps1.xml><?xml version="1.0" encoding="utf-8"?>
-<ds:datastoreItem xmlns:ds="http://schemas.openxmlformats.org/officeDocument/2006/customXml" ds:itemID="{BA9B5BE9-7804-4347-8F5D-9A34A7BE2149}">
+<ds:datastoreItem xmlns:ds="http://schemas.openxmlformats.org/officeDocument/2006/customXml" ds:itemID="{DC7380A2-6AC2-4D95-9FFD-A05BD5EC69AE}">
   <ds:schemaRefs>
     <ds:schemaRef ds:uri="http://schemas.openxmlformats.org/officeDocument/2006/bibliography"/>
   </ds:schemaRefs>

</xml_diff>

<commit_message>
Agregando el formulario de Estado de Resultados
</commit_message>
<xml_diff>
--- a/Trabajo Escrito/PresentacionTareadeCurso.docx
+++ b/Trabajo Escrito/PresentacionTareadeCurso.docx
@@ -1,6 +1,6 @@
 
 <file path=word/document.xml><?xml version="1.0" encoding="utf-8"?>
-<w:document xmlns:wpc="http://schemas.microsoft.com/office/word/2010/wordprocessingCanvas" xmlns:cx="http://schemas.microsoft.com/office/drawing/2014/chartex" xmlns:cx1="http://schemas.microsoft.com/office/drawing/2015/9/8/chartex" xmlns:cx2="http://schemas.microsoft.com/office/drawing/2015/10/21/chartex" xmlns:cx3="http://schemas.microsoft.com/office/drawing/2016/5/9/chartex" xmlns:cx4="http://schemas.microsoft.com/office/drawing/2016/5/10/chartex" xmlns:cx5="http://schemas.microsoft.com/office/drawing/2016/5/11/chartex" xmlns:cx6="http://schemas.microsoft.com/office/drawing/2016/5/12/chartex" xmlns:cx7="http://schemas.microsoft.com/office/drawing/2016/5/13/chartex" xmlns:cx8="http://schemas.microsoft.com/office/drawing/2016/5/14/chartex" xmlns:mc="http://schemas.openxmlformats.org/markup-compatibility/2006" xmlns:aink="http://schemas.microsoft.com/office/drawing/2016/ink" xmlns:am3d="http://schemas.microsoft.com/office/drawing/2017/model3d" xmlns:o="urn:schemas-microsoft-com:office:office" xmlns:r="http://schemas.openxmlformats.org/officeDocument/2006/relationships" xmlns:m="http://schemas.openxmlformats.org/officeDocument/2006/math" xmlns:v="urn:schemas-microsoft-com:vml" xmlns:wp14="http://schemas.microsoft.com/office/word/2010/wordprocessingDrawing" xmlns:wp="http://schemas.openxmlformats.org/drawingml/2006/wordprocessingDrawing" xmlns:w10="urn:schemas-microsoft-com:office:word" xmlns:w="http://schemas.openxmlformats.org/wordprocessingml/2006/main" xmlns:w14="http://schemas.microsoft.com/office/word/2010/wordml" xmlns:w15="http://schemas.microsoft.com/office/word/2012/wordml" xmlns:w16cid="http://schemas.microsoft.com/office/word/2016/wordml/cid" xmlns:w16se="http://schemas.microsoft.com/office/word/2015/wordml/symex" xmlns:wpg="http://schemas.microsoft.com/office/word/2010/wordprocessingGroup" xmlns:wpi="http://schemas.microsoft.com/office/word/2010/wordprocessingInk" xmlns:wne="http://schemas.microsoft.com/office/word/2006/wordml" xmlns:wps="http://schemas.microsoft.com/office/word/2010/wordprocessingShape" mc:Ignorable="w14 w15 w16se w16cid wp14">
+<w:document xmlns:wpc="http://schemas.microsoft.com/office/word/2010/wordprocessingCanvas" xmlns:mc="http://schemas.openxmlformats.org/markup-compatibility/2006" xmlns:o="urn:schemas-microsoft-com:office:office" xmlns:r="http://schemas.openxmlformats.org/officeDocument/2006/relationships" xmlns:m="http://schemas.openxmlformats.org/officeDocument/2006/math" xmlns:v="urn:schemas-microsoft-com:vml" xmlns:wp14="http://schemas.microsoft.com/office/word/2010/wordprocessingDrawing" xmlns:wp="http://schemas.openxmlformats.org/drawingml/2006/wordprocessingDrawing" xmlns:w10="urn:schemas-microsoft-com:office:word" xmlns:w="http://schemas.openxmlformats.org/wordprocessingml/2006/main" xmlns:w14="http://schemas.microsoft.com/office/word/2010/wordml" xmlns:w15="http://schemas.microsoft.com/office/word/2012/wordml" xmlns:wpg="http://schemas.microsoft.com/office/word/2010/wordprocessingGroup" xmlns:wpi="http://schemas.microsoft.com/office/word/2010/wordprocessingInk" xmlns:wne="http://schemas.microsoft.com/office/word/2006/wordml" xmlns:wps="http://schemas.microsoft.com/office/word/2010/wordprocessingShape" mc:Ignorable="w14 w15 wp14">
   <w:body>
     <w:p>
       <w:pPr>
@@ -13,6 +13,7 @@
       <w:r>
         <w:rPr>
           <w:noProof/>
+          <w:lang w:eastAsia="es-NI"/>
         </w:rPr>
         <w:drawing>
           <wp:inline distT="0" distB="0" distL="0" distR="0" wp14:anchorId="6B9B7981" wp14:editId="59C7EAF5">
@@ -823,7 +824,7 @@
       <w:sdtContent>
         <w:p>
           <w:pPr>
-            <w:pStyle w:val="TtuloTDC"/>
+            <w:pStyle w:val="TtulodeTDC"/>
             <w:numPr>
               <w:ilvl w:val="0"/>
               <w:numId w:val="0"/>
@@ -4551,10 +4552,18 @@
         <w:t>,</w:t>
       </w:r>
       <w:r>
-        <w:t xml:space="preserve"> fundado por “Américo Emílio </w:t>
+        <w:t xml:space="preserve"> fundado por “Américo </w:t>
       </w:r>
       <w:proofErr w:type="spellStart"/>
       <w:r>
+        <w:t>Emílio</w:t>
+      </w:r>
+      <w:proofErr w:type="spellEnd"/>
+      <w:r>
+        <w:t xml:space="preserve"> </w:t>
+      </w:r>
+      <w:proofErr w:type="spellStart"/>
+      <w:r>
         <w:t>Romi</w:t>
       </w:r>
       <w:proofErr w:type="spellEnd"/>
@@ -4562,7 +4571,15 @@
         <w:t>”, en</w:t>
       </w:r>
       <w:r>
-        <w:t xml:space="preserve"> Santa Barbara del Oeste -SP-Brasil. Hoy es una empresa de </w:t>
+        <w:t xml:space="preserve"> Santa </w:t>
+      </w:r>
+      <w:proofErr w:type="spellStart"/>
+      <w:r>
+        <w:t>Barbara</w:t>
+      </w:r>
+      <w:proofErr w:type="spellEnd"/>
+      <w:r>
+        <w:t xml:space="preserve"> del Oeste -SP-Brasil. Hoy es una empresa de </w:t>
       </w:r>
       <w:r>
         <w:t>renombre</w:t>
@@ -5391,8 +5408,13 @@
         <w:tab/>
       </w:r>
       <w:r>
-        <w:t>9,464,650</w:t>
-      </w:r>
+        <w:t>9</w:t>
+      </w:r>
+      <w:proofErr w:type="gramStart"/>
+      <w:r>
+        <w:t>,464,650</w:t>
+      </w:r>
+      <w:proofErr w:type="gramEnd"/>
     </w:p>
     <w:p>
       <w:pPr>
@@ -5699,7 +5721,7 @@
               <w:ind w:firstLine="0"/>
               <w:jc w:val="center"/>
               <w:rPr>
-                <w:rFonts w:ascii="Cambria Math" w:hAnsi="Cambria Math"/>
+                <w:rFonts w:ascii="Cambria Math" w:hAnsi="Cambria Math" w:hint="eastAsia"/>
                 <w:i/>
                 <w:iCs/>
               </w:rPr>
@@ -18402,8 +18424,6 @@
                 <w:lang w:val="es-US" w:eastAsia="zh-TW"/>
               </w:rPr>
             </w:pPr>
-            <w:bookmarkStart w:id="21" w:name="_GoBack"/>
-            <w:bookmarkEnd w:id="21"/>
           </w:p>
         </w:tc>
         <w:tc>
@@ -19003,7 +19023,29 @@
                 <w:szCs w:val="24"/>
                 <w:lang w:val="es-US" w:eastAsia="zh-TW"/>
               </w:rPr>
-              <w:t>$        (18,760,000.00)</w:t>
+              <w:t>$        (</w:t>
+            </w:r>
+            <w:r>
+              <w:rPr>
+                <w:rFonts w:ascii="Calibri" w:eastAsia="Times New Roman" w:hAnsi="Calibri" w:cs="Calibri"/>
+                <w:b/>
+                <w:sz w:val="24"/>
+                <w:szCs w:val="24"/>
+                <w:lang w:val="es-US" w:eastAsia="zh-TW"/>
+              </w:rPr>
+              <w:t>34,840,000</w:t>
+            </w:r>
+            <w:bookmarkStart w:id="21" w:name="_GoBack"/>
+            <w:bookmarkEnd w:id="21"/>
+            <w:r>
+              <w:rPr>
+                <w:rFonts w:ascii="Calibri" w:eastAsia="Times New Roman" w:hAnsi="Calibri" w:cs="Calibri"/>
+                <w:b/>
+                <w:sz w:val="24"/>
+                <w:szCs w:val="24"/>
+                <w:lang w:val="es-US" w:eastAsia="zh-TW"/>
+              </w:rPr>
+              <w:t>.00)</w:t>
             </w:r>
           </w:p>
         </w:tc>
@@ -19059,11 +19101,16 @@
       <w:pPr>
         <w:ind w:firstLine="0"/>
       </w:pPr>
+      <w:proofErr w:type="gramStart"/>
       <w:r>
         <w:t>1.</w:t>
       </w:r>
       <w:r>
-        <w:t>Capital de Trabajo</w:t>
+        <w:t>Capital</w:t>
+      </w:r>
+      <w:proofErr w:type="gramEnd"/>
+      <w:r>
+        <w:t xml:space="preserve"> de Trabajo</w:t>
       </w:r>
     </w:p>
     <w:p>
@@ -19087,16 +19134,29 @@
         <w:ind w:firstLine="0"/>
       </w:pPr>
       <w:r>
-        <w:t xml:space="preserve">La empresa cuenta con los activos suficientes para cubrir su apalancamiento a corto plazo. Y si la empresa tuviera que pagar todas las deudas de corto plazo le quedarían un excedente de 27,000,000 </w:t>
+        <w:t>La empresa cuenta con los activos suficientes para cubrir su apalancamiento a corto plazo. Y si la empresa tuviera que pagar todas las deudas de corto plazo le quedarían un excedente de 27</w:t>
+      </w:r>
+      <w:proofErr w:type="gramStart"/>
+      <w:r>
+        <w:t>,000,000</w:t>
+      </w:r>
+      <w:proofErr w:type="gramEnd"/>
+      <w:r>
+        <w:t xml:space="preserve"> </w:t>
       </w:r>
     </w:p>
     <w:p>
       <w:pPr>
         <w:ind w:firstLine="0"/>
       </w:pPr>
+      <w:proofErr w:type="gramStart"/>
       <w:r>
         <w:lastRenderedPageBreak/>
-        <w:t>2.Indice de Solvencia o Razón Corriente</w:t>
+        <w:t>2.Indice</w:t>
+      </w:r>
+      <w:proofErr w:type="gramEnd"/>
+      <w:r>
+        <w:t xml:space="preserve"> de Solvencia o Razón Corriente</w:t>
       </w:r>
     </w:p>
     <w:p>
@@ -19171,8 +19231,13 @@
       <w:pPr>
         <w:ind w:firstLine="0"/>
       </w:pPr>
-      <w:r>
-        <w:t xml:space="preserve">3.Prueba Ácida </w:t>
+      <w:proofErr w:type="gramStart"/>
+      <w:r>
+        <w:t>3.Prueba</w:t>
+      </w:r>
+      <w:proofErr w:type="gramEnd"/>
+      <w:r>
+        <w:t xml:space="preserve"> Ácida </w:t>
       </w:r>
     </w:p>
     <w:p>
@@ -19238,8 +19303,13 @@
       <w:pPr>
         <w:ind w:firstLine="0"/>
       </w:pPr>
-      <w:r>
-        <w:t>4.Rotación de Inventario</w:t>
+      <w:proofErr w:type="gramStart"/>
+      <w:r>
+        <w:t>4.Rotación</w:t>
+      </w:r>
+      <w:proofErr w:type="gramEnd"/>
+      <w:r>
+        <w:t xml:space="preserve"> de Inventario</w:t>
       </w:r>
     </w:p>
     <w:p>
@@ -19378,8 +19448,13 @@
       <w:pPr>
         <w:ind w:firstLine="0"/>
       </w:pPr>
-      <w:r>
-        <w:t>5.Rotación de Cartera o Rotación de Cuentas por Cobrar</w:t>
+      <w:proofErr w:type="gramStart"/>
+      <w:r>
+        <w:t>5.Rotación</w:t>
+      </w:r>
+      <w:proofErr w:type="gramEnd"/>
+      <w:r>
+        <w:t xml:space="preserve"> de Cartera o Rotación de Cuentas por Cobrar</w:t>
       </w:r>
     </w:p>
     <w:p>
@@ -19540,8 +19615,13 @@
       <w:pPr>
         <w:ind w:firstLine="0"/>
       </w:pPr>
-      <w:r>
-        <w:t>6.Rotación de Cuentas por Pagar a Corto Plazo</w:t>
+      <w:proofErr w:type="gramStart"/>
+      <w:r>
+        <w:t>6.Rotación</w:t>
+      </w:r>
+      <w:proofErr w:type="gramEnd"/>
+      <w:r>
+        <w:t xml:space="preserve"> de Cuentas por Pagar a Corto Plazo</w:t>
       </w:r>
     </w:p>
     <w:p>
@@ -19711,6 +19791,7 @@
       <w:pPr>
         <w:ind w:firstLine="0"/>
       </w:pPr>
+      <w:proofErr w:type="gramStart"/>
       <w:r>
         <w:t>1.</w:t>
       </w:r>
@@ -19721,7 +19802,11 @@
         <w:t>o</w:t>
       </w:r>
       <w:r>
-        <w:t>n de Endeudamiento</w:t>
+        <w:t>n</w:t>
+      </w:r>
+      <w:proofErr w:type="gramEnd"/>
+      <w:r>
+        <w:t xml:space="preserve"> de Endeudamiento</w:t>
       </w:r>
     </w:p>
     <w:p>
@@ -19786,8 +19871,13 @@
       <w:pPr>
         <w:ind w:firstLine="0"/>
       </w:pPr>
-      <w:r>
-        <w:t>2.Razon Pasivo-Capital</w:t>
+      <w:proofErr w:type="gramStart"/>
+      <w:r>
+        <w:t>2.Razon</w:t>
+      </w:r>
+      <w:proofErr w:type="gramEnd"/>
+      <w:r>
+        <w:t xml:space="preserve"> Pasivo-Capital</w:t>
       </w:r>
     </w:p>
     <w:p>
@@ -19872,11 +19962,16 @@
       <w:pPr>
         <w:ind w:firstLine="0"/>
       </w:pPr>
+      <w:proofErr w:type="gramStart"/>
       <w:r>
         <w:t>1.</w:t>
       </w:r>
       <w:r>
-        <w:t>Margen bruto de utilidad</w:t>
+        <w:t>Margen</w:t>
+      </w:r>
+      <w:proofErr w:type="gramEnd"/>
+      <w:r>
+        <w:t xml:space="preserve"> bruto de utilidad</w:t>
       </w:r>
     </w:p>
     <w:p>
@@ -19950,8 +20045,13 @@
       <w:pPr>
         <w:ind w:firstLine="0"/>
       </w:pPr>
-      <w:r>
-        <w:t>2.Margen de Utilidades Operacionales</w:t>
+      <w:proofErr w:type="gramStart"/>
+      <w:r>
+        <w:t>2.Margen</w:t>
+      </w:r>
+      <w:proofErr w:type="gramEnd"/>
+      <w:r>
+        <w:t xml:space="preserve"> de Utilidades Operacionales</w:t>
       </w:r>
     </w:p>
     <w:p>
@@ -20025,8 +20125,13 @@
       <w:pPr>
         <w:ind w:firstLine="0"/>
       </w:pPr>
-      <w:r>
-        <w:t>3.Rotación del Activo Total a Largo Plazo</w:t>
+      <w:proofErr w:type="gramStart"/>
+      <w:r>
+        <w:t>3.Rotación</w:t>
+      </w:r>
+      <w:proofErr w:type="gramEnd"/>
+      <w:r>
+        <w:t xml:space="preserve"> del Activo Total a Largo Plazo</w:t>
       </w:r>
     </w:p>
     <w:p>
@@ -20132,8 +20237,13 @@
       <w:pPr>
         <w:ind w:firstLine="0"/>
       </w:pPr>
-      <w:r>
-        <w:t xml:space="preserve">4.Rendimiento de la Inversión o retorno de </w:t>
+      <w:proofErr w:type="gramStart"/>
+      <w:r>
+        <w:t>4.Rendimiento</w:t>
+      </w:r>
+      <w:proofErr w:type="gramEnd"/>
+      <w:r>
+        <w:t xml:space="preserve"> de la Inversión o retorno de </w:t>
       </w:r>
       <w:r>
         <w:t>activos (</w:t>
@@ -28016,7 +28126,7 @@
         <w:rPr>
           <w:noProof/>
           <w:color w:val="000000" w:themeColor="text1"/>
-          <w:lang w:val="es-US"/>
+          <w:lang w:eastAsia="es-NI"/>
         </w:rPr>
         <w:drawing>
           <wp:inline distT="0" distB="0" distL="0" distR="0" wp14:anchorId="56EBDEC4" wp14:editId="14BC23B1">
@@ -28089,7 +28199,7 @@
         <w:rPr>
           <w:noProof/>
           <w:color w:val="000000" w:themeColor="text1"/>
-          <w:lang w:val="es-US"/>
+          <w:lang w:eastAsia="es-NI"/>
         </w:rPr>
         <w:drawing>
           <wp:inline distT="0" distB="0" distL="0" distR="0" wp14:anchorId="0DEE5FF7" wp14:editId="36C80ECC">
@@ -28232,7 +28342,7 @@
 </file>
 
 <file path=word/endnotes.xml><?xml version="1.0" encoding="utf-8"?>
-<w:endnotes xmlns:wpc="http://schemas.microsoft.com/office/word/2010/wordprocessingCanvas" xmlns:cx="http://schemas.microsoft.com/office/drawing/2014/chartex" xmlns:cx1="http://schemas.microsoft.com/office/drawing/2015/9/8/chartex" xmlns:cx2="http://schemas.microsoft.com/office/drawing/2015/10/21/chartex" xmlns:cx3="http://schemas.microsoft.com/office/drawing/2016/5/9/chartex" xmlns:cx4="http://schemas.microsoft.com/office/drawing/2016/5/10/chartex" xmlns:cx5="http://schemas.microsoft.com/office/drawing/2016/5/11/chartex" xmlns:cx6="http://schemas.microsoft.com/office/drawing/2016/5/12/chartex" xmlns:cx7="http://schemas.microsoft.com/office/drawing/2016/5/13/chartex" xmlns:cx8="http://schemas.microsoft.com/office/drawing/2016/5/14/chartex" xmlns:mc="http://schemas.openxmlformats.org/markup-compatibility/2006" xmlns:aink="http://schemas.microsoft.com/office/drawing/2016/ink" xmlns:am3d="http://schemas.microsoft.com/office/drawing/2017/model3d" xmlns:o="urn:schemas-microsoft-com:office:office" xmlns:r="http://schemas.openxmlformats.org/officeDocument/2006/relationships" xmlns:m="http://schemas.openxmlformats.org/officeDocument/2006/math" xmlns:v="urn:schemas-microsoft-com:vml" xmlns:wp14="http://schemas.microsoft.com/office/word/2010/wordprocessingDrawing" xmlns:wp="http://schemas.openxmlformats.org/drawingml/2006/wordprocessingDrawing" xmlns:w10="urn:schemas-microsoft-com:office:word" xmlns:w="http://schemas.openxmlformats.org/wordprocessingml/2006/main" xmlns:w14="http://schemas.microsoft.com/office/word/2010/wordml" xmlns:w15="http://schemas.microsoft.com/office/word/2012/wordml" xmlns:w16cid="http://schemas.microsoft.com/office/word/2016/wordml/cid" xmlns:w16se="http://schemas.microsoft.com/office/word/2015/wordml/symex" xmlns:wpg="http://schemas.microsoft.com/office/word/2010/wordprocessingGroup" xmlns:wpi="http://schemas.microsoft.com/office/word/2010/wordprocessingInk" xmlns:wne="http://schemas.microsoft.com/office/word/2006/wordml" xmlns:wps="http://schemas.microsoft.com/office/word/2010/wordprocessingShape" mc:Ignorable="w14 w15 w16se w16cid wp14">
+<w:endnotes xmlns:wpc="http://schemas.microsoft.com/office/word/2010/wordprocessingCanvas" xmlns:mc="http://schemas.openxmlformats.org/markup-compatibility/2006" xmlns:o="urn:schemas-microsoft-com:office:office" xmlns:r="http://schemas.openxmlformats.org/officeDocument/2006/relationships" xmlns:m="http://schemas.openxmlformats.org/officeDocument/2006/math" xmlns:v="urn:schemas-microsoft-com:vml" xmlns:wp14="http://schemas.microsoft.com/office/word/2010/wordprocessingDrawing" xmlns:wp="http://schemas.openxmlformats.org/drawingml/2006/wordprocessingDrawing" xmlns:w10="urn:schemas-microsoft-com:office:word" xmlns:w="http://schemas.openxmlformats.org/wordprocessingml/2006/main" xmlns:w14="http://schemas.microsoft.com/office/word/2010/wordml" xmlns:w15="http://schemas.microsoft.com/office/word/2012/wordml" xmlns:wpg="http://schemas.microsoft.com/office/word/2010/wordprocessingGroup" xmlns:wpi="http://schemas.microsoft.com/office/word/2010/wordprocessingInk" xmlns:wne="http://schemas.microsoft.com/office/word/2006/wordml" xmlns:wps="http://schemas.microsoft.com/office/word/2010/wordprocessingShape" mc:Ignorable="w14 w15 wp14">
   <w:endnote w:type="separator" w:id="-1">
     <w:p>
       <w:pPr>
@@ -28257,7 +28367,7 @@
 </file>
 
 <file path=word/footer1.xml><?xml version="1.0" encoding="utf-8"?>
-<w:ftr xmlns:wpc="http://schemas.microsoft.com/office/word/2010/wordprocessingCanvas" xmlns:cx="http://schemas.microsoft.com/office/drawing/2014/chartex" xmlns:cx1="http://schemas.microsoft.com/office/drawing/2015/9/8/chartex" xmlns:cx2="http://schemas.microsoft.com/office/drawing/2015/10/21/chartex" xmlns:cx3="http://schemas.microsoft.com/office/drawing/2016/5/9/chartex" xmlns:cx4="http://schemas.microsoft.com/office/drawing/2016/5/10/chartex" xmlns:cx5="http://schemas.microsoft.com/office/drawing/2016/5/11/chartex" xmlns:cx6="http://schemas.microsoft.com/office/drawing/2016/5/12/chartex" xmlns:cx7="http://schemas.microsoft.com/office/drawing/2016/5/13/chartex" xmlns:cx8="http://schemas.microsoft.com/office/drawing/2016/5/14/chartex" xmlns:mc="http://schemas.openxmlformats.org/markup-compatibility/2006" xmlns:aink="http://schemas.microsoft.com/office/drawing/2016/ink" xmlns:am3d="http://schemas.microsoft.com/office/drawing/2017/model3d" xmlns:o="urn:schemas-microsoft-com:office:office" xmlns:r="http://schemas.openxmlformats.org/officeDocument/2006/relationships" xmlns:m="http://schemas.openxmlformats.org/officeDocument/2006/math" xmlns:v="urn:schemas-microsoft-com:vml" xmlns:wp14="http://schemas.microsoft.com/office/word/2010/wordprocessingDrawing" xmlns:wp="http://schemas.openxmlformats.org/drawingml/2006/wordprocessingDrawing" xmlns:w10="urn:schemas-microsoft-com:office:word" xmlns:w="http://schemas.openxmlformats.org/wordprocessingml/2006/main" xmlns:w14="http://schemas.microsoft.com/office/word/2010/wordml" xmlns:w15="http://schemas.microsoft.com/office/word/2012/wordml" xmlns:w16cid="http://schemas.microsoft.com/office/word/2016/wordml/cid" xmlns:w16se="http://schemas.microsoft.com/office/word/2015/wordml/symex" xmlns:wpg="http://schemas.microsoft.com/office/word/2010/wordprocessingGroup" xmlns:wpi="http://schemas.microsoft.com/office/word/2010/wordprocessingInk" xmlns:wne="http://schemas.microsoft.com/office/word/2006/wordml" xmlns:wps="http://schemas.microsoft.com/office/word/2010/wordprocessingShape" mc:Ignorable="w14 w15 w16se w16cid wp14">
+<w:ftr xmlns:wpc="http://schemas.microsoft.com/office/word/2010/wordprocessingCanvas" xmlns:mc="http://schemas.openxmlformats.org/markup-compatibility/2006" xmlns:o="urn:schemas-microsoft-com:office:office" xmlns:r="http://schemas.openxmlformats.org/officeDocument/2006/relationships" xmlns:m="http://schemas.openxmlformats.org/officeDocument/2006/math" xmlns:v="urn:schemas-microsoft-com:vml" xmlns:wp14="http://schemas.microsoft.com/office/word/2010/wordprocessingDrawing" xmlns:wp="http://schemas.openxmlformats.org/drawingml/2006/wordprocessingDrawing" xmlns:w10="urn:schemas-microsoft-com:office:word" xmlns:w="http://schemas.openxmlformats.org/wordprocessingml/2006/main" xmlns:w14="http://schemas.microsoft.com/office/word/2010/wordml" xmlns:w15="http://schemas.microsoft.com/office/word/2012/wordml" xmlns:wpg="http://schemas.microsoft.com/office/word/2010/wordprocessingGroup" xmlns:wpi="http://schemas.microsoft.com/office/word/2010/wordprocessingInk" xmlns:wne="http://schemas.microsoft.com/office/word/2006/wordml" xmlns:wps="http://schemas.microsoft.com/office/word/2010/wordprocessingShape" mc:Ignorable="w14 w15 wp14">
   <w:p>
     <w:pPr>
       <w:pStyle w:val="Piedepgina"/>
@@ -28273,7 +28383,7 @@
 </file>
 
 <file path=word/footer2.xml><?xml version="1.0" encoding="utf-8"?>
-<w:ftr xmlns:wpc="http://schemas.microsoft.com/office/word/2010/wordprocessingCanvas" xmlns:cx="http://schemas.microsoft.com/office/drawing/2014/chartex" xmlns:cx1="http://schemas.microsoft.com/office/drawing/2015/9/8/chartex" xmlns:cx2="http://schemas.microsoft.com/office/drawing/2015/10/21/chartex" xmlns:cx3="http://schemas.microsoft.com/office/drawing/2016/5/9/chartex" xmlns:cx4="http://schemas.microsoft.com/office/drawing/2016/5/10/chartex" xmlns:cx5="http://schemas.microsoft.com/office/drawing/2016/5/11/chartex" xmlns:cx6="http://schemas.microsoft.com/office/drawing/2016/5/12/chartex" xmlns:cx7="http://schemas.microsoft.com/office/drawing/2016/5/13/chartex" xmlns:cx8="http://schemas.microsoft.com/office/drawing/2016/5/14/chartex" xmlns:mc="http://schemas.openxmlformats.org/markup-compatibility/2006" xmlns:aink="http://schemas.microsoft.com/office/drawing/2016/ink" xmlns:am3d="http://schemas.microsoft.com/office/drawing/2017/model3d" xmlns:o="urn:schemas-microsoft-com:office:office" xmlns:r="http://schemas.openxmlformats.org/officeDocument/2006/relationships" xmlns:m="http://schemas.openxmlformats.org/officeDocument/2006/math" xmlns:v="urn:schemas-microsoft-com:vml" xmlns:wp14="http://schemas.microsoft.com/office/word/2010/wordprocessingDrawing" xmlns:wp="http://schemas.openxmlformats.org/drawingml/2006/wordprocessingDrawing" xmlns:w10="urn:schemas-microsoft-com:office:word" xmlns:w="http://schemas.openxmlformats.org/wordprocessingml/2006/main" xmlns:w14="http://schemas.microsoft.com/office/word/2010/wordml" xmlns:w15="http://schemas.microsoft.com/office/word/2012/wordml" xmlns:w16cid="http://schemas.microsoft.com/office/word/2016/wordml/cid" xmlns:w16se="http://schemas.microsoft.com/office/word/2015/wordml/symex" xmlns:wpg="http://schemas.microsoft.com/office/word/2010/wordprocessingGroup" xmlns:wpi="http://schemas.microsoft.com/office/word/2010/wordprocessingInk" xmlns:wne="http://schemas.microsoft.com/office/word/2006/wordml" xmlns:wps="http://schemas.microsoft.com/office/word/2010/wordprocessingShape" mc:Ignorable="w14 w15 w16se w16cid wp14">
+<w:ftr xmlns:wpc="http://schemas.microsoft.com/office/word/2010/wordprocessingCanvas" xmlns:mc="http://schemas.openxmlformats.org/markup-compatibility/2006" xmlns:o="urn:schemas-microsoft-com:office:office" xmlns:r="http://schemas.openxmlformats.org/officeDocument/2006/relationships" xmlns:m="http://schemas.openxmlformats.org/officeDocument/2006/math" xmlns:v="urn:schemas-microsoft-com:vml" xmlns:wp14="http://schemas.microsoft.com/office/word/2010/wordprocessingDrawing" xmlns:wp="http://schemas.openxmlformats.org/drawingml/2006/wordprocessingDrawing" xmlns:w10="urn:schemas-microsoft-com:office:word" xmlns:w="http://schemas.openxmlformats.org/wordprocessingml/2006/main" xmlns:w14="http://schemas.microsoft.com/office/word/2010/wordml" xmlns:w15="http://schemas.microsoft.com/office/word/2012/wordml" xmlns:wpg="http://schemas.microsoft.com/office/word/2010/wordprocessingGroup" xmlns:wpi="http://schemas.microsoft.com/office/word/2010/wordprocessingInk" xmlns:wne="http://schemas.microsoft.com/office/word/2006/wordml" xmlns:wps="http://schemas.microsoft.com/office/word/2010/wordprocessingShape" mc:Ignorable="w14 w15 wp14">
   <w:p>
     <w:pPr>
       <w:pStyle w:val="Piedepgina"/>
@@ -28284,7 +28394,7 @@
 </file>
 
 <file path=word/footnotes.xml><?xml version="1.0" encoding="utf-8"?>
-<w:footnotes xmlns:wpc="http://schemas.microsoft.com/office/word/2010/wordprocessingCanvas" xmlns:cx="http://schemas.microsoft.com/office/drawing/2014/chartex" xmlns:cx1="http://schemas.microsoft.com/office/drawing/2015/9/8/chartex" xmlns:cx2="http://schemas.microsoft.com/office/drawing/2015/10/21/chartex" xmlns:cx3="http://schemas.microsoft.com/office/drawing/2016/5/9/chartex" xmlns:cx4="http://schemas.microsoft.com/office/drawing/2016/5/10/chartex" xmlns:cx5="http://schemas.microsoft.com/office/drawing/2016/5/11/chartex" xmlns:cx6="http://schemas.microsoft.com/office/drawing/2016/5/12/chartex" xmlns:cx7="http://schemas.microsoft.com/office/drawing/2016/5/13/chartex" xmlns:cx8="http://schemas.microsoft.com/office/drawing/2016/5/14/chartex" xmlns:mc="http://schemas.openxmlformats.org/markup-compatibility/2006" xmlns:aink="http://schemas.microsoft.com/office/drawing/2016/ink" xmlns:am3d="http://schemas.microsoft.com/office/drawing/2017/model3d" xmlns:o="urn:schemas-microsoft-com:office:office" xmlns:r="http://schemas.openxmlformats.org/officeDocument/2006/relationships" xmlns:m="http://schemas.openxmlformats.org/officeDocument/2006/math" xmlns:v="urn:schemas-microsoft-com:vml" xmlns:wp14="http://schemas.microsoft.com/office/word/2010/wordprocessingDrawing" xmlns:wp="http://schemas.openxmlformats.org/drawingml/2006/wordprocessingDrawing" xmlns:w10="urn:schemas-microsoft-com:office:word" xmlns:w="http://schemas.openxmlformats.org/wordprocessingml/2006/main" xmlns:w14="http://schemas.microsoft.com/office/word/2010/wordml" xmlns:w15="http://schemas.microsoft.com/office/word/2012/wordml" xmlns:w16cid="http://schemas.microsoft.com/office/word/2016/wordml/cid" xmlns:w16se="http://schemas.microsoft.com/office/word/2015/wordml/symex" xmlns:wpg="http://schemas.microsoft.com/office/word/2010/wordprocessingGroup" xmlns:wpi="http://schemas.microsoft.com/office/word/2010/wordprocessingInk" xmlns:wne="http://schemas.microsoft.com/office/word/2006/wordml" xmlns:wps="http://schemas.microsoft.com/office/word/2010/wordprocessingShape" mc:Ignorable="w14 w15 w16se w16cid wp14">
+<w:footnotes xmlns:wpc="http://schemas.microsoft.com/office/word/2010/wordprocessingCanvas" xmlns:mc="http://schemas.openxmlformats.org/markup-compatibility/2006" xmlns:o="urn:schemas-microsoft-com:office:office" xmlns:r="http://schemas.openxmlformats.org/officeDocument/2006/relationships" xmlns:m="http://schemas.openxmlformats.org/officeDocument/2006/math" xmlns:v="urn:schemas-microsoft-com:vml" xmlns:wp14="http://schemas.microsoft.com/office/word/2010/wordprocessingDrawing" xmlns:wp="http://schemas.openxmlformats.org/drawingml/2006/wordprocessingDrawing" xmlns:w10="urn:schemas-microsoft-com:office:word" xmlns:w="http://schemas.openxmlformats.org/wordprocessingml/2006/main" xmlns:w14="http://schemas.microsoft.com/office/word/2010/wordml" xmlns:w15="http://schemas.microsoft.com/office/word/2012/wordml" xmlns:wpg="http://schemas.microsoft.com/office/word/2010/wordprocessingGroup" xmlns:wpi="http://schemas.microsoft.com/office/word/2010/wordprocessingInk" xmlns:wne="http://schemas.microsoft.com/office/word/2006/wordml" xmlns:wps="http://schemas.microsoft.com/office/word/2010/wordprocessingShape" mc:Ignorable="w14 w15 wp14">
   <w:footnote w:type="separator" w:id="-1">
     <w:p>
       <w:pPr>
@@ -28309,7 +28419,7 @@
 </file>
 
 <file path=word/header1.xml><?xml version="1.0" encoding="utf-8"?>
-<w:hdr xmlns:wpc="http://schemas.microsoft.com/office/word/2010/wordprocessingCanvas" xmlns:cx="http://schemas.microsoft.com/office/drawing/2014/chartex" xmlns:cx1="http://schemas.microsoft.com/office/drawing/2015/9/8/chartex" xmlns:cx2="http://schemas.microsoft.com/office/drawing/2015/10/21/chartex" xmlns:cx3="http://schemas.microsoft.com/office/drawing/2016/5/9/chartex" xmlns:cx4="http://schemas.microsoft.com/office/drawing/2016/5/10/chartex" xmlns:cx5="http://schemas.microsoft.com/office/drawing/2016/5/11/chartex" xmlns:cx6="http://schemas.microsoft.com/office/drawing/2016/5/12/chartex" xmlns:cx7="http://schemas.microsoft.com/office/drawing/2016/5/13/chartex" xmlns:cx8="http://schemas.microsoft.com/office/drawing/2016/5/14/chartex" xmlns:mc="http://schemas.openxmlformats.org/markup-compatibility/2006" xmlns:aink="http://schemas.microsoft.com/office/drawing/2016/ink" xmlns:am3d="http://schemas.microsoft.com/office/drawing/2017/model3d" xmlns:o="urn:schemas-microsoft-com:office:office" xmlns:r="http://schemas.openxmlformats.org/officeDocument/2006/relationships" xmlns:m="http://schemas.openxmlformats.org/officeDocument/2006/math" xmlns:v="urn:schemas-microsoft-com:vml" xmlns:wp14="http://schemas.microsoft.com/office/word/2010/wordprocessingDrawing" xmlns:wp="http://schemas.openxmlformats.org/drawingml/2006/wordprocessingDrawing" xmlns:w10="urn:schemas-microsoft-com:office:word" xmlns:w="http://schemas.openxmlformats.org/wordprocessingml/2006/main" xmlns:w14="http://schemas.microsoft.com/office/word/2010/wordml" xmlns:w15="http://schemas.microsoft.com/office/word/2012/wordml" xmlns:w16cid="http://schemas.microsoft.com/office/word/2016/wordml/cid" xmlns:w16se="http://schemas.microsoft.com/office/word/2015/wordml/symex" xmlns:wpg="http://schemas.microsoft.com/office/word/2010/wordprocessingGroup" xmlns:wpi="http://schemas.microsoft.com/office/word/2010/wordprocessingInk" xmlns:wne="http://schemas.microsoft.com/office/word/2006/wordml" xmlns:wps="http://schemas.microsoft.com/office/word/2010/wordprocessingShape" mc:Ignorable="w14 w15 w16se w16cid wp14">
+<w:hdr xmlns:wpc="http://schemas.microsoft.com/office/word/2010/wordprocessingCanvas" xmlns:mc="http://schemas.openxmlformats.org/markup-compatibility/2006" xmlns:o="urn:schemas-microsoft-com:office:office" xmlns:r="http://schemas.openxmlformats.org/officeDocument/2006/relationships" xmlns:m="http://schemas.openxmlformats.org/officeDocument/2006/math" xmlns:v="urn:schemas-microsoft-com:vml" xmlns:wp14="http://schemas.microsoft.com/office/word/2010/wordprocessingDrawing" xmlns:wp="http://schemas.openxmlformats.org/drawingml/2006/wordprocessingDrawing" xmlns:w10="urn:schemas-microsoft-com:office:word" xmlns:w="http://schemas.openxmlformats.org/wordprocessingml/2006/main" xmlns:w14="http://schemas.microsoft.com/office/word/2010/wordml" xmlns:w15="http://schemas.microsoft.com/office/word/2012/wordml" xmlns:wpg="http://schemas.microsoft.com/office/word/2010/wordprocessingGroup" xmlns:wpi="http://schemas.microsoft.com/office/word/2010/wordprocessingInk" xmlns:wne="http://schemas.microsoft.com/office/word/2006/wordml" xmlns:wps="http://schemas.microsoft.com/office/word/2010/wordprocessingShape" mc:Ignorable="w14 w15 wp14">
   <w:p>
     <w:pPr>
       <w:pStyle w:val="Encabezado"/>
@@ -28327,7 +28437,7 @@
 </file>
 
 <file path=word/header2.xml><?xml version="1.0" encoding="utf-8"?>
-<w:hdr xmlns:wpc="http://schemas.microsoft.com/office/word/2010/wordprocessingCanvas" xmlns:cx="http://schemas.microsoft.com/office/drawing/2014/chartex" xmlns:cx1="http://schemas.microsoft.com/office/drawing/2015/9/8/chartex" xmlns:cx2="http://schemas.microsoft.com/office/drawing/2015/10/21/chartex" xmlns:cx3="http://schemas.microsoft.com/office/drawing/2016/5/9/chartex" xmlns:cx4="http://schemas.microsoft.com/office/drawing/2016/5/10/chartex" xmlns:cx5="http://schemas.microsoft.com/office/drawing/2016/5/11/chartex" xmlns:cx6="http://schemas.microsoft.com/office/drawing/2016/5/12/chartex" xmlns:cx7="http://schemas.microsoft.com/office/drawing/2016/5/13/chartex" xmlns:cx8="http://schemas.microsoft.com/office/drawing/2016/5/14/chartex" xmlns:mc="http://schemas.openxmlformats.org/markup-compatibility/2006" xmlns:aink="http://schemas.microsoft.com/office/drawing/2016/ink" xmlns:am3d="http://schemas.microsoft.com/office/drawing/2017/model3d" xmlns:o="urn:schemas-microsoft-com:office:office" xmlns:r="http://schemas.openxmlformats.org/officeDocument/2006/relationships" xmlns:m="http://schemas.openxmlformats.org/officeDocument/2006/math" xmlns:v="urn:schemas-microsoft-com:vml" xmlns:wp14="http://schemas.microsoft.com/office/word/2010/wordprocessingDrawing" xmlns:wp="http://schemas.openxmlformats.org/drawingml/2006/wordprocessingDrawing" xmlns:w10="urn:schemas-microsoft-com:office:word" xmlns:w="http://schemas.openxmlformats.org/wordprocessingml/2006/main" xmlns:w14="http://schemas.microsoft.com/office/word/2010/wordml" xmlns:w15="http://schemas.microsoft.com/office/word/2012/wordml" xmlns:w16cid="http://schemas.microsoft.com/office/word/2016/wordml/cid" xmlns:w16se="http://schemas.microsoft.com/office/word/2015/wordml/symex" xmlns:wpg="http://schemas.microsoft.com/office/word/2010/wordprocessingGroup" xmlns:wpi="http://schemas.microsoft.com/office/word/2010/wordprocessingInk" xmlns:wne="http://schemas.microsoft.com/office/word/2006/wordml" xmlns:wps="http://schemas.microsoft.com/office/word/2010/wordprocessingShape" mc:Ignorable="w14 w15 w16se w16cid wp14">
+<w:hdr xmlns:wpc="http://schemas.microsoft.com/office/word/2010/wordprocessingCanvas" xmlns:mc="http://schemas.openxmlformats.org/markup-compatibility/2006" xmlns:o="urn:schemas-microsoft-com:office:office" xmlns:r="http://schemas.openxmlformats.org/officeDocument/2006/relationships" xmlns:m="http://schemas.openxmlformats.org/officeDocument/2006/math" xmlns:v="urn:schemas-microsoft-com:vml" xmlns:wp14="http://schemas.microsoft.com/office/word/2010/wordprocessingDrawing" xmlns:wp="http://schemas.openxmlformats.org/drawingml/2006/wordprocessingDrawing" xmlns:w10="urn:schemas-microsoft-com:office:word" xmlns:w="http://schemas.openxmlformats.org/wordprocessingml/2006/main" xmlns:w14="http://schemas.microsoft.com/office/word/2010/wordml" xmlns:w15="http://schemas.microsoft.com/office/word/2012/wordml" xmlns:wpg="http://schemas.microsoft.com/office/word/2010/wordprocessingGroup" xmlns:wpi="http://schemas.microsoft.com/office/word/2010/wordprocessingInk" xmlns:wne="http://schemas.microsoft.com/office/word/2006/wordml" xmlns:wps="http://schemas.microsoft.com/office/word/2010/wordprocessingShape" mc:Ignorable="w14 w15 wp14">
   <w:sdt>
     <w:sdtPr>
       <w:id w:val="1280686472"/>
@@ -28354,9 +28464,10 @@
         </w:r>
         <w:r>
           <w:rPr>
+            <w:noProof/>
             <w:lang w:val="es-ES"/>
           </w:rPr>
-          <w:t>2</w:t>
+          <w:t>1</w:t>
         </w:r>
         <w:r>
           <w:fldChar w:fldCharType="end"/>
@@ -28373,7 +28484,7 @@
 </file>
 
 <file path=word/header3.xml><?xml version="1.0" encoding="utf-8"?>
-<w:hdr xmlns:wpc="http://schemas.microsoft.com/office/word/2010/wordprocessingCanvas" xmlns:cx="http://schemas.microsoft.com/office/drawing/2014/chartex" xmlns:cx1="http://schemas.microsoft.com/office/drawing/2015/9/8/chartex" xmlns:cx2="http://schemas.microsoft.com/office/drawing/2015/10/21/chartex" xmlns:cx3="http://schemas.microsoft.com/office/drawing/2016/5/9/chartex" xmlns:cx4="http://schemas.microsoft.com/office/drawing/2016/5/10/chartex" xmlns:cx5="http://schemas.microsoft.com/office/drawing/2016/5/11/chartex" xmlns:cx6="http://schemas.microsoft.com/office/drawing/2016/5/12/chartex" xmlns:cx7="http://schemas.microsoft.com/office/drawing/2016/5/13/chartex" xmlns:cx8="http://schemas.microsoft.com/office/drawing/2016/5/14/chartex" xmlns:mc="http://schemas.openxmlformats.org/markup-compatibility/2006" xmlns:aink="http://schemas.microsoft.com/office/drawing/2016/ink" xmlns:am3d="http://schemas.microsoft.com/office/drawing/2017/model3d" xmlns:o="urn:schemas-microsoft-com:office:office" xmlns:r="http://schemas.openxmlformats.org/officeDocument/2006/relationships" xmlns:m="http://schemas.openxmlformats.org/officeDocument/2006/math" xmlns:v="urn:schemas-microsoft-com:vml" xmlns:wp14="http://schemas.microsoft.com/office/word/2010/wordprocessingDrawing" xmlns:wp="http://schemas.openxmlformats.org/drawingml/2006/wordprocessingDrawing" xmlns:w10="urn:schemas-microsoft-com:office:word" xmlns:w="http://schemas.openxmlformats.org/wordprocessingml/2006/main" xmlns:w14="http://schemas.microsoft.com/office/word/2010/wordml" xmlns:w15="http://schemas.microsoft.com/office/word/2012/wordml" xmlns:w16cid="http://schemas.microsoft.com/office/word/2016/wordml/cid" xmlns:w16se="http://schemas.microsoft.com/office/word/2015/wordml/symex" xmlns:wpg="http://schemas.microsoft.com/office/word/2010/wordprocessingGroup" xmlns:wpi="http://schemas.microsoft.com/office/word/2010/wordprocessingInk" xmlns:wne="http://schemas.microsoft.com/office/word/2006/wordml" xmlns:wps="http://schemas.microsoft.com/office/word/2010/wordprocessingShape" mc:Ignorable="w14 w15 w16se w16cid wp14">
+<w:hdr xmlns:wpc="http://schemas.microsoft.com/office/word/2010/wordprocessingCanvas" xmlns:mc="http://schemas.openxmlformats.org/markup-compatibility/2006" xmlns:o="urn:schemas-microsoft-com:office:office" xmlns:r="http://schemas.openxmlformats.org/officeDocument/2006/relationships" xmlns:m="http://schemas.openxmlformats.org/officeDocument/2006/math" xmlns:v="urn:schemas-microsoft-com:vml" xmlns:wp14="http://schemas.microsoft.com/office/word/2010/wordprocessingDrawing" xmlns:wp="http://schemas.openxmlformats.org/drawingml/2006/wordprocessingDrawing" xmlns:w10="urn:schemas-microsoft-com:office:word" xmlns:w="http://schemas.openxmlformats.org/wordprocessingml/2006/main" xmlns:w14="http://schemas.microsoft.com/office/word/2010/wordml" xmlns:w15="http://schemas.microsoft.com/office/word/2012/wordml" xmlns:wpg="http://schemas.microsoft.com/office/word/2010/wordprocessingGroup" xmlns:wpi="http://schemas.microsoft.com/office/word/2010/wordprocessingInk" xmlns:wne="http://schemas.microsoft.com/office/word/2006/wordml" xmlns:wps="http://schemas.microsoft.com/office/word/2010/wordprocessingShape" mc:Ignorable="w14 w15 wp14">
   <w:sdt>
     <w:sdtPr>
       <w:id w:val="1799724127"/>
@@ -28400,9 +28511,10 @@
         </w:r>
         <w:r>
           <w:rPr>
+            <w:noProof/>
             <w:lang w:val="es-ES"/>
           </w:rPr>
-          <w:t>2</w:t>
+          <w:t>17</w:t>
         </w:r>
         <w:r>
           <w:fldChar w:fldCharType="end"/>
@@ -28421,8 +28533,8 @@
 </file>
 
 <file path=word/numbering.xml><?xml version="1.0" encoding="utf-8"?>
-<w:numbering xmlns:wpc="http://schemas.microsoft.com/office/word/2010/wordprocessingCanvas" xmlns:cx="http://schemas.microsoft.com/office/drawing/2014/chartex" xmlns:cx1="http://schemas.microsoft.com/office/drawing/2015/9/8/chartex" xmlns:cx2="http://schemas.microsoft.com/office/drawing/2015/10/21/chartex" xmlns:cx3="http://schemas.microsoft.com/office/drawing/2016/5/9/chartex" xmlns:cx4="http://schemas.microsoft.com/office/drawing/2016/5/10/chartex" xmlns:cx5="http://schemas.microsoft.com/office/drawing/2016/5/11/chartex" xmlns:cx6="http://schemas.microsoft.com/office/drawing/2016/5/12/chartex" xmlns:cx7="http://schemas.microsoft.com/office/drawing/2016/5/13/chartex" xmlns:cx8="http://schemas.microsoft.com/office/drawing/2016/5/14/chartex" xmlns:mc="http://schemas.openxmlformats.org/markup-compatibility/2006" xmlns:aink="http://schemas.microsoft.com/office/drawing/2016/ink" xmlns:am3d="http://schemas.microsoft.com/office/drawing/2017/model3d" xmlns:o="urn:schemas-microsoft-com:office:office" xmlns:r="http://schemas.openxmlformats.org/officeDocument/2006/relationships" xmlns:m="http://schemas.openxmlformats.org/officeDocument/2006/math" xmlns:v="urn:schemas-microsoft-com:vml" xmlns:wp14="http://schemas.microsoft.com/office/word/2010/wordprocessingDrawing" xmlns:wp="http://schemas.openxmlformats.org/drawingml/2006/wordprocessingDrawing" xmlns:w10="urn:schemas-microsoft-com:office:word" xmlns:w="http://schemas.openxmlformats.org/wordprocessingml/2006/main" xmlns:w14="http://schemas.microsoft.com/office/word/2010/wordml" xmlns:w15="http://schemas.microsoft.com/office/word/2012/wordml" xmlns:w16cid="http://schemas.microsoft.com/office/word/2016/wordml/cid" xmlns:w16se="http://schemas.microsoft.com/office/word/2015/wordml/symex" xmlns:wpg="http://schemas.microsoft.com/office/word/2010/wordprocessingGroup" xmlns:wpi="http://schemas.microsoft.com/office/word/2010/wordprocessingInk" xmlns:wne="http://schemas.microsoft.com/office/word/2006/wordml" xmlns:wps="http://schemas.microsoft.com/office/word/2010/wordprocessingShape" mc:Ignorable="w14 w15 w16se w16cid wp14">
-  <w:abstractNum w:abstractNumId="0" w15:restartNumberingAfterBreak="0">
+<w:numbering xmlns:wpc="http://schemas.microsoft.com/office/word/2010/wordprocessingCanvas" xmlns:mc="http://schemas.openxmlformats.org/markup-compatibility/2006" xmlns:o="urn:schemas-microsoft-com:office:office" xmlns:r="http://schemas.openxmlformats.org/officeDocument/2006/relationships" xmlns:m="http://schemas.openxmlformats.org/officeDocument/2006/math" xmlns:v="urn:schemas-microsoft-com:vml" xmlns:wp14="http://schemas.microsoft.com/office/word/2010/wordprocessingDrawing" xmlns:wp="http://schemas.openxmlformats.org/drawingml/2006/wordprocessingDrawing" xmlns:w10="urn:schemas-microsoft-com:office:word" xmlns:w="http://schemas.openxmlformats.org/wordprocessingml/2006/main" xmlns:w14="http://schemas.microsoft.com/office/word/2010/wordml" xmlns:w15="http://schemas.microsoft.com/office/word/2012/wordml" xmlns:wpg="http://schemas.microsoft.com/office/word/2010/wordprocessingGroup" xmlns:wpi="http://schemas.microsoft.com/office/word/2010/wordprocessingInk" xmlns:wne="http://schemas.microsoft.com/office/word/2006/wordml" xmlns:wps="http://schemas.microsoft.com/office/word/2010/wordprocessingShape" mc:Ignorable="w14 w15 wp14">
+  <w:abstractNum w:abstractNumId="0">
     <w:nsid w:val="208F53C7"/>
     <w:multiLevelType w:val="hybridMultilevel"/>
     <w:tmpl w:val="4418B66C"/>
@@ -28535,7 +28647,7 @@
       </w:rPr>
     </w:lvl>
   </w:abstractNum>
-  <w:abstractNum w:abstractNumId="1" w15:restartNumberingAfterBreak="0">
+  <w:abstractNum w:abstractNumId="1">
     <w:nsid w:val="2BE05D9A"/>
     <w:multiLevelType w:val="multilevel"/>
     <w:tmpl w:val="3870944E"/>
@@ -28684,7 +28796,7 @@
       </w:rPr>
     </w:lvl>
   </w:abstractNum>
-  <w:abstractNum w:abstractNumId="2" w15:restartNumberingAfterBreak="0">
+  <w:abstractNum w:abstractNumId="2">
     <w:nsid w:val="372849C7"/>
     <w:multiLevelType w:val="hybridMultilevel"/>
     <w:tmpl w:val="33B05EBE"/>
@@ -28797,7 +28909,7 @@
       </w:rPr>
     </w:lvl>
   </w:abstractNum>
-  <w:abstractNum w:abstractNumId="3" w15:restartNumberingAfterBreak="0">
+  <w:abstractNum w:abstractNumId="3">
     <w:nsid w:val="43D04255"/>
     <w:multiLevelType w:val="hybridMultilevel"/>
     <w:tmpl w:val="6332E294"/>
@@ -28910,7 +29022,7 @@
       </w:rPr>
     </w:lvl>
   </w:abstractNum>
-  <w:abstractNum w:abstractNumId="4" w15:restartNumberingAfterBreak="0">
+  <w:abstractNum w:abstractNumId="4">
     <w:nsid w:val="447D2DD3"/>
     <w:multiLevelType w:val="hybridMultilevel"/>
     <w:tmpl w:val="8370DAF2"/>
@@ -28999,7 +29111,7 @@
       </w:pPr>
     </w:lvl>
   </w:abstractNum>
-  <w:abstractNum w:abstractNumId="5" w15:restartNumberingAfterBreak="0">
+  <w:abstractNum w:abstractNumId="5">
     <w:nsid w:val="4B287F28"/>
     <w:multiLevelType w:val="hybridMultilevel"/>
     <w:tmpl w:val="4A145D98"/>
@@ -29088,7 +29200,7 @@
       </w:pPr>
     </w:lvl>
   </w:abstractNum>
-  <w:abstractNum w:abstractNumId="6" w15:restartNumberingAfterBreak="0">
+  <w:abstractNum w:abstractNumId="6">
     <w:nsid w:val="4CC72A33"/>
     <w:multiLevelType w:val="hybridMultilevel"/>
     <w:tmpl w:val="27322890"/>
@@ -29201,7 +29313,7 @@
       </w:rPr>
     </w:lvl>
   </w:abstractNum>
-  <w:abstractNum w:abstractNumId="7" w15:restartNumberingAfterBreak="0">
+  <w:abstractNum w:abstractNumId="7">
     <w:nsid w:val="61AF3D15"/>
     <w:multiLevelType w:val="hybridMultilevel"/>
     <w:tmpl w:val="20E0749C"/>
@@ -29314,7 +29426,7 @@
       </w:rPr>
     </w:lvl>
   </w:abstractNum>
-  <w:abstractNum w:abstractNumId="8" w15:restartNumberingAfterBreak="0">
+  <w:abstractNum w:abstractNumId="8">
     <w:nsid w:val="683A4CDE"/>
     <w:multiLevelType w:val="hybridMultilevel"/>
     <w:tmpl w:val="7236EB8C"/>
@@ -29403,7 +29515,7 @@
       </w:pPr>
     </w:lvl>
   </w:abstractNum>
-  <w:abstractNum w:abstractNumId="9" w15:restartNumberingAfterBreak="0">
+  <w:abstractNum w:abstractNumId="9">
     <w:nsid w:val="6A575500"/>
     <w:multiLevelType w:val="hybridMultilevel"/>
     <w:tmpl w:val="74EAAC0E"/>
@@ -29516,7 +29628,7 @@
       </w:rPr>
     </w:lvl>
   </w:abstractNum>
-  <w:abstractNum w:abstractNumId="10" w15:restartNumberingAfterBreak="0">
+  <w:abstractNum w:abstractNumId="10">
     <w:nsid w:val="7E072238"/>
     <w:multiLevelType w:val="multilevel"/>
     <w:tmpl w:val="734CC6C8"/>
@@ -29611,7 +29723,7 @@
       </w:pPr>
     </w:lvl>
   </w:abstractNum>
-  <w:abstractNum w:abstractNumId="11" w15:restartNumberingAfterBreak="0">
+  <w:abstractNum w:abstractNumId="11">
     <w:nsid w:val="7E0C5456"/>
     <w:multiLevelType w:val="hybridMultilevel"/>
     <w:tmpl w:val="501C9E54"/>
@@ -29737,7 +29849,7 @@
 </file>
 
 <file path=word/styles.xml><?xml version="1.0" encoding="utf-8"?>
-<w:styles xmlns:mc="http://schemas.openxmlformats.org/markup-compatibility/2006" xmlns:r="http://schemas.openxmlformats.org/officeDocument/2006/relationships" xmlns:w="http://schemas.openxmlformats.org/wordprocessingml/2006/main" xmlns:w14="http://schemas.microsoft.com/office/word/2010/wordml" xmlns:w15="http://schemas.microsoft.com/office/word/2012/wordml" xmlns:w16cid="http://schemas.microsoft.com/office/word/2016/wordml/cid" xmlns:w16se="http://schemas.microsoft.com/office/word/2015/wordml/symex" mc:Ignorable="w14 w15 w16se w16cid">
+<w:styles xmlns:mc="http://schemas.openxmlformats.org/markup-compatibility/2006" xmlns:r="http://schemas.openxmlformats.org/officeDocument/2006/relationships" xmlns:w="http://schemas.openxmlformats.org/wordprocessingml/2006/main" xmlns:w14="http://schemas.microsoft.com/office/word/2010/wordml" xmlns:w15="http://schemas.microsoft.com/office/word/2012/wordml" mc:Ignorable="w14 w15">
   <w:docDefaults>
     <w:rPrDefault>
       <w:rPr>
@@ -29755,7 +29867,7 @@
       </w:pPr>
     </w:pPrDefault>
   </w:docDefaults>
-  <w:latentStyles w:defLockedState="0" w:defUIPriority="99" w:defSemiHidden="0" w:defUnhideWhenUsed="0" w:defQFormat="0" w:count="375">
+  <w:latentStyles w:defLockedState="0" w:defUIPriority="99" w:defSemiHidden="0" w:defUnhideWhenUsed="0" w:defQFormat="0" w:count="371">
     <w:lsdException w:name="Normal" w:uiPriority="0" w:qFormat="1"/>
     <w:lsdException w:name="heading 1" w:uiPriority="9" w:qFormat="1"/>
     <w:lsdException w:name="heading 2" w:semiHidden="1" w:uiPriority="9" w:unhideWhenUsed="1" w:qFormat="1"/>
@@ -30127,10 +30239,6 @@
     <w:lsdException w:name="List Table 5 Dark Accent 6" w:uiPriority="50"/>
     <w:lsdException w:name="List Table 6 Colorful Accent 6" w:uiPriority="51"/>
     <w:lsdException w:name="List Table 7 Colorful Accent 6" w:uiPriority="52"/>
-    <w:lsdException w:name="Mention" w:semiHidden="1" w:unhideWhenUsed="1"/>
-    <w:lsdException w:name="Smart Hyperlink" w:semiHidden="1" w:unhideWhenUsed="1"/>
-    <w:lsdException w:name="Hashtag" w:semiHidden="1" w:unhideWhenUsed="1"/>
-    <w:lsdException w:name="Unresolved Mention" w:semiHidden="1" w:unhideWhenUsed="1"/>
   </w:latentStyles>
   <w:style w:type="paragraph" w:default="1" w:styleId="Normal">
     <w:name w:val="Normal"/>
@@ -30408,7 +30516,7 @@
       <w:lang w:val="es-NI" w:eastAsia="zh-TW"/>
     </w:rPr>
   </w:style>
-  <w:style w:type="paragraph" w:styleId="TtuloTDC">
+  <w:style w:type="paragraph" w:styleId="TtulodeTDC">
     <w:name w:val="TOC Heading"/>
     <w:basedOn w:val="Ttulo1"/>
     <w:next w:val="Normal"/>
@@ -30667,6 +30775,7 @@
       <w:spacing w:after="0" w:line="240" w:lineRule="auto"/>
     </w:pPr>
     <w:tblPr>
+      <w:tblInd w:w="0" w:type="dxa"/>
       <w:tblBorders>
         <w:top w:val="single" w:sz="4" w:space="0" w:color="auto"/>
         <w:left w:val="single" w:sz="4" w:space="0" w:color="auto"/>
@@ -30675,6 +30784,12 @@
         <w:insideH w:val="single" w:sz="4" w:space="0" w:color="auto"/>
         <w:insideV w:val="single" w:sz="4" w:space="0" w:color="auto"/>
       </w:tblBorders>
+      <w:tblCellMar>
+        <w:top w:w="0" w:type="dxa"/>
+        <w:left w:w="108" w:type="dxa"/>
+        <w:bottom w:w="0" w:type="dxa"/>
+        <w:right w:w="108" w:type="dxa"/>
+      </w:tblCellMar>
     </w:tblPr>
   </w:style>
   <w:style w:type="character" w:styleId="Hipervnculovisitado">
@@ -30759,10 +30874,17 @@
     <w:tblPr>
       <w:tblStyleRowBandSize w:val="1"/>
       <w:tblStyleColBandSize w:val="1"/>
+      <w:tblInd w:w="0" w:type="dxa"/>
       <w:tblBorders>
         <w:top w:val="single" w:sz="18" w:space="0" w:color="auto"/>
         <w:bottom w:val="single" w:sz="18" w:space="0" w:color="auto"/>
       </w:tblBorders>
+      <w:tblCellMar>
+        <w:top w:w="0" w:type="dxa"/>
+        <w:left w:w="108" w:type="dxa"/>
+        <w:bottom w:w="0" w:type="dxa"/>
+        <w:right w:w="108" w:type="dxa"/>
+      </w:tblCellMar>
     </w:tblPr>
     <w:tblStylePr w:type="firstRow">
       <w:pPr>
@@ -30913,7 +31035,7 @@
       <w:ind w:left="660"/>
     </w:pPr>
   </w:style>
-  <w:style w:type="character" w:styleId="Mencinsinresolver">
+  <w:style w:type="character" w:customStyle="1" w:styleId="UnresolvedMention">
     <w:name w:val="Unresolved Mention"/>
     <w:basedOn w:val="Fuentedeprrafopredeter"/>
     <w:uiPriority w:val="99"/>
@@ -31361,7 +31483,7 @@
 </file>
 
 <file path=customXml/itemProps1.xml><?xml version="1.0" encoding="utf-8"?>
-<ds:datastoreItem xmlns:ds="http://schemas.openxmlformats.org/officeDocument/2006/customXml" ds:itemID="{DC7380A2-6AC2-4D95-9FFD-A05BD5EC69AE}">
+<ds:datastoreItem xmlns:ds="http://schemas.openxmlformats.org/officeDocument/2006/customXml" ds:itemID="{14BF7E42-8543-4C92-9AF2-DF9A8BC03E34}">
   <ds:schemaRefs>
     <ds:schemaRef ds:uri="http://schemas.openxmlformats.org/officeDocument/2006/bibliography"/>
   </ds:schemaRefs>

</xml_diff>